<commit_message>
College ma edit gareko 1st.July
</commit_message>
<xml_diff>
--- a/Final Year Project Report_ARSTORE.docx
+++ b/Final Year Project Report_ARSTORE.docx
@@ -6127,13 +6127,8 @@
       <w:r>
         <w:t xml:space="preserve">The main algorithms used by </w:t>
       </w:r>
-      <w:proofErr w:type="spellStart"/>
-      <w:r>
-        <w:t>ARcore</w:t>
-      </w:r>
-      <w:proofErr w:type="spellEnd"/>
-      <w:r>
-        <w:t xml:space="preserve"> to accomplish the </w:t>
+      <w:r>
+        <w:t xml:space="preserve">ARcore to accomplish the </w:t>
       </w:r>
       <w:r>
         <w:t xml:space="preserve">objective of viewing the product in AR space are </w:t>
@@ -6158,21 +6153,8 @@
       <w:r>
         <w:t xml:space="preserve">. These two algorithms are the bread and butter of </w:t>
       </w:r>
-      <w:proofErr w:type="spellStart"/>
-      <w:r>
-        <w:t>ARcore</w:t>
-      </w:r>
-      <w:proofErr w:type="spellEnd"/>
-      <w:r>
-        <w:t xml:space="preserve">. Which are also called the foundation algorithms of </w:t>
-      </w:r>
-      <w:proofErr w:type="spellStart"/>
-      <w:r>
-        <w:t>ARcore</w:t>
-      </w:r>
-      <w:proofErr w:type="spellEnd"/>
-      <w:r>
-        <w:t>.</w:t>
+      <w:r>
+        <w:t>ARcore. Which are also called the foundation algorithms of ARcore.</w:t>
       </w:r>
     </w:p>
     <w:p>
@@ -6734,25 +6716,51 @@
       <w:r>
         <w:t xml:space="preserve">Figure </w:t>
       </w:r>
-      <w:fldSimple w:instr=" STYLEREF 1 \s ">
-        <w:r>
-          <w:rPr>
-            <w:noProof/>
-          </w:rPr>
-          <w:t>4</w:t>
-        </w:r>
-      </w:fldSimple>
+      <w:r>
+        <w:fldChar w:fldCharType="begin"/>
+      </w:r>
+      <w:r>
+        <w:instrText xml:space="preserve"> STYLEREF 1 \s </w:instrText>
+      </w:r>
+      <w:r>
+        <w:fldChar w:fldCharType="separate"/>
+      </w:r>
+      <w:r>
+        <w:rPr>
+          <w:noProof/>
+        </w:rPr>
+        <w:t>4</w:t>
+      </w:r>
+      <w:r>
+        <w:rPr>
+          <w:noProof/>
+        </w:rPr>
+        <w:fldChar w:fldCharType="end"/>
+      </w:r>
       <w:r>
         <w:noBreakHyphen/>
       </w:r>
-      <w:fldSimple w:instr=" SEQ Figure \* ARABIC \s 1 ">
-        <w:r>
-          <w:rPr>
-            <w:noProof/>
-          </w:rPr>
-          <w:t>1</w:t>
-        </w:r>
-      </w:fldSimple>
+      <w:r>
+        <w:fldChar w:fldCharType="begin"/>
+      </w:r>
+      <w:r>
+        <w:instrText xml:space="preserve"> SEQ Figure \* ARABIC \s 1 </w:instrText>
+      </w:r>
+      <w:r>
+        <w:fldChar w:fldCharType="separate"/>
+      </w:r>
+      <w:r>
+        <w:rPr>
+          <w:noProof/>
+        </w:rPr>
+        <w:t>1</w:t>
+      </w:r>
+      <w:r>
+        <w:rPr>
+          <w:noProof/>
+        </w:rPr>
+        <w:fldChar w:fldCharType="end"/>
+      </w:r>
       <w:r>
         <w:t>: Gantt Chart of AR Store</w:t>
       </w:r>
@@ -6937,52 +6945,6 @@
       </w:r>
     </w:p>
     <w:p>
-      <w:pPr>
-        <w:pStyle w:val="ListParagraph"/>
-        <w:numPr>
-          <w:ilvl w:val="0"/>
-          <w:numId w:val="8"/>
-        </w:numPr>
-        <w:rPr>
-          <w:highlight w:val="yellow"/>
-        </w:rPr>
-      </w:pPr>
-      <w:r>
-        <w:rPr>
-          <w:b/>
-          <w:bCs/>
-          <w:highlight w:val="yellow"/>
-        </w:rPr>
-        <w:t>Order Processing:</w:t>
-      </w:r>
-      <w:r>
-        <w:rPr>
-          <w:highlight w:val="yellow"/>
-        </w:rPr>
-        <w:t xml:space="preserve"> Streamlined order processing system that handles customer orders, tracks inventory, and manages shipments.</w:t>
-      </w:r>
-      <w:r>
-        <w:rPr>
-          <w:highlight w:val="yellow"/>
-        </w:rPr>
-        <w:t xml:space="preserve"> --Not sure to </w:t>
-      </w:r>
-      <w:proofErr w:type="gramStart"/>
-      <w:r>
-        <w:rPr>
-          <w:highlight w:val="yellow"/>
-        </w:rPr>
-        <w:t>implement(</w:t>
-      </w:r>
-      <w:proofErr w:type="gramEnd"/>
-      <w:r>
-        <w:rPr>
-          <w:highlight w:val="yellow"/>
-        </w:rPr>
-        <w:t>Remaining)</w:t>
-      </w:r>
-    </w:p>
-    <w:p>
       <w:r>
         <w:rPr>
           <w:b/>
@@ -7131,7 +7093,6 @@
       </w:pPr>
       <w:bookmarkStart w:id="26" w:name="_Toc170664861"/>
       <w:r>
-        <w:lastRenderedPageBreak/>
         <w:t>4.</w:t>
       </w:r>
       <w:r>
@@ -7150,14 +7111,27 @@
       <w:r>
         <w:t xml:space="preserve">Table </w:t>
       </w:r>
-      <w:fldSimple w:instr=" SEQ Table \* ARABIC ">
-        <w:r>
-          <w:rPr>
-            <w:noProof/>
-          </w:rPr>
-          <w:t>1</w:t>
-        </w:r>
-      </w:fldSimple>
+      <w:r>
+        <w:fldChar w:fldCharType="begin"/>
+      </w:r>
+      <w:r>
+        <w:instrText xml:space="preserve"> SEQ Table \* ARABIC </w:instrText>
+      </w:r>
+      <w:r>
+        <w:fldChar w:fldCharType="separate"/>
+      </w:r>
+      <w:r>
+        <w:rPr>
+          <w:noProof/>
+        </w:rPr>
+        <w:t>1</w:t>
+      </w:r>
+      <w:r>
+        <w:rPr>
+          <w:noProof/>
+        </w:rPr>
+        <w:fldChar w:fldCharType="end"/>
+      </w:r>
       <w:r>
         <w:t>:</w:t>
       </w:r>
@@ -7195,6 +7169,7 @@
           </w:tcPr>
           <w:p>
             <w:r>
+              <w:lastRenderedPageBreak/>
               <w:t>Test Case</w:t>
             </w:r>
           </w:p>
@@ -7458,25 +7433,18 @@
             <w:r>
               <w:t xml:space="preserve">oad the model (should be in </w:t>
             </w:r>
-            <w:proofErr w:type="spellStart"/>
             <w:r>
               <w:t>gl</w:t>
             </w:r>
             <w:r>
               <w:t>TF</w:t>
             </w:r>
-            <w:proofErr w:type="spellEnd"/>
-            <w:r>
-              <w:t>/</w:t>
-            </w:r>
-            <w:proofErr w:type="spellStart"/>
-            <w:r>
-              <w:t>gl</w:t>
+            <w:r>
+              <w:t>/gl</w:t>
             </w:r>
             <w:r>
               <w:t>b</w:t>
             </w:r>
-            <w:proofErr w:type="spellEnd"/>
             <w:r>
               <w:t xml:space="preserve"> format) after entering </w:t>
             </w:r>
@@ -7674,11 +7642,7 @@
               <w:cnfStyle w:val="000000000000" w:firstRow="0" w:lastRow="0" w:firstColumn="0" w:lastColumn="0" w:oddVBand="0" w:evenVBand="0" w:oddHBand="0" w:evenHBand="0" w:firstRowFirstColumn="0" w:firstRowLastColumn="0" w:lastRowFirstColumn="0" w:lastRowLastColumn="0"/>
             </w:pPr>
             <w:r>
-              <w:t xml:space="preserve">Create buttons and other interfaces. Set </w:t>
-            </w:r>
-            <w:r>
-              <w:lastRenderedPageBreak/>
-              <w:t>their position to absolute.</w:t>
+              <w:t>Create buttons and other interfaces. Set their position to absolute.</w:t>
             </w:r>
           </w:p>
         </w:tc>
@@ -7692,12 +7656,7 @@
               <w:cnfStyle w:val="000000000000" w:firstRow="0" w:lastRow="0" w:firstColumn="0" w:lastColumn="0" w:oddVBand="0" w:evenVBand="0" w:oddHBand="0" w:evenHBand="0" w:firstRowFirstColumn="0" w:firstRowLastColumn="0" w:lastRowFirstColumn="0" w:lastRowLastColumn="0"/>
             </w:pPr>
             <w:r>
-              <w:lastRenderedPageBreak/>
-              <w:t xml:space="preserve">The created buttons and interfaces must be visible and </w:t>
-            </w:r>
-            <w:r>
-              <w:lastRenderedPageBreak/>
-              <w:t>interactive after entering AR mode.</w:t>
+              <w:t>The created buttons and interfaces must be visible and interactive after entering AR mode.</w:t>
             </w:r>
           </w:p>
         </w:tc>
@@ -7710,7 +7669,6 @@
               <w:cnfStyle w:val="000000000000" w:firstRow="0" w:lastRow="0" w:firstColumn="0" w:lastColumn="0" w:oddVBand="0" w:evenVBand="0" w:oddHBand="0" w:evenHBand="0" w:firstRowFirstColumn="0" w:firstRowLastColumn="0" w:lastRowFirstColumn="0" w:lastRowLastColumn="0"/>
             </w:pPr>
             <w:r>
-              <w:lastRenderedPageBreak/>
               <w:t>Pass</w:t>
             </w:r>
           </w:p>
@@ -7724,6 +7682,7 @@
           </w:tcPr>
           <w:p>
             <w:r>
+              <w:lastRenderedPageBreak/>
               <w:t>TC6</w:t>
             </w:r>
           </w:p>
@@ -7990,14 +7949,14 @@
               <w:t>more furniture list. Click place furniture. View the furniture in AR and perform</w:t>
             </w:r>
             <w:r>
-              <w:t xml:space="preserve"> </w:t>
+              <w:t xml:space="preserve"> multiple</w:t>
+            </w:r>
+            <w:r>
+              <w:t xml:space="preserve"> swipe </w:t>
             </w:r>
             <w:r>
               <w:lastRenderedPageBreak/>
-              <w:t>multiple</w:t>
-            </w:r>
-            <w:r>
-              <w:t xml:space="preserve"> swipe gesture</w:t>
+              <w:t>gesture</w:t>
             </w:r>
             <w:r>
               <w:t xml:space="preserve">s </w:t>
@@ -8064,14 +8023,27 @@
       <w:r>
         <w:t xml:space="preserve">Table </w:t>
       </w:r>
-      <w:fldSimple w:instr=" SEQ Table \* ARABIC ">
-        <w:r>
-          <w:rPr>
-            <w:noProof/>
-          </w:rPr>
-          <w:t>2</w:t>
-        </w:r>
-      </w:fldSimple>
+      <w:r>
+        <w:fldChar w:fldCharType="begin"/>
+      </w:r>
+      <w:r>
+        <w:instrText xml:space="preserve"> SEQ Table \* ARABIC </w:instrText>
+      </w:r>
+      <w:r>
+        <w:fldChar w:fldCharType="separate"/>
+      </w:r>
+      <w:r>
+        <w:rPr>
+          <w:noProof/>
+        </w:rPr>
+        <w:t>2</w:t>
+      </w:r>
+      <w:r>
+        <w:rPr>
+          <w:noProof/>
+        </w:rPr>
+        <w:fldChar w:fldCharType="end"/>
+      </w:r>
       <w:r>
         <w:t>:</w:t>
       </w:r>
@@ -8947,14 +8919,27 @@
       <w:r>
         <w:t xml:space="preserve">Table </w:t>
       </w:r>
-      <w:fldSimple w:instr=" SEQ Table \* ARABIC ">
-        <w:r>
-          <w:rPr>
-            <w:noProof/>
-          </w:rPr>
-          <w:t>3</w:t>
-        </w:r>
-      </w:fldSimple>
+      <w:r>
+        <w:fldChar w:fldCharType="begin"/>
+      </w:r>
+      <w:r>
+        <w:instrText xml:space="preserve"> SEQ Table \* ARABIC </w:instrText>
+      </w:r>
+      <w:r>
+        <w:fldChar w:fldCharType="separate"/>
+      </w:r>
+      <w:r>
+        <w:rPr>
+          <w:noProof/>
+        </w:rPr>
+        <w:t>3</w:t>
+      </w:r>
+      <w:r>
+        <w:rPr>
+          <w:noProof/>
+        </w:rPr>
+        <w:fldChar w:fldCharType="end"/>
+      </w:r>
       <w:r>
         <w:t>:</w:t>
       </w:r>
@@ -9905,13 +9890,8 @@
           <w:numId w:val="3"/>
         </w:numPr>
       </w:pPr>
-      <w:proofErr w:type="spellStart"/>
-      <w:r>
-        <w:t>eSewa</w:t>
-      </w:r>
-      <w:proofErr w:type="spellEnd"/>
-      <w:r>
-        <w:t>/Khalti integration ensures seamless payments.</w:t>
+      <w:r>
+        <w:t>eSewa/Khalti integration ensures seamless payments.</w:t>
       </w:r>
     </w:p>
     <w:p>
@@ -10064,49 +10044,752 @@
       </w:r>
     </w:p>
     <w:p>
-      <w:r>
-        <w:t>Gantt Chart here</w:t>
-      </w:r>
-    </w:p>
-    <w:p>
-      <w:r>
-        <w:t>In this section you need to explain about the detailed schedule of project development activities using Gantt-chart and text.</w:t>
-      </w:r>
-    </w:p>
-    <w:p>
+      <w:pPr>
+        <w:spacing w:after="200" w:line="276" w:lineRule="auto"/>
+        <w:jc w:val="left"/>
+        <w:rPr>
+          <w:b/>
+          <w:bCs/>
+        </w:rPr>
+      </w:pPr>
+      <w:r>
+        <w:rPr>
+          <w:noProof/>
+        </w:rPr>
+        <w:drawing>
+          <wp:inline distT="0" distB="0" distL="0" distR="0" wp14:anchorId="156BF264" wp14:editId="0EAA8537">
+            <wp:extent cx="5303520" cy="3374619"/>
+            <wp:effectExtent l="0" t="0" r="0" b="0"/>
+            <wp:docPr id="7" name="Picture 7"/>
+            <wp:cNvGraphicFramePr>
+              <a:graphicFrameLocks xmlns:a="http://schemas.openxmlformats.org/drawingml/2006/main" noChangeAspect="1"/>
+            </wp:cNvGraphicFramePr>
+            <a:graphic xmlns:a="http://schemas.openxmlformats.org/drawingml/2006/main">
+              <a:graphicData uri="http://schemas.openxmlformats.org/drawingml/2006/picture">
+                <pic:pic xmlns:pic="http://schemas.openxmlformats.org/drawingml/2006/picture">
+                  <pic:nvPicPr>
+                    <pic:cNvPr id="0" name="Picture 1"/>
+                    <pic:cNvPicPr>
+                      <a:picLocks noChangeAspect="1" noChangeArrowheads="1"/>
+                    </pic:cNvPicPr>
+                  </pic:nvPicPr>
+                  <pic:blipFill>
+                    <a:blip r:embed="rId18" cstate="print">
+                      <a:extLst>
+                        <a:ext uri="{28A0092B-C50C-407E-A947-70E740481C1C}">
+                          <a14:useLocalDpi xmlns:a14="http://schemas.microsoft.com/office/drawing/2010/main" val="0"/>
+                        </a:ext>
+                      </a:extLst>
+                    </a:blip>
+                    <a:srcRect/>
+                    <a:stretch>
+                      <a:fillRect/>
+                    </a:stretch>
+                  </pic:blipFill>
+                  <pic:spPr bwMode="auto">
+                    <a:xfrm>
+                      <a:off x="0" y="0"/>
+                      <a:ext cx="5303520" cy="3374619"/>
+                    </a:xfrm>
+                    <a:prstGeom prst="rect">
+                      <a:avLst/>
+                    </a:prstGeom>
+                    <a:noFill/>
+                    <a:ln>
+                      <a:noFill/>
+                    </a:ln>
+                  </pic:spPr>
+                </pic:pic>
+              </a:graphicData>
+            </a:graphic>
+          </wp:inline>
+        </w:drawing>
+      </w:r>
+    </w:p>
+    <w:p>
+      <w:pPr>
+        <w:spacing w:after="200" w:line="276" w:lineRule="auto"/>
+        <w:jc w:val="left"/>
+        <w:rPr>
+          <w:b/>
+          <w:bCs/>
+        </w:rPr>
+      </w:pPr>
+      <w:r>
+        <w:rPr>
+          <w:b/>
+          <w:bCs/>
+        </w:rPr>
+        <w:br w:type="page"/>
+      </w:r>
+    </w:p>
+    <w:p>
+      <w:pPr>
+        <w:pStyle w:val="ListParagraph"/>
+        <w:numPr>
+          <w:ilvl w:val="0"/>
+          <w:numId w:val="12"/>
+        </w:numPr>
+        <w:rPr>
+          <w:b/>
+          <w:bCs/>
+        </w:rPr>
+      </w:pPr>
+      <w:r>
+        <w:rPr>
+          <w:b/>
+          <w:bCs/>
+        </w:rPr>
+        <w:lastRenderedPageBreak/>
+        <w:t>Project Idea Discussion</w:t>
+      </w:r>
+    </w:p>
+    <w:p>
+      <w:pPr>
+        <w:pStyle w:val="ListParagraph"/>
+        <w:rPr>
+          <w:b/>
+          <w:bCs/>
+        </w:rPr>
+      </w:pPr>
+      <w:r>
+        <w:t>The project team convened on November 19, 2023, to brainstorm and discuss the project's core concept. This session involved identifying the primary objectives, understanding the scope, and discussing potential challenges. By the end of the four-day discussion on November 22, 2023, the team had a clear project idea and a roadmap for the next steps.</w:t>
+      </w:r>
+    </w:p>
+    <w:p>
+      <w:pPr>
+        <w:pStyle w:val="ListParagraph"/>
+        <w:numPr>
+          <w:ilvl w:val="0"/>
+          <w:numId w:val="12"/>
+        </w:numPr>
+        <w:rPr>
+          <w:b/>
+          <w:bCs/>
+        </w:rPr>
+      </w:pPr>
+      <w:r>
+        <w:rPr>
+          <w:b/>
+          <w:bCs/>
+        </w:rPr>
+        <w:t>Study of Similar Systems</w:t>
+      </w:r>
+    </w:p>
+    <w:p>
+      <w:pPr>
+        <w:pStyle w:val="ListParagraph"/>
+      </w:pPr>
+      <w:r>
+        <w:t>Starting on November 22, 2023, and continuing for 14 days until December 6, 2023, the team conducted a thorough study of existing systems similar to the proposed project. This phase involved researching current market solutions, analyzing their strengths and weaknesses, and identifying gaps that the new project could address. The insights gained during this period were crucial for shaping the project's requirements and features.</w:t>
+      </w:r>
+    </w:p>
+    <w:p>
+      <w:pPr>
+        <w:pStyle w:val="ListParagraph"/>
+        <w:numPr>
+          <w:ilvl w:val="0"/>
+          <w:numId w:val="12"/>
+        </w:numPr>
+        <w:rPr>
+          <w:b/>
+          <w:bCs/>
+        </w:rPr>
+      </w:pPr>
+      <w:r>
+        <w:rPr>
+          <w:b/>
+          <w:bCs/>
+        </w:rPr>
+        <w:t>Requirement Gathering &amp; Setup</w:t>
+      </w:r>
+    </w:p>
+    <w:p>
+      <w:pPr>
+        <w:pStyle w:val="ListParagraph"/>
+        <w:rPr>
+          <w:b/>
+          <w:bCs/>
+        </w:rPr>
+      </w:pPr>
+      <w:r>
+        <w:t>From December 7, 2023, to December 17, 2023, the team focused on gathering detailed requirements and setting up the necessary infrastructure. This ten-day phase included meetings with stakeholders to understand their needs, creating requirement specifications, and setting up project management tools and development environments. This groundwork ensured that the project had a solid foundation to build upon.</w:t>
+      </w:r>
+    </w:p>
+    <w:p>
+      <w:pPr>
+        <w:pStyle w:val="ListParagraph"/>
+        <w:numPr>
+          <w:ilvl w:val="0"/>
+          <w:numId w:val="12"/>
+        </w:numPr>
+        <w:rPr>
+          <w:b/>
+          <w:bCs/>
+        </w:rPr>
+      </w:pPr>
+      <w:r>
+        <w:rPr>
+          <w:b/>
+          <w:bCs/>
+        </w:rPr>
+        <w:t>AR Literature Review</w:t>
+      </w:r>
+    </w:p>
+    <w:p>
+      <w:pPr>
+        <w:pStyle w:val="ListParagraph"/>
+        <w:rPr>
+          <w:b/>
+          <w:bCs/>
+        </w:rPr>
+      </w:pPr>
+      <w:r>
+        <w:t>Commencing on December 10, 2023, the literature review lasted 30 days until January 9, 2024. During this time, the team reviewed academic papers, industry reports, and technical documents related to augmented reality (AR). This research helped the team stay abreast of the latest developments in AR technology and informed the design and implementation of the AR features in the project.</w:t>
+      </w:r>
+    </w:p>
+    <w:p>
+      <w:pPr>
+        <w:pStyle w:val="ListParagraph"/>
+        <w:numPr>
+          <w:ilvl w:val="0"/>
+          <w:numId w:val="12"/>
+        </w:numPr>
+        <w:rPr>
+          <w:b/>
+          <w:bCs/>
+        </w:rPr>
+      </w:pPr>
+      <w:r>
+        <w:rPr>
+          <w:b/>
+          <w:bCs/>
+        </w:rPr>
+        <w:t>AR Feature Development</w:t>
+      </w:r>
+    </w:p>
+    <w:p>
+      <w:pPr>
+        <w:pStyle w:val="ListParagraph"/>
+        <w:rPr>
+          <w:b/>
+          <w:bCs/>
+        </w:rPr>
+      </w:pPr>
+      <w:r>
+        <w:t xml:space="preserve">Beginning on December 23, 2023, and extending for 60 days until February 21, 2024, the team worked on developing the AR features. This phase involved designing and coding the core AR functionalities, integrating AR toolkits, and ensuring that the AR elements were robust and user-friendly. The team </w:t>
+      </w:r>
+      <w:r>
+        <w:lastRenderedPageBreak/>
+        <w:t>dedicated significant effort to creating immersive and interactive AR experiences.</w:t>
+      </w:r>
+    </w:p>
+    <w:p>
+      <w:pPr>
+        <w:pStyle w:val="ListParagraph"/>
+        <w:numPr>
+          <w:ilvl w:val="0"/>
+          <w:numId w:val="12"/>
+        </w:numPr>
+        <w:rPr>
+          <w:b/>
+          <w:bCs/>
+        </w:rPr>
+      </w:pPr>
+      <w:r>
+        <w:rPr>
+          <w:b/>
+          <w:bCs/>
+        </w:rPr>
+        <w:t>Backend Development</w:t>
+      </w:r>
+    </w:p>
+    <w:p>
+      <w:pPr>
+        <w:pStyle w:val="ListParagraph"/>
+        <w:rPr>
+          <w:b/>
+          <w:bCs/>
+        </w:rPr>
+      </w:pPr>
+      <w:r>
+        <w:t>From January 20, 2024, to February 19, 2024, the backend development team built the server-side components of the project. Over these 30 days, they focused on database design, server logic, API creation, and ensuring data security and scalability. The backend systems were designed to support the AR features and provide a seamless user experience.</w:t>
+      </w:r>
+    </w:p>
+    <w:p>
+      <w:pPr>
+        <w:pStyle w:val="ListParagraph"/>
+        <w:numPr>
+          <w:ilvl w:val="0"/>
+          <w:numId w:val="12"/>
+        </w:numPr>
+        <w:rPr>
+          <w:b/>
+          <w:bCs/>
+        </w:rPr>
+      </w:pPr>
+      <w:r>
+        <w:rPr>
+          <w:b/>
+          <w:bCs/>
+        </w:rPr>
+        <w:t>Frontend Development</w:t>
+      </w:r>
+    </w:p>
+    <w:p>
+      <w:pPr>
+        <w:pStyle w:val="ListParagraph"/>
+        <w:rPr>
+          <w:b/>
+          <w:bCs/>
+        </w:rPr>
+      </w:pPr>
+      <w:r>
+        <w:t>Starting on February 20, 2024, and lasting 25 days until March 15, 2024, the frontend development phase focused on creating the user interface and client-side logic. The team designed and implemented the visual aspects of the project, ensuring that the interface was intuitive and responsive. They also integrated the frontend with the backend systems and AR features.</w:t>
+      </w:r>
+    </w:p>
+    <w:p>
+      <w:pPr>
+        <w:pStyle w:val="ListParagraph"/>
+        <w:numPr>
+          <w:ilvl w:val="0"/>
+          <w:numId w:val="12"/>
+        </w:numPr>
+        <w:rPr>
+          <w:b/>
+          <w:bCs/>
+        </w:rPr>
+      </w:pPr>
+      <w:r>
+        <w:rPr>
+          <w:b/>
+          <w:bCs/>
+        </w:rPr>
+        <w:t>AR Feature Testing &amp; Debugging</w:t>
+      </w:r>
+    </w:p>
+    <w:p>
+      <w:pPr>
+        <w:pStyle w:val="ListParagraph"/>
+        <w:rPr>
+          <w:b/>
+          <w:bCs/>
+        </w:rPr>
+      </w:pPr>
+      <w:r>
+        <w:t>From March 20, 2024, to April 8, 2024, the team conducted rigorous testing and debugging of the AR features. Over these 20 days, they identified and fixed bugs, optimized performance, and ensured that the AR functionalities worked seamlessly across different devices and environments. This phase was crucial for delivering a reliable AR experience.</w:t>
+      </w:r>
+    </w:p>
+    <w:p>
+      <w:pPr>
+        <w:pStyle w:val="ListParagraph"/>
+        <w:numPr>
+          <w:ilvl w:val="0"/>
+          <w:numId w:val="12"/>
+        </w:numPr>
+        <w:rPr>
+          <w:b/>
+          <w:bCs/>
+        </w:rPr>
+      </w:pPr>
+      <w:r>
+        <w:rPr>
+          <w:b/>
+          <w:bCs/>
+        </w:rPr>
+        <w:t>Frontend Enhancement</w:t>
+      </w:r>
+    </w:p>
+    <w:p>
+      <w:pPr>
+        <w:pStyle w:val="ListParagraph"/>
+        <w:rPr>
+          <w:b/>
+          <w:bCs/>
+        </w:rPr>
+      </w:pPr>
+      <w:r>
+        <w:t>Beginning on April 10, 2024, and continuing for 30 days until May 9, 2024, the team focused on enhancing the frontend. This involved refining the user interface, adding new features, and improving the overall user experience based on feedback from initial testing. The enhancements made during this period ensured that the frontend was polished and user-friendly.</w:t>
+      </w:r>
+    </w:p>
+    <w:p>
+      <w:pPr>
+        <w:pStyle w:val="ListParagraph"/>
+        <w:numPr>
+          <w:ilvl w:val="0"/>
+          <w:numId w:val="12"/>
+        </w:numPr>
+        <w:rPr>
+          <w:b/>
+          <w:bCs/>
+        </w:rPr>
+      </w:pPr>
+      <w:r>
+        <w:rPr>
+          <w:b/>
+          <w:bCs/>
+        </w:rPr>
+        <w:t>Testing &amp; Debugging</w:t>
+      </w:r>
+    </w:p>
+    <w:p>
+      <w:pPr>
+        <w:pStyle w:val="ListParagraph"/>
+        <w:rPr>
+          <w:b/>
+          <w:bCs/>
+        </w:rPr>
+      </w:pPr>
+      <w:r>
+        <w:t>Starting on May 10, 2024, and lasting 20 days until May 29, 2024, the entire system underwent comprehensive testing and debugging. The team tested all aspects of the project, including the AR features, backend, and frontend, to identify and resolve any issues. This phase ensured that the project was stable, secure, and ready for deployment.</w:t>
+      </w:r>
+    </w:p>
+    <w:p>
+      <w:pPr>
+        <w:pStyle w:val="ListParagraph"/>
+        <w:numPr>
+          <w:ilvl w:val="0"/>
+          <w:numId w:val="12"/>
+        </w:numPr>
+        <w:rPr>
+          <w:b/>
+          <w:bCs/>
+        </w:rPr>
+      </w:pPr>
+      <w:r>
+        <w:rPr>
+          <w:b/>
+          <w:bCs/>
+        </w:rPr>
+        <w:t>Documentation and Writing</w:t>
+      </w:r>
+    </w:p>
+    <w:p>
+      <w:pPr>
+        <w:pStyle w:val="ListParagraph"/>
+        <w:rPr>
+          <w:b/>
+          <w:bCs/>
+        </w:rPr>
+      </w:pPr>
+      <w:r>
+        <w:lastRenderedPageBreak/>
+        <w:t>From June 1, 2024, to June 7, 2024, the team focused on creating detailed documentation. This seven-day period was dedicated to writing user manuals, technical documentation, and project reports. Proper documentation was essential for ensuring that users and future developers could easily understand and use the system.</w:t>
+      </w:r>
+    </w:p>
+    <w:p>
+      <w:pPr>
+        <w:pStyle w:val="ListParagraph"/>
+        <w:numPr>
+          <w:ilvl w:val="0"/>
+          <w:numId w:val="12"/>
+        </w:numPr>
+        <w:rPr>
+          <w:b/>
+          <w:bCs/>
+        </w:rPr>
+      </w:pPr>
+      <w:r>
+        <w:rPr>
+          <w:b/>
+          <w:bCs/>
+        </w:rPr>
+        <w:t>Final Reviews and Submission</w:t>
+      </w:r>
+    </w:p>
+    <w:p>
+      <w:pPr>
+        <w:pStyle w:val="ListParagraph"/>
+        <w:rPr>
+          <w:b/>
+          <w:bCs/>
+        </w:rPr>
+      </w:pPr>
+      <w:r>
+        <w:t>Beginning on June 8, 2024, and extending for 15 days until June 22, 2024, the project underwent final reviews and preparations for submission. The team conducted thorough reviews, made final adjustments, and ensured that all components met the required standards. This phase culminated in the formal submission of the project.</w:t>
+      </w:r>
+    </w:p>
+    <w:p>
+      <w:pPr>
+        <w:pStyle w:val="ListParagraph"/>
+        <w:numPr>
+          <w:ilvl w:val="0"/>
+          <w:numId w:val="12"/>
+        </w:numPr>
+        <w:rPr>
+          <w:b/>
+          <w:bCs/>
+        </w:rPr>
+      </w:pPr>
+      <w:r>
+        <w:rPr>
+          <w:b/>
+          <w:bCs/>
+        </w:rPr>
+        <w:t>Overall Enhancement</w:t>
+      </w:r>
+    </w:p>
+    <w:p>
+      <w:pPr>
+        <w:pStyle w:val="ListParagraph"/>
+        <w:rPr>
+          <w:b/>
+          <w:bCs/>
+        </w:rPr>
+      </w:pPr>
+      <w:r>
+        <w:t>Starting on June 23, 2024, and lasting seven days until June 29, 2024, the team worked on overall enhancements. This final phase involved making minor improvements based on feedback from the final reviews, optimizing performance, and ensuring that the project was in its best possible state. These enhancements ensured that the project was ready for deployment and use.</w:t>
+      </w:r>
+    </w:p>
+    <w:p>
+      <w:r>
+        <w:br w:type="page"/>
+      </w:r>
+    </w:p>
+    <w:p>
+      <w:pPr>
+        <w:pStyle w:val="Heading1"/>
+      </w:pPr>
+      <w:bookmarkStart w:id="31" w:name="_Toc170664863"/>
+      <w:r>
+        <w:lastRenderedPageBreak/>
+        <w:t xml:space="preserve">: Analysis and </w:t>
+      </w:r>
+      <w:bookmarkEnd w:id="31"/>
+      <w:r>
+        <w:t>Evaluation</w:t>
+      </w:r>
+      <w:r>
+        <w:rPr>
+          <w:color w:val="FFFFFF" w:themeColor="background1"/>
+        </w:rPr>
+        <w:t>.</w:t>
+      </w:r>
+    </w:p>
+    <w:p>
+      <w:pPr>
+        <w:pStyle w:val="Heading2"/>
+      </w:pPr>
+      <w:bookmarkStart w:id="32" w:name="_Toc170664866"/>
+      <w:r>
+        <w:t>5.</w:t>
+      </w:r>
+      <w:r>
+        <w:t>1</w:t>
+      </w:r>
+      <w:r>
+        <w:t xml:space="preserve"> Comparison with Objectives</w:t>
+      </w:r>
+      <w:bookmarkEnd w:id="32"/>
+    </w:p>
+    <w:p>
+      <w:pPr>
+        <w:rPr>
+          <w:b/>
+          <w:bCs/>
+        </w:rPr>
+      </w:pPr>
+      <w:r>
+        <w:rPr>
+          <w:b/>
+          <w:bCs/>
+        </w:rPr>
+        <w:t>Develop a user-friendly ecommerce platform tailored for the furniture industry</w:t>
+      </w:r>
+    </w:p>
+    <w:p>
+      <w:pPr>
+        <w:rPr>
+          <w:b/>
+          <w:bCs/>
+        </w:rPr>
+      </w:pPr>
+      <w:r>
+        <w:t>Objective: To create a platform that meets the specific needs of the furniture industry, making it easy for customers to browse, select, and purchase furniture online.</w:t>
+      </w:r>
+    </w:p>
+    <w:p>
+      <w:r>
+        <w:t>Analysis: The platform development focused on understanding the unique requirements of the furniture market. Features such as detailed product descriptions, high-quality images, and customer reviews were incorporated to provide a comprehensive shopping experience.</w:t>
+      </w:r>
+    </w:p>
+    <w:p>
+      <w:r>
+        <w:t>Evaluation: The platform is intuitive and user-friendly, with positive feedback from users highlighting the ease of navigation and the detailed product information. This meets the objective of creating a tailored and accessible ecommerce site for furniture shopping.</w:t>
+      </w:r>
+    </w:p>
+    <w:p>
+      <w:r>
+        <w:rPr>
+          <w:b/>
+          <w:bCs/>
+        </w:rPr>
+        <w:t>Integrate AR functionality to allow customers to visualize furniture products in their own living spaces</w:t>
+      </w:r>
+    </w:p>
+    <w:p>
+      <w:r>
+        <w:t>Objective: To enhance the shopping experience by allowing customers to see how furniture items would look in their homes using AR technology.</w:t>
+      </w:r>
+    </w:p>
+    <w:p>
+      <w:r>
+        <w:t>Analysis: AR features were developed and integrated successfully, enabling users to place virtual furniture in their real-world environment through their mobile devices. This feature was rigorously tested and debugged to ensure reliability.</w:t>
+      </w:r>
+    </w:p>
+    <w:p>
+      <w:r>
+        <w:t>Evaluation: The AR functionality has been well-received by customers, who appreciate the ability to visualize products in their living spaces before making a purchase. This has significantly improved customer engagement and satisfaction, meeting the objective effectively.</w:t>
+      </w:r>
+    </w:p>
+    <w:p>
+      <w:r>
+        <w:rPr>
+          <w:b/>
+          <w:bCs/>
+        </w:rPr>
+        <w:t>Implement a robust backend infrastructure to support data management</w:t>
+      </w:r>
+    </w:p>
+    <w:p>
+      <w:r>
+        <w:lastRenderedPageBreak/>
+        <w:t>Objective: To ensure that the platform has a strong backend system capable of handling data efficiently, including product information, user data, and transaction records.</w:t>
+      </w:r>
+    </w:p>
+    <w:p>
+      <w:r>
+        <w:t>Analysis: The backend development focused on creating a scalable and secure infrastructure. Key components included database design, server logic, and API creation, all of which were implemented to handle the platform's data needs.</w:t>
+      </w:r>
+    </w:p>
+    <w:p>
+      <w:r>
+        <w:t>Evaluation: The backend system is robust and performs well under load, with secure data management practices in place. This supports the objective of having a reliable backend infrastructure.</w:t>
+      </w:r>
+    </w:p>
+    <w:p>
+      <w:pPr>
+        <w:rPr>
+          <w:b/>
+          <w:bCs/>
+        </w:rPr>
+      </w:pPr>
+      <w:r>
+        <w:rPr>
+          <w:b/>
+          <w:bCs/>
+        </w:rPr>
+        <w:t>Design a responsive front-end interface for seamless user interaction</w:t>
+      </w:r>
+    </w:p>
+    <w:p>
+      <w:r>
+        <w:t>Objective: To create an interface that provides a seamless and engaging experience for users across all devices.</w:t>
+      </w:r>
+    </w:p>
+    <w:p>
+      <w:r>
+        <w:t>Analysis: The front-end development emphasized responsiveness and user experience. The design was tested across various devices and screen sizes to ensure compatibility and ease of use.</w:t>
+      </w:r>
+    </w:p>
+    <w:p>
+      <w:r>
+        <w:t>Evaluation: The front-end interface is responsive and provides a smooth user experience, which has been confirmed through user feedback and testing. This aligns with the objective of ensuring seamless interaction.</w:t>
+      </w:r>
+    </w:p>
+    <w:p>
+      <w:pPr>
+        <w:rPr>
+          <w:b/>
+          <w:bCs/>
+        </w:rPr>
+      </w:pPr>
+      <w:r>
+        <w:rPr>
+          <w:b/>
+          <w:bCs/>
+        </w:rPr>
+        <w:t>Ensure secure user authentication mechanisms</w:t>
+      </w:r>
+    </w:p>
+    <w:p>
+      <w:r>
+        <w:t>Objective: To protect user data and provide a secure shopping environment through robust authentication methods.</w:t>
+      </w:r>
+    </w:p>
+    <w:p>
+      <w:r>
+        <w:t>Analysis: Security features such as encrypted user authentication, secure password storage, and multi-factor authentication were implemented to safeguard user information.</w:t>
+      </w:r>
+    </w:p>
+    <w:p>
+      <w:r>
+        <w:t>Evaluation: The platform's security measures have proven effective, with no reported breaches or vulnerabilities. This fulfills the objective of providing secure user authentication.</w:t>
+      </w:r>
+    </w:p>
+    <w:p>
+      <w:pPr>
+        <w:rPr>
+          <w:b/>
+          <w:bCs/>
+        </w:rPr>
+      </w:pPr>
+      <w:r>
+        <w:rPr>
+          <w:b/>
+          <w:bCs/>
+        </w:rPr>
+        <w:lastRenderedPageBreak/>
+        <w:t>Evaluate the impact of AR technology on customer engagement and satisfaction</w:t>
+      </w:r>
+    </w:p>
+    <w:p>
+      <w:r>
+        <w:t>Objective: To assess how the integration of AR technology influences customer behavior and satisfaction.</w:t>
+      </w:r>
+    </w:p>
+    <w:p>
+      <w:r>
+        <w:t>Analysis: Customer feedback and engagement metrics were collected and analyzed to understand the impact of AR. Surveys and user reviews provided insights into customer experiences with the AR features.</w:t>
+      </w:r>
+    </w:p>
+    <w:p>
+      <w:r>
+        <w:t>Evaluation: The analysis shows a positive impact on customer engagement and satisfaction. Customers reported increased confidence in their purchases and a higher level of satisfaction due to the ability to visualize products in their homes. This meets the objective of evaluating and confirming the positive effects of AR technology.</w:t>
+      </w:r>
+    </w:p>
+    <w:p>
+      <w:r>
+        <w:rPr>
+          <w:rStyle w:val="Strong"/>
+          <w:rFonts w:eastAsiaTheme="majorEastAsia"/>
+        </w:rPr>
+        <w:t>Areas for Improvement:</w:t>
+      </w:r>
       <w:r>
         <w:t xml:space="preserve"> </w:t>
       </w:r>
-      <w:r>
-        <w:br w:type="page"/>
-      </w:r>
-    </w:p>
-    <w:p>
-      <w:pPr>
-        <w:pStyle w:val="Heading1"/>
-      </w:pPr>
-      <w:bookmarkStart w:id="31" w:name="_Toc170664863"/>
-      <w:r>
-        <w:lastRenderedPageBreak/>
-        <w:t>: Analysis and Evaluation</w:t>
-      </w:r>
-      <w:bookmarkEnd w:id="31"/>
+    </w:p>
+    <w:p>
+      <w:r>
+        <w:t>Minor issues were identified with the initial load time of AR models, which were subsequently addressed through optimization efforts.</w:t>
+      </w:r>
     </w:p>
     <w:p>
       <w:pPr>
         <w:pStyle w:val="Heading2"/>
-        <w:rPr>
-          <w:highlight w:val="red"/>
-        </w:rPr>
-      </w:pPr>
-      <w:bookmarkStart w:id="32" w:name="_Toc170664864"/>
-      <w:r>
-        <w:rPr>
-          <w:highlight w:val="red"/>
-        </w:rPr>
-        <w:t>5.1 Data Analysis</w:t>
-      </w:r>
-      <w:bookmarkEnd w:id="32"/>
+      </w:pPr>
+      <w:bookmarkStart w:id="33" w:name="_Toc170664867"/>
+      <w:r>
+        <w:t>5.</w:t>
+      </w:r>
+      <w:r>
+        <w:t>2</w:t>
+      </w:r>
+      <w:r>
+        <w:t xml:space="preserve"> Discussion of Findings</w:t>
+      </w:r>
+      <w:bookmarkEnd w:id="33"/>
     </w:p>
     <w:p>
       <w:pPr>
@@ -10116,217 +10799,40 @@
         </w:rPr>
       </w:pPr>
       <w:r>
-        <w:t>The AR Store project encompassed several critical aspects, including user interaction with AR features, the performance of the ecommerce platform, and user feedback on AR visualization. Analysis of the collected data yielded the following key insights.</w:t>
-      </w:r>
-    </w:p>
-    <w:p>
-      <w:r>
-        <w:t>The integration of AR features significantly increased user engagement. Metrics such as average session duration and interactions with AR elements demonstrated significant improvement, indicating heightened user interest and interaction.</w:t>
-      </w:r>
-    </w:p>
-    <w:p>
-      <w:r>
-        <w:t>Feedback from users highlighted a high level of satisfaction with the AR visualization feature. Many users expressed appreciation for the ability to visualize furniture in their own space before finalizing a purchase decision, underscoring the feature's value in enhancing customer satisfaction and confidence.</w:t>
-      </w:r>
-    </w:p>
-    <w:p>
-      <w:r>
-        <w:t>The ecommerce platform exhibited robust performance across various metrics under different operational loads. Response times and transaction processing times consistently met or exceeded performance expectations, ensuring a seamless user experience and efficient transaction handling.</w:t>
-      </w:r>
-    </w:p>
-    <w:p>
-      <w:r>
-        <w:t>These findings underscore the positive impact of AR integration in enhancing user engagement, satisfaction, and platform performance within the AR Store project.</w:t>
-      </w:r>
-    </w:p>
-    <w:p>
-      <w:pPr>
-        <w:pStyle w:val="Heading2"/>
-      </w:pPr>
-      <w:bookmarkStart w:id="33" w:name="_Toc170664865"/>
-      <w:r>
-        <w:t>5.2 Results</w:t>
-      </w:r>
-      <w:bookmarkEnd w:id="33"/>
-    </w:p>
-    <w:p>
-      <w:r>
-        <w:t>The results of the AR Store project are presented using various visual aids for clarity.</w:t>
-      </w:r>
-    </w:p>
-    <w:p>
-      <w:pPr>
-        <w:rPr>
-          <w:highlight w:val="red"/>
-        </w:rPr>
-      </w:pPr>
-      <w:r>
-        <w:rPr>
-          <w:b/>
-          <w:bCs/>
-          <w:highlight w:val="red"/>
-        </w:rPr>
-        <w:t>User Engagement Metrics:</w:t>
-      </w:r>
-    </w:p>
-    <w:p>
-      <w:pPr>
-        <w:rPr>
-          <w:highlight w:val="red"/>
-        </w:rPr>
-      </w:pPr>
-      <w:r>
-        <w:rPr>
-          <w:highlight w:val="red"/>
-        </w:rPr>
-        <w:t>Table 1: Average Session Duration Before and After AR Implementation</w:t>
-      </w:r>
-    </w:p>
-    <w:p>
-      <w:pPr>
-        <w:rPr>
-          <w:highlight w:val="red"/>
-        </w:rPr>
-      </w:pPr>
-      <w:r>
-        <w:rPr>
-          <w:highlight w:val="red"/>
-        </w:rPr>
-        <w:t>Graph 1: Number of Interactions with AR Features Over Time</w:t>
-      </w:r>
-    </w:p>
-    <w:p>
-      <w:pPr>
-        <w:rPr>
-          <w:highlight w:val="red"/>
-        </w:rPr>
-      </w:pPr>
-      <w:r>
-        <w:rPr>
-          <w:b/>
-          <w:bCs/>
-          <w:highlight w:val="red"/>
-        </w:rPr>
-        <w:t>Customer Satisfaction Survey Results:</w:t>
-      </w:r>
-    </w:p>
-    <w:p>
-      <w:pPr>
-        <w:rPr>
-          <w:highlight w:val="red"/>
-        </w:rPr>
-      </w:pPr>
-      <w:r>
-        <w:rPr>
-          <w:highlight w:val="red"/>
-        </w:rPr>
+        <w:t>The findings of this project hold significant implications for the ecommerce and AR technology sectors. Firstly, integrating AR enhances user experience by enabling customers to visualize products in their own environments, thereby facilitating more informed purchasing decisions and increasing overall customer satisfaction. Secondly, this capability potentially reduces return rates as customers can accurately assess how furniture fits into their homes before making a purchase, benefiting both consumers and retailers alike. Thirdly, the adoption of AR technology grants ecommerce platforms a competitive advantage by offering a distinctive and engaging shopping experience that sets them apart in the market.</w:t>
+      </w:r>
+    </w:p>
+    <w:p>
+      <w:r>
+        <w:t xml:space="preserve">These findings underscore the transformative potential of AR in online retail, emphasizing the value of investing in innovative technologies to elevate customer engagement and satisfaction. Looking ahead, future research could focus on advancing AR technologies further, such as enhancing realism in texture and lighting rendering. Moreover, expanding AR applications to encompass a wider range of product </w:t>
+      </w:r>
+      <w:r>
         <w:lastRenderedPageBreak/>
-        <w:t>Table 2: Customer Satisfaction Ratings for AR Visualization</w:t>
-      </w:r>
-    </w:p>
-    <w:p>
-      <w:pPr>
-        <w:rPr>
-          <w:highlight w:val="red"/>
-        </w:rPr>
-      </w:pPr>
-      <w:r>
-        <w:rPr>
-          <w:b/>
-          <w:bCs/>
-          <w:highlight w:val="red"/>
-        </w:rPr>
-        <w:t>Platform Performance:</w:t>
-      </w:r>
-    </w:p>
-    <w:p>
-      <w:pPr>
-        <w:rPr>
-          <w:highlight w:val="red"/>
-        </w:rPr>
-      </w:pPr>
-      <w:r>
-        <w:rPr>
-          <w:highlight w:val="red"/>
-        </w:rPr>
-        <w:t>Graph 2: Response Times Under Different Load Conditions</w:t>
-      </w:r>
-    </w:p>
-    <w:p>
-      <w:r>
-        <w:rPr>
-          <w:highlight w:val="red"/>
-        </w:rPr>
-        <w:t>Table 3: Transaction Processing Times</w:t>
-      </w:r>
-    </w:p>
-    <w:p>
-      <w:r>
-        <w:rPr>
-          <w:b/>
-          <w:bCs/>
-        </w:rPr>
-        <w:t>Patterns and Trends Observed:</w:t>
-      </w:r>
-    </w:p>
-    <w:p>
-      <w:r>
-        <w:rPr>
-          <w:b/>
-          <w:bCs/>
-        </w:rPr>
-        <w:t>Increased Engagement:</w:t>
-      </w:r>
-      <w:r>
-        <w:t xml:space="preserve"> A significant increase in user engagement was observed after the introduction of AR features.</w:t>
-      </w:r>
-    </w:p>
-    <w:p>
-      <w:r>
-        <w:rPr>
-          <w:b/>
-          <w:bCs/>
-        </w:rPr>
-        <w:t>Positive Feedback:</w:t>
-      </w:r>
-      <w:r>
-        <w:t xml:space="preserve"> Customer satisfaction ratings were predominantly high, indicating a positive reception of the AR visualization.</w:t>
-      </w:r>
-    </w:p>
-    <w:p>
-      <w:r>
-        <w:rPr>
-          <w:b/>
-          <w:bCs/>
-        </w:rPr>
-        <w:t>Stable Performance:</w:t>
-      </w:r>
-      <w:r>
-        <w:t xml:space="preserve"> The platform's performance remained stable and efficient, even during peak usage times.</w:t>
-      </w:r>
-    </w:p>
-    <w:p/>
-    <w:p>
-      <w:pPr>
-        <w:pStyle w:val="Heading2"/>
-      </w:pPr>
-      <w:bookmarkStart w:id="34" w:name="_Toc170664866"/>
-      <w:r>
-        <w:t>5.3 Comparison with Objectives</w:t>
+        <w:t>categories could unlock additional benefits and enhance value for customers in ecommerce settings.</w:t>
+      </w:r>
+    </w:p>
+    <w:p>
+      <w:pPr>
+        <w:spacing w:after="200" w:line="276" w:lineRule="auto"/>
+        <w:jc w:val="left"/>
+      </w:pPr>
+      <w:r>
+        <w:br w:type="page"/>
+      </w:r>
+    </w:p>
+    <w:p>
+      <w:pPr>
+        <w:pStyle w:val="Heading1"/>
+      </w:pPr>
+      <w:bookmarkStart w:id="34" w:name="_Toc170664868"/>
+      <w:r>
+        <w:lastRenderedPageBreak/>
+        <w:t>: Conclusion</w:t>
+      </w:r>
+      <w:r>
+        <w:t xml:space="preserve"> and Future Work</w:t>
       </w:r>
       <w:bookmarkEnd w:id="34"/>
-    </w:p>
-    <w:p>
-      <w:r>
-        <w:rPr>
-          <w:rStyle w:val="Strong"/>
-          <w:rFonts w:eastAsiaTheme="majorEastAsia"/>
-        </w:rPr>
-        <w:t>Objective 1: Enhance the online shopping experience with AR technology.</w:t>
-      </w:r>
-      <w:r>
-        <w:t xml:space="preserve"> </w:t>
-      </w:r>
     </w:p>
     <w:p>
       <w:pPr>
@@ -10336,176 +10842,42 @@
         </w:rPr>
       </w:pPr>
       <w:r>
-        <w:t>The outcome was successfully achieved as users reported a more immersive and informed shopping experience through the integration of AR technology.</w:t>
-      </w:r>
-    </w:p>
-    <w:p>
-      <w:r>
-        <w:rPr>
-          <w:rStyle w:val="Strong"/>
-          <w:rFonts w:eastAsiaTheme="majorEastAsia"/>
-        </w:rPr>
-        <w:t>Objective 2: Develop a user-friendly ecommerce platform.</w:t>
-      </w:r>
-      <w:r>
-        <w:t xml:space="preserve"> </w:t>
-      </w:r>
-    </w:p>
-    <w:p>
-      <w:r>
-        <w:t>This objective was fully achieved, as evidenced by user feedback indicating high usability and satisfaction with the platform's interface.</w:t>
-      </w:r>
-    </w:p>
-    <w:p>
-      <w:r>
-        <w:rPr>
-          <w:rStyle w:val="Strong"/>
-          <w:rFonts w:eastAsiaTheme="majorEastAsia"/>
-        </w:rPr>
-        <w:t>Objective 3: Ensure secure user authentication and data management.</w:t>
-      </w:r>
-      <w:r>
-        <w:t xml:space="preserve"> </w:t>
-      </w:r>
-    </w:p>
-    <w:p>
-      <w:r>
-        <w:t>The implementation of secure authentication mechanisms was successful, meeting this objective without any reported security breaches.</w:t>
-      </w:r>
-    </w:p>
-    <w:p>
-      <w:r>
-        <w:rPr>
-          <w:rStyle w:val="Strong"/>
-          <w:rFonts w:eastAsiaTheme="majorEastAsia"/>
-        </w:rPr>
-        <w:t>Objective 4: Evaluate the impact of AR on customer engagement and satisfaction.</w:t>
-      </w:r>
-    </w:p>
-    <w:p>
-      <w:r>
-        <w:lastRenderedPageBreak/>
-        <w:t>The project successfully achieved this objective, with data analysis demonstrating a significant positive impact on both customer engagement and satisfaction.</w:t>
-      </w:r>
-    </w:p>
-    <w:p>
-      <w:r>
-        <w:rPr>
-          <w:rStyle w:val="Strong"/>
-          <w:rFonts w:eastAsiaTheme="majorEastAsia"/>
-        </w:rPr>
-        <w:t>Areas of Success:</w:t>
-      </w:r>
-      <w:r>
-        <w:t xml:space="preserve"> </w:t>
-      </w:r>
-    </w:p>
-    <w:p>
-      <w:r>
-        <w:t>The level of user engagement and satisfaction with the AR features exceeded initial expectations.</w:t>
-      </w:r>
-    </w:p>
-    <w:p>
-      <w:r>
-        <w:rPr>
-          <w:rStyle w:val="Strong"/>
-          <w:rFonts w:eastAsiaTheme="majorEastAsia"/>
-        </w:rPr>
-        <w:t>Areas for Improvement:</w:t>
-      </w:r>
-      <w:r>
-        <w:t xml:space="preserve"> </w:t>
-      </w:r>
-    </w:p>
-    <w:p>
-      <w:r>
-        <w:t>Minor issues were identified with the initial load time of AR models, which were subsequently addressed through optimization efforts.</w:t>
-      </w:r>
-    </w:p>
-    <w:p>
-      <w:pPr>
-        <w:pStyle w:val="Heading2"/>
-      </w:pPr>
-      <w:bookmarkStart w:id="35" w:name="_Toc170664867"/>
-      <w:r>
-        <w:t>5.4 Discussion of Findings</w:t>
+        <w:t>The AR Store project aimed to enhance the online shopping experience by integrating Augmented Reality (AR) technology into an ecommerce platform. Through our efforts, we successfully developed a system that allows users to visualize furniture in their own spaces before making a purchase. This innovation has shown significant positive impacts on user engagement and customer satisfaction.</w:t>
+      </w:r>
+    </w:p>
+    <w:p>
+      <w:r>
+        <w:t>One of the key achievements of the project was the increased user engagement. The introduction of AR features resulted in higher user interaction and longer session durations. Moreover, the implementation of AR technology led to improved customer satisfaction. Users appreciated the ability to see how furniture fits in their home environment, which empowered them to make more informed purchase decisions.</w:t>
+      </w:r>
+    </w:p>
+    <w:p>
+      <w:r>
+        <w:t>Additionally, the platform demonstrated stable performance under various loads, maintaining quick response times and efficient transaction processing. Secure user authentication was also implemented to protect customer data throughout their interaction with the platform.</w:t>
+      </w:r>
+    </w:p>
+    <w:p>
+      <w:r>
+        <w:t>By meeting and often exceeding our project objectives, the AR Store has demonstrated the transformative potential of AR technology in revolutionizing the ecommerce landscape. This project not only bridges the gap between digital and physical shopping experiences but also sets a new standard for online retail platforms.</w:t>
+      </w:r>
+    </w:p>
+    <w:p>
+      <w:pPr>
+        <w:rPr>
+          <w:b/>
+          <w:bCs/>
+        </w:rPr>
+      </w:pPr>
+      <w:bookmarkStart w:id="35" w:name="_Toc170664869"/>
+      <w:r>
+        <w:rPr>
+          <w:b/>
+          <w:bCs/>
+        </w:rPr>
+        <w:t>Future Works</w:t>
       </w:r>
       <w:bookmarkEnd w:id="35"/>
     </w:p>
     <w:p>
-      <w:pPr>
-        <w:rPr>
-          <w:rFonts w:cs="Times New Roman"/>
-          <w:color w:val="auto"/>
-        </w:rPr>
-      </w:pPr>
-      <w:r>
-        <w:t>The findings of this project hold significant implications for the ecommerce and AR technology sectors. Firstly, integrating AR enhances user experience by enabling customers to visualize products in their own environments, thereby facilitating more informed purchasing decisions and increasing overall customer satisfaction. Secondly, this capability potentially reduces return rates as customers can accurately assess how furniture fits into their homes before making a purchase, benefiting both consumers and retailers alike. Thirdly, the adoption of AR technology grants ecommerce platforms a competitive advantage by offering a distinctive and engaging shopping experience that sets them apart in the market.</w:t>
-      </w:r>
-    </w:p>
-    <w:p>
-      <w:r>
-        <w:t>These findings underscore the transformative potential of AR in online retail, emphasizing the value of investing in innovative technologies to elevate customer engagement and satisfaction. Looking ahead, future research could focus on advancing AR technologies further, such as enhancing realism in texture and lighting rendering. Moreover, expanding AR applications to encompass a wider range of product categories could unlock additional benefits and enhance value for customers in ecommerce settings.</w:t>
-      </w:r>
-    </w:p>
-    <w:p/>
-    <w:p>
-      <w:pPr>
-        <w:pStyle w:val="Heading1"/>
-      </w:pPr>
-      <w:bookmarkStart w:id="36" w:name="_Toc170664868"/>
-      <w:r>
-        <w:lastRenderedPageBreak/>
-        <w:t>: Conclusion</w:t>
-      </w:r>
-      <w:r>
-        <w:t xml:space="preserve"> and Future Work</w:t>
-      </w:r>
-      <w:bookmarkEnd w:id="36"/>
-    </w:p>
-    <w:p>
-      <w:pPr>
-        <w:rPr>
-          <w:rFonts w:cs="Times New Roman"/>
-          <w:color w:val="auto"/>
-        </w:rPr>
-      </w:pPr>
-      <w:r>
-        <w:t>The AR Store project aimed to enhance the online shopping experience by integrating Augmented Reality (AR) technology into an ecommerce platform. Through our efforts, we successfully developed a system that allows users to visualize furniture in their own spaces before making a purchase. This innovation has shown significant positive impacts on user engagement and customer satisfaction.</w:t>
-      </w:r>
-    </w:p>
-    <w:p>
-      <w:r>
-        <w:t>One of the key achievements of the project was the increased user engagement. The introduction of AR features resulted in higher user interaction and longer session durations. Moreover, the implementation of AR technology led to improved customer satisfaction. Users appreciated the ability to see how furniture fits in their home environment, which empowered them to make more informed purchase decisions.</w:t>
-      </w:r>
-    </w:p>
-    <w:p>
-      <w:r>
-        <w:t>Additionally, the platform demonstrated stable performance under various loads, maintaining quick response times and efficient transaction processing. Secure user authentication was also implemented to protect customer data throughout their interaction with the platform.</w:t>
-      </w:r>
-    </w:p>
-    <w:p>
-      <w:r>
-        <w:t>By meeting and often exceeding our project objectives, the AR Store has demonstrated the transformative potential of AR technology in revolutionizing the ecommerce landscape. This project not only bridges the gap between digital and physical shopping experiences but also sets a new standard for online retail platforms.</w:t>
-      </w:r>
-    </w:p>
-    <w:p>
-      <w:pPr>
-        <w:pStyle w:val="Heading2"/>
-      </w:pPr>
-      <w:bookmarkStart w:id="37" w:name="_Toc170664869"/>
-      <w:r>
-        <w:t>6.</w:t>
-      </w:r>
-      <w:r>
-        <w:t>1</w:t>
-      </w:r>
-      <w:r>
-        <w:t xml:space="preserve"> Future Works</w:t>
-      </w:r>
-      <w:bookmarkEnd w:id="37"/>
-    </w:p>
-    <w:p>
       <w:r>
         <w:t>While the AR Store project has successfully achieved its initial goals, there are several opportunities for future growth and enhancement. These include developing more advanced AR features such as real-time texture adjustments and introducing customization options like color and material changes. Expanding the product range to include categories beyond furniture, collaborating with more manufacturers, and optimizing mobile applications for iOS and Android are also priorities. Integrating user feedback, optimizing performance, and implementing robust marketing strategies will further enhance the AR Store's position as a leader in ecommerce innovation, ensuring a continually improved shopping experience.</w:t>
       </w:r>
@@ -10513,7 +10885,7 @@
         <w:br w:type="page"/>
       </w:r>
     </w:p>
-    <w:bookmarkStart w:id="38" w:name="_Toc170664870" w:displacedByCustomXml="next"/>
+    <w:bookmarkStart w:id="36" w:name="_Toc170664870" w:displacedByCustomXml="next"/>
     <w:sdt>
       <w:sdtPr>
         <w:rPr>
@@ -10540,7 +10912,7 @@
           <w:r>
             <w:t>References</w:t>
           </w:r>
-          <w:bookmarkEnd w:id="38"/>
+          <w:bookmarkEnd w:id="36"/>
         </w:p>
         <w:sdt>
           <w:sdtPr>
@@ -11749,12 +12121,12 @@
           <w:numId w:val="0"/>
         </w:numPr>
       </w:pPr>
-      <w:bookmarkStart w:id="39" w:name="_Toc170664871"/>
+      <w:bookmarkStart w:id="37" w:name="_Toc170664871"/>
       <w:r>
         <w:lastRenderedPageBreak/>
         <w:t>Appendix</w:t>
       </w:r>
-      <w:bookmarkEnd w:id="39"/>
+      <w:bookmarkEnd w:id="37"/>
     </w:p>
     <w:p>
       <w:r>
@@ -11787,7 +12159,7 @@
                     </pic:cNvPicPr>
                   </pic:nvPicPr>
                   <pic:blipFill>
-                    <a:blip r:embed="rId18" cstate="print">
+                    <a:blip r:embed="rId19" cstate="print">
                       <a:extLst>
                         <a:ext uri="{28A0092B-C50C-407E-A947-70E740481C1C}">
                           <a14:useLocalDpi xmlns:a14="http://schemas.microsoft.com/office/drawing/2010/main" val="0"/>
@@ -11854,7 +12226,7 @@
                     </pic:cNvPicPr>
                   </pic:nvPicPr>
                   <pic:blipFill>
-                    <a:blip r:embed="rId19" cstate="print">
+                    <a:blip r:embed="rId20" cstate="print">
                       <a:extLst>
                         <a:ext uri="{28A0092B-C50C-407E-A947-70E740481C1C}">
                           <a14:useLocalDpi xmlns:a14="http://schemas.microsoft.com/office/drawing/2010/main" val="0"/>
@@ -11915,7 +12287,7 @@
                     </pic:cNvPicPr>
                   </pic:nvPicPr>
                   <pic:blipFill>
-                    <a:blip r:embed="rId20" cstate="print">
+                    <a:blip r:embed="rId21" cstate="print">
                       <a:extLst>
                         <a:ext uri="{28A0092B-C50C-407E-A947-70E740481C1C}">
                           <a14:useLocalDpi xmlns:a14="http://schemas.microsoft.com/office/drawing/2010/main" val="0"/>
@@ -11976,7 +12348,7 @@
                     </pic:cNvPicPr>
                   </pic:nvPicPr>
                   <pic:blipFill>
-                    <a:blip r:embed="rId21" cstate="print">
+                    <a:blip r:embed="rId22" cstate="print">
                       <a:extLst>
                         <a:ext uri="{28A0092B-C50C-407E-A947-70E740481C1C}">
                           <a14:useLocalDpi xmlns:a14="http://schemas.microsoft.com/office/drawing/2010/main" val="0"/>
@@ -12037,7 +12409,7 @@
                     <pic:cNvPicPr/>
                   </pic:nvPicPr>
                   <pic:blipFill rotWithShape="1">
-                    <a:blip r:embed="rId22"/>
+                    <a:blip r:embed="rId23"/>
                     <a:srcRect b="3478"/>
                     <a:stretch/>
                   </pic:blipFill>
@@ -12091,7 +12463,7 @@
                     <pic:cNvPicPr/>
                   </pic:nvPicPr>
                   <pic:blipFill>
-                    <a:blip r:embed="rId23"/>
+                    <a:blip r:embed="rId24"/>
                     <a:stretch>
                       <a:fillRect/>
                     </a:stretch>
@@ -12113,7 +12485,7 @@
       </w:r>
     </w:p>
     <w:sectPr>
-      <w:footerReference w:type="default" r:id="rId24"/>
+      <w:footerReference w:type="default" r:id="rId25"/>
       <w:pgSz w:w="11909" w:h="16834" w:code="9"/>
       <w:pgMar w:top="1440" w:right="1440" w:bottom="1800" w:left="2160" w:header="720" w:footer="720" w:gutter="0"/>
       <w:pgNumType w:start="1"/>
@@ -12615,6 +12987,184 @@
     </w:lvl>
   </w:abstractNum>
   <w:abstractNum w:abstractNumId="3" w15:restartNumberingAfterBreak="0">
+    <w:nsid w:val="1F6E7431"/>
+    <w:multiLevelType w:val="hybridMultilevel"/>
+    <w:tmpl w:val="515E02A8"/>
+    <w:lvl w:ilvl="0" w:tplc="0409000F">
+      <w:start w:val="1"/>
+      <w:numFmt w:val="decimal"/>
+      <w:lvlText w:val="%1."/>
+      <w:lvlJc w:val="left"/>
+      <w:pPr>
+        <w:ind w:left="720" w:hanging="360"/>
+      </w:pPr>
+      <w:rPr>
+        <w:rFonts w:hint="default"/>
+      </w:rPr>
+    </w:lvl>
+    <w:lvl w:ilvl="1" w:tplc="04090019" w:tentative="1">
+      <w:start w:val="1"/>
+      <w:numFmt w:val="lowerLetter"/>
+      <w:lvlText w:val="%2."/>
+      <w:lvlJc w:val="left"/>
+      <w:pPr>
+        <w:ind w:left="1440" w:hanging="360"/>
+      </w:pPr>
+    </w:lvl>
+    <w:lvl w:ilvl="2" w:tplc="0409001B" w:tentative="1">
+      <w:start w:val="1"/>
+      <w:numFmt w:val="lowerRoman"/>
+      <w:lvlText w:val="%3."/>
+      <w:lvlJc w:val="right"/>
+      <w:pPr>
+        <w:ind w:left="2160" w:hanging="180"/>
+      </w:pPr>
+    </w:lvl>
+    <w:lvl w:ilvl="3" w:tplc="0409000F" w:tentative="1">
+      <w:start w:val="1"/>
+      <w:numFmt w:val="decimal"/>
+      <w:lvlText w:val="%4."/>
+      <w:lvlJc w:val="left"/>
+      <w:pPr>
+        <w:ind w:left="2880" w:hanging="360"/>
+      </w:pPr>
+    </w:lvl>
+    <w:lvl w:ilvl="4" w:tplc="04090019" w:tentative="1">
+      <w:start w:val="1"/>
+      <w:numFmt w:val="lowerLetter"/>
+      <w:lvlText w:val="%5."/>
+      <w:lvlJc w:val="left"/>
+      <w:pPr>
+        <w:ind w:left="3600" w:hanging="360"/>
+      </w:pPr>
+    </w:lvl>
+    <w:lvl w:ilvl="5" w:tplc="0409001B" w:tentative="1">
+      <w:start w:val="1"/>
+      <w:numFmt w:val="lowerRoman"/>
+      <w:lvlText w:val="%6."/>
+      <w:lvlJc w:val="right"/>
+      <w:pPr>
+        <w:ind w:left="4320" w:hanging="180"/>
+      </w:pPr>
+    </w:lvl>
+    <w:lvl w:ilvl="6" w:tplc="0409000F" w:tentative="1">
+      <w:start w:val="1"/>
+      <w:numFmt w:val="decimal"/>
+      <w:lvlText w:val="%7."/>
+      <w:lvlJc w:val="left"/>
+      <w:pPr>
+        <w:ind w:left="5040" w:hanging="360"/>
+      </w:pPr>
+    </w:lvl>
+    <w:lvl w:ilvl="7" w:tplc="04090019" w:tentative="1">
+      <w:start w:val="1"/>
+      <w:numFmt w:val="lowerLetter"/>
+      <w:lvlText w:val="%8."/>
+      <w:lvlJc w:val="left"/>
+      <w:pPr>
+        <w:ind w:left="5760" w:hanging="360"/>
+      </w:pPr>
+    </w:lvl>
+    <w:lvl w:ilvl="8" w:tplc="0409001B" w:tentative="1">
+      <w:start w:val="1"/>
+      <w:numFmt w:val="lowerRoman"/>
+      <w:lvlText w:val="%9."/>
+      <w:lvlJc w:val="right"/>
+      <w:pPr>
+        <w:ind w:left="6480" w:hanging="180"/>
+      </w:pPr>
+    </w:lvl>
+  </w:abstractNum>
+  <w:abstractNum w:abstractNumId="4" w15:restartNumberingAfterBreak="0">
+    <w:nsid w:val="23E52F63"/>
+    <w:multiLevelType w:val="hybridMultilevel"/>
+    <w:tmpl w:val="3984F768"/>
+    <w:lvl w:ilvl="0" w:tplc="0409000F">
+      <w:start w:val="1"/>
+      <w:numFmt w:val="decimal"/>
+      <w:lvlText w:val="%1."/>
+      <w:lvlJc w:val="left"/>
+      <w:pPr>
+        <w:ind w:left="720" w:hanging="360"/>
+      </w:pPr>
+      <w:rPr>
+        <w:rFonts w:hint="default"/>
+      </w:rPr>
+    </w:lvl>
+    <w:lvl w:ilvl="1" w:tplc="04090019" w:tentative="1">
+      <w:start w:val="1"/>
+      <w:numFmt w:val="lowerLetter"/>
+      <w:lvlText w:val="%2."/>
+      <w:lvlJc w:val="left"/>
+      <w:pPr>
+        <w:ind w:left="1440" w:hanging="360"/>
+      </w:pPr>
+    </w:lvl>
+    <w:lvl w:ilvl="2" w:tplc="0409001B" w:tentative="1">
+      <w:start w:val="1"/>
+      <w:numFmt w:val="lowerRoman"/>
+      <w:lvlText w:val="%3."/>
+      <w:lvlJc w:val="right"/>
+      <w:pPr>
+        <w:ind w:left="2160" w:hanging="180"/>
+      </w:pPr>
+    </w:lvl>
+    <w:lvl w:ilvl="3" w:tplc="0409000F" w:tentative="1">
+      <w:start w:val="1"/>
+      <w:numFmt w:val="decimal"/>
+      <w:lvlText w:val="%4."/>
+      <w:lvlJc w:val="left"/>
+      <w:pPr>
+        <w:ind w:left="2880" w:hanging="360"/>
+      </w:pPr>
+    </w:lvl>
+    <w:lvl w:ilvl="4" w:tplc="04090019" w:tentative="1">
+      <w:start w:val="1"/>
+      <w:numFmt w:val="lowerLetter"/>
+      <w:lvlText w:val="%5."/>
+      <w:lvlJc w:val="left"/>
+      <w:pPr>
+        <w:ind w:left="3600" w:hanging="360"/>
+      </w:pPr>
+    </w:lvl>
+    <w:lvl w:ilvl="5" w:tplc="0409001B" w:tentative="1">
+      <w:start w:val="1"/>
+      <w:numFmt w:val="lowerRoman"/>
+      <w:lvlText w:val="%6."/>
+      <w:lvlJc w:val="right"/>
+      <w:pPr>
+        <w:ind w:left="4320" w:hanging="180"/>
+      </w:pPr>
+    </w:lvl>
+    <w:lvl w:ilvl="6" w:tplc="0409000F" w:tentative="1">
+      <w:start w:val="1"/>
+      <w:numFmt w:val="decimal"/>
+      <w:lvlText w:val="%7."/>
+      <w:lvlJc w:val="left"/>
+      <w:pPr>
+        <w:ind w:left="5040" w:hanging="360"/>
+      </w:pPr>
+    </w:lvl>
+    <w:lvl w:ilvl="7" w:tplc="04090019" w:tentative="1">
+      <w:start w:val="1"/>
+      <w:numFmt w:val="lowerLetter"/>
+      <w:lvlText w:val="%8."/>
+      <w:lvlJc w:val="left"/>
+      <w:pPr>
+        <w:ind w:left="5760" w:hanging="360"/>
+      </w:pPr>
+    </w:lvl>
+    <w:lvl w:ilvl="8" w:tplc="0409001B" w:tentative="1">
+      <w:start w:val="1"/>
+      <w:numFmt w:val="lowerRoman"/>
+      <w:lvlText w:val="%9."/>
+      <w:lvlJc w:val="right"/>
+      <w:pPr>
+        <w:ind w:left="6480" w:hanging="180"/>
+      </w:pPr>
+    </w:lvl>
+  </w:abstractNum>
+  <w:abstractNum w:abstractNumId="5" w15:restartNumberingAfterBreak="0">
     <w:nsid w:val="334529CE"/>
     <w:multiLevelType w:val="hybridMultilevel"/>
     <w:tmpl w:val="8C3AF0E8"/>
@@ -12727,7 +13277,7 @@
       </w:rPr>
     </w:lvl>
   </w:abstractNum>
-  <w:abstractNum w:abstractNumId="4" w15:restartNumberingAfterBreak="0">
+  <w:abstractNum w:abstractNumId="6" w15:restartNumberingAfterBreak="0">
     <w:nsid w:val="37BE208D"/>
     <w:multiLevelType w:val="hybridMultilevel"/>
     <w:tmpl w:val="B56EE582"/>
@@ -12840,7 +13390,96 @@
       </w:rPr>
     </w:lvl>
   </w:abstractNum>
-  <w:abstractNum w:abstractNumId="5" w15:restartNumberingAfterBreak="0">
+  <w:abstractNum w:abstractNumId="7" w15:restartNumberingAfterBreak="0">
+    <w:nsid w:val="3C91453A"/>
+    <w:multiLevelType w:val="hybridMultilevel"/>
+    <w:tmpl w:val="D52C9D6C"/>
+    <w:lvl w:ilvl="0" w:tplc="0409000F">
+      <w:start w:val="1"/>
+      <w:numFmt w:val="decimal"/>
+      <w:lvlText w:val="%1."/>
+      <w:lvlJc w:val="left"/>
+      <w:pPr>
+        <w:ind w:left="720" w:hanging="360"/>
+      </w:pPr>
+      <w:rPr>
+        <w:rFonts w:hint="default"/>
+      </w:rPr>
+    </w:lvl>
+    <w:lvl w:ilvl="1" w:tplc="04090019" w:tentative="1">
+      <w:start w:val="1"/>
+      <w:numFmt w:val="lowerLetter"/>
+      <w:lvlText w:val="%2."/>
+      <w:lvlJc w:val="left"/>
+      <w:pPr>
+        <w:ind w:left="1440" w:hanging="360"/>
+      </w:pPr>
+    </w:lvl>
+    <w:lvl w:ilvl="2" w:tplc="0409001B" w:tentative="1">
+      <w:start w:val="1"/>
+      <w:numFmt w:val="lowerRoman"/>
+      <w:lvlText w:val="%3."/>
+      <w:lvlJc w:val="right"/>
+      <w:pPr>
+        <w:ind w:left="2160" w:hanging="180"/>
+      </w:pPr>
+    </w:lvl>
+    <w:lvl w:ilvl="3" w:tplc="0409000F" w:tentative="1">
+      <w:start w:val="1"/>
+      <w:numFmt w:val="decimal"/>
+      <w:lvlText w:val="%4."/>
+      <w:lvlJc w:val="left"/>
+      <w:pPr>
+        <w:ind w:left="2880" w:hanging="360"/>
+      </w:pPr>
+    </w:lvl>
+    <w:lvl w:ilvl="4" w:tplc="04090019" w:tentative="1">
+      <w:start w:val="1"/>
+      <w:numFmt w:val="lowerLetter"/>
+      <w:lvlText w:val="%5."/>
+      <w:lvlJc w:val="left"/>
+      <w:pPr>
+        <w:ind w:left="3600" w:hanging="360"/>
+      </w:pPr>
+    </w:lvl>
+    <w:lvl w:ilvl="5" w:tplc="0409001B" w:tentative="1">
+      <w:start w:val="1"/>
+      <w:numFmt w:val="lowerRoman"/>
+      <w:lvlText w:val="%6."/>
+      <w:lvlJc w:val="right"/>
+      <w:pPr>
+        <w:ind w:left="4320" w:hanging="180"/>
+      </w:pPr>
+    </w:lvl>
+    <w:lvl w:ilvl="6" w:tplc="0409000F" w:tentative="1">
+      <w:start w:val="1"/>
+      <w:numFmt w:val="decimal"/>
+      <w:lvlText w:val="%7."/>
+      <w:lvlJc w:val="left"/>
+      <w:pPr>
+        <w:ind w:left="5040" w:hanging="360"/>
+      </w:pPr>
+    </w:lvl>
+    <w:lvl w:ilvl="7" w:tplc="04090019" w:tentative="1">
+      <w:start w:val="1"/>
+      <w:numFmt w:val="lowerLetter"/>
+      <w:lvlText w:val="%8."/>
+      <w:lvlJc w:val="left"/>
+      <w:pPr>
+        <w:ind w:left="5760" w:hanging="360"/>
+      </w:pPr>
+    </w:lvl>
+    <w:lvl w:ilvl="8" w:tplc="0409001B" w:tentative="1">
+      <w:start w:val="1"/>
+      <w:numFmt w:val="lowerRoman"/>
+      <w:lvlText w:val="%9."/>
+      <w:lvlJc w:val="right"/>
+      <w:pPr>
+        <w:ind w:left="6480" w:hanging="180"/>
+      </w:pPr>
+    </w:lvl>
+  </w:abstractNum>
+  <w:abstractNum w:abstractNumId="8" w15:restartNumberingAfterBreak="0">
     <w:nsid w:val="421865F9"/>
     <w:multiLevelType w:val="multilevel"/>
     <w:tmpl w:val="04090029"/>
@@ -12944,7 +13583,186 @@
       </w:pPr>
     </w:lvl>
   </w:abstractNum>
-  <w:abstractNum w:abstractNumId="6" w15:restartNumberingAfterBreak="0">
+  <w:abstractNum w:abstractNumId="9" w15:restartNumberingAfterBreak="0">
+    <w:nsid w:val="456214AE"/>
+    <w:multiLevelType w:val="hybridMultilevel"/>
+    <w:tmpl w:val="BE7E69D2"/>
+    <w:lvl w:ilvl="0" w:tplc="0409000F">
+      <w:start w:val="1"/>
+      <w:numFmt w:val="decimal"/>
+      <w:lvlText w:val="%1."/>
+      <w:lvlJc w:val="left"/>
+      <w:pPr>
+        <w:ind w:left="720" w:hanging="360"/>
+      </w:pPr>
+      <w:rPr>
+        <w:rFonts w:hint="default"/>
+        <w:b w:val="0"/>
+      </w:rPr>
+    </w:lvl>
+    <w:lvl w:ilvl="1" w:tplc="04090019" w:tentative="1">
+      <w:start w:val="1"/>
+      <w:numFmt w:val="lowerLetter"/>
+      <w:lvlText w:val="%2."/>
+      <w:lvlJc w:val="left"/>
+      <w:pPr>
+        <w:ind w:left="1440" w:hanging="360"/>
+      </w:pPr>
+    </w:lvl>
+    <w:lvl w:ilvl="2" w:tplc="0409001B" w:tentative="1">
+      <w:start w:val="1"/>
+      <w:numFmt w:val="lowerRoman"/>
+      <w:lvlText w:val="%3."/>
+      <w:lvlJc w:val="right"/>
+      <w:pPr>
+        <w:ind w:left="2160" w:hanging="180"/>
+      </w:pPr>
+    </w:lvl>
+    <w:lvl w:ilvl="3" w:tplc="0409000F" w:tentative="1">
+      <w:start w:val="1"/>
+      <w:numFmt w:val="decimal"/>
+      <w:lvlText w:val="%4."/>
+      <w:lvlJc w:val="left"/>
+      <w:pPr>
+        <w:ind w:left="2880" w:hanging="360"/>
+      </w:pPr>
+    </w:lvl>
+    <w:lvl w:ilvl="4" w:tplc="04090019" w:tentative="1">
+      <w:start w:val="1"/>
+      <w:numFmt w:val="lowerLetter"/>
+      <w:lvlText w:val="%5."/>
+      <w:lvlJc w:val="left"/>
+      <w:pPr>
+        <w:ind w:left="3600" w:hanging="360"/>
+      </w:pPr>
+    </w:lvl>
+    <w:lvl w:ilvl="5" w:tplc="0409001B" w:tentative="1">
+      <w:start w:val="1"/>
+      <w:numFmt w:val="lowerRoman"/>
+      <w:lvlText w:val="%6."/>
+      <w:lvlJc w:val="right"/>
+      <w:pPr>
+        <w:ind w:left="4320" w:hanging="180"/>
+      </w:pPr>
+    </w:lvl>
+    <w:lvl w:ilvl="6" w:tplc="0409000F" w:tentative="1">
+      <w:start w:val="1"/>
+      <w:numFmt w:val="decimal"/>
+      <w:lvlText w:val="%7."/>
+      <w:lvlJc w:val="left"/>
+      <w:pPr>
+        <w:ind w:left="5040" w:hanging="360"/>
+      </w:pPr>
+    </w:lvl>
+    <w:lvl w:ilvl="7" w:tplc="04090019" w:tentative="1">
+      <w:start w:val="1"/>
+      <w:numFmt w:val="lowerLetter"/>
+      <w:lvlText w:val="%8."/>
+      <w:lvlJc w:val="left"/>
+      <w:pPr>
+        <w:ind w:left="5760" w:hanging="360"/>
+      </w:pPr>
+    </w:lvl>
+    <w:lvl w:ilvl="8" w:tplc="0409001B" w:tentative="1">
+      <w:start w:val="1"/>
+      <w:numFmt w:val="lowerRoman"/>
+      <w:lvlText w:val="%9."/>
+      <w:lvlJc w:val="right"/>
+      <w:pPr>
+        <w:ind w:left="6480" w:hanging="180"/>
+      </w:pPr>
+    </w:lvl>
+  </w:abstractNum>
+  <w:abstractNum w:abstractNumId="10" w15:restartNumberingAfterBreak="0">
+    <w:nsid w:val="45F05AEA"/>
+    <w:multiLevelType w:val="hybridMultilevel"/>
+    <w:tmpl w:val="C8223E68"/>
+    <w:lvl w:ilvl="0" w:tplc="0409000F">
+      <w:start w:val="1"/>
+      <w:numFmt w:val="decimal"/>
+      <w:lvlText w:val="%1."/>
+      <w:lvlJc w:val="left"/>
+      <w:pPr>
+        <w:ind w:left="720" w:hanging="360"/>
+      </w:pPr>
+      <w:rPr>
+        <w:rFonts w:hint="default"/>
+      </w:rPr>
+    </w:lvl>
+    <w:lvl w:ilvl="1" w:tplc="04090019" w:tentative="1">
+      <w:start w:val="1"/>
+      <w:numFmt w:val="lowerLetter"/>
+      <w:lvlText w:val="%2."/>
+      <w:lvlJc w:val="left"/>
+      <w:pPr>
+        <w:ind w:left="1440" w:hanging="360"/>
+      </w:pPr>
+    </w:lvl>
+    <w:lvl w:ilvl="2" w:tplc="0409001B" w:tentative="1">
+      <w:start w:val="1"/>
+      <w:numFmt w:val="lowerRoman"/>
+      <w:lvlText w:val="%3."/>
+      <w:lvlJc w:val="right"/>
+      <w:pPr>
+        <w:ind w:left="2160" w:hanging="180"/>
+      </w:pPr>
+    </w:lvl>
+    <w:lvl w:ilvl="3" w:tplc="0409000F" w:tentative="1">
+      <w:start w:val="1"/>
+      <w:numFmt w:val="decimal"/>
+      <w:lvlText w:val="%4."/>
+      <w:lvlJc w:val="left"/>
+      <w:pPr>
+        <w:ind w:left="2880" w:hanging="360"/>
+      </w:pPr>
+    </w:lvl>
+    <w:lvl w:ilvl="4" w:tplc="04090019" w:tentative="1">
+      <w:start w:val="1"/>
+      <w:numFmt w:val="lowerLetter"/>
+      <w:lvlText w:val="%5."/>
+      <w:lvlJc w:val="left"/>
+      <w:pPr>
+        <w:ind w:left="3600" w:hanging="360"/>
+      </w:pPr>
+    </w:lvl>
+    <w:lvl w:ilvl="5" w:tplc="0409001B" w:tentative="1">
+      <w:start w:val="1"/>
+      <w:numFmt w:val="lowerRoman"/>
+      <w:lvlText w:val="%6."/>
+      <w:lvlJc w:val="right"/>
+      <w:pPr>
+        <w:ind w:left="4320" w:hanging="180"/>
+      </w:pPr>
+    </w:lvl>
+    <w:lvl w:ilvl="6" w:tplc="0409000F" w:tentative="1">
+      <w:start w:val="1"/>
+      <w:numFmt w:val="decimal"/>
+      <w:lvlText w:val="%7."/>
+      <w:lvlJc w:val="left"/>
+      <w:pPr>
+        <w:ind w:left="5040" w:hanging="360"/>
+      </w:pPr>
+    </w:lvl>
+    <w:lvl w:ilvl="7" w:tplc="04090019" w:tentative="1">
+      <w:start w:val="1"/>
+      <w:numFmt w:val="lowerLetter"/>
+      <w:lvlText w:val="%8."/>
+      <w:lvlJc w:val="left"/>
+      <w:pPr>
+        <w:ind w:left="5760" w:hanging="360"/>
+      </w:pPr>
+    </w:lvl>
+    <w:lvl w:ilvl="8" w:tplc="0409001B" w:tentative="1">
+      <w:start w:val="1"/>
+      <w:numFmt w:val="lowerRoman"/>
+      <w:lvlText w:val="%9."/>
+      <w:lvlJc w:val="right"/>
+      <w:pPr>
+        <w:ind w:left="6480" w:hanging="180"/>
+      </w:pPr>
+    </w:lvl>
+  </w:abstractNum>
+  <w:abstractNum w:abstractNumId="11" w15:restartNumberingAfterBreak="0">
     <w:nsid w:val="55F44B46"/>
     <w:multiLevelType w:val="hybridMultilevel"/>
     <w:tmpl w:val="09B24682"/>
@@ -13030,7 +13848,7 @@
       </w:pPr>
     </w:lvl>
   </w:abstractNum>
-  <w:abstractNum w:abstractNumId="7" w15:restartNumberingAfterBreak="0">
+  <w:abstractNum w:abstractNumId="12" w15:restartNumberingAfterBreak="0">
     <w:nsid w:val="560F3470"/>
     <w:multiLevelType w:val="hybridMultilevel"/>
     <w:tmpl w:val="ECBA53D4"/>
@@ -13116,7 +13934,7 @@
       </w:pPr>
     </w:lvl>
   </w:abstractNum>
-  <w:abstractNum w:abstractNumId="8" w15:restartNumberingAfterBreak="0">
+  <w:abstractNum w:abstractNumId="13" w15:restartNumberingAfterBreak="0">
     <w:nsid w:val="6173460F"/>
     <w:multiLevelType w:val="hybridMultilevel"/>
     <w:tmpl w:val="E69468DE"/>
@@ -13229,7 +14047,97 @@
       </w:rPr>
     </w:lvl>
   </w:abstractNum>
-  <w:abstractNum w:abstractNumId="9" w15:restartNumberingAfterBreak="0">
+  <w:abstractNum w:abstractNumId="14" w15:restartNumberingAfterBreak="0">
+    <w:nsid w:val="69535141"/>
+    <w:multiLevelType w:val="hybridMultilevel"/>
+    <w:tmpl w:val="6BB0A784"/>
+    <w:lvl w:ilvl="0" w:tplc="A12A3FA0">
+      <w:start w:val="1"/>
+      <w:numFmt w:val="decimal"/>
+      <w:lvlText w:val="%1."/>
+      <w:lvlJc w:val="left"/>
+      <w:pPr>
+        <w:ind w:left="1080" w:hanging="360"/>
+      </w:pPr>
+      <w:rPr>
+        <w:rFonts w:hint="default"/>
+        <w:b w:val="0"/>
+      </w:rPr>
+    </w:lvl>
+    <w:lvl w:ilvl="1" w:tplc="04090019" w:tentative="1">
+      <w:start w:val="1"/>
+      <w:numFmt w:val="lowerLetter"/>
+      <w:lvlText w:val="%2."/>
+      <w:lvlJc w:val="left"/>
+      <w:pPr>
+        <w:ind w:left="1800" w:hanging="360"/>
+      </w:pPr>
+    </w:lvl>
+    <w:lvl w:ilvl="2" w:tplc="0409001B" w:tentative="1">
+      <w:start w:val="1"/>
+      <w:numFmt w:val="lowerRoman"/>
+      <w:lvlText w:val="%3."/>
+      <w:lvlJc w:val="right"/>
+      <w:pPr>
+        <w:ind w:left="2520" w:hanging="180"/>
+      </w:pPr>
+    </w:lvl>
+    <w:lvl w:ilvl="3" w:tplc="0409000F" w:tentative="1">
+      <w:start w:val="1"/>
+      <w:numFmt w:val="decimal"/>
+      <w:lvlText w:val="%4."/>
+      <w:lvlJc w:val="left"/>
+      <w:pPr>
+        <w:ind w:left="3240" w:hanging="360"/>
+      </w:pPr>
+    </w:lvl>
+    <w:lvl w:ilvl="4" w:tplc="04090019" w:tentative="1">
+      <w:start w:val="1"/>
+      <w:numFmt w:val="lowerLetter"/>
+      <w:lvlText w:val="%5."/>
+      <w:lvlJc w:val="left"/>
+      <w:pPr>
+        <w:ind w:left="3960" w:hanging="360"/>
+      </w:pPr>
+    </w:lvl>
+    <w:lvl w:ilvl="5" w:tplc="0409001B" w:tentative="1">
+      <w:start w:val="1"/>
+      <w:numFmt w:val="lowerRoman"/>
+      <w:lvlText w:val="%6."/>
+      <w:lvlJc w:val="right"/>
+      <w:pPr>
+        <w:ind w:left="4680" w:hanging="180"/>
+      </w:pPr>
+    </w:lvl>
+    <w:lvl w:ilvl="6" w:tplc="0409000F" w:tentative="1">
+      <w:start w:val="1"/>
+      <w:numFmt w:val="decimal"/>
+      <w:lvlText w:val="%7."/>
+      <w:lvlJc w:val="left"/>
+      <w:pPr>
+        <w:ind w:left="5400" w:hanging="360"/>
+      </w:pPr>
+    </w:lvl>
+    <w:lvl w:ilvl="7" w:tplc="04090019" w:tentative="1">
+      <w:start w:val="1"/>
+      <w:numFmt w:val="lowerLetter"/>
+      <w:lvlText w:val="%8."/>
+      <w:lvlJc w:val="left"/>
+      <w:pPr>
+        <w:ind w:left="6120" w:hanging="360"/>
+      </w:pPr>
+    </w:lvl>
+    <w:lvl w:ilvl="8" w:tplc="0409001B" w:tentative="1">
+      <w:start w:val="1"/>
+      <w:numFmt w:val="lowerRoman"/>
+      <w:lvlText w:val="%9."/>
+      <w:lvlJc w:val="right"/>
+      <w:pPr>
+        <w:ind w:left="6840" w:hanging="180"/>
+      </w:pPr>
+    </w:lvl>
+  </w:abstractNum>
+  <w:abstractNum w:abstractNumId="15" w15:restartNumberingAfterBreak="0">
     <w:nsid w:val="6D03545E"/>
     <w:multiLevelType w:val="hybridMultilevel"/>
     <w:tmpl w:val="B82E2F64"/>
@@ -13315,7 +14223,7 @@
       </w:pPr>
     </w:lvl>
   </w:abstractNum>
-  <w:abstractNum w:abstractNumId="10" w15:restartNumberingAfterBreak="0">
+  <w:abstractNum w:abstractNumId="16" w15:restartNumberingAfterBreak="0">
     <w:nsid w:val="6E83727C"/>
     <w:multiLevelType w:val="hybridMultilevel"/>
     <w:tmpl w:val="76ECCCC6"/>
@@ -13429,25 +14337,25 @@
     </w:lvl>
   </w:abstractNum>
   <w:num w:numId="1" w16cid:durableId="569771703">
+    <w:abstractNumId w:val="8"/>
+  </w:num>
+  <w:num w:numId="2" w16cid:durableId="1867333488">
+    <w:abstractNumId w:val="6"/>
+  </w:num>
+  <w:num w:numId="3" w16cid:durableId="705519848">
     <w:abstractNumId w:val="5"/>
   </w:num>
-  <w:num w:numId="2" w16cid:durableId="1867333488">
-    <w:abstractNumId w:val="4"/>
-  </w:num>
-  <w:num w:numId="3" w16cid:durableId="705519848">
-    <w:abstractNumId w:val="3"/>
-  </w:num>
   <w:num w:numId="4" w16cid:durableId="2010255942">
-    <w:abstractNumId w:val="10"/>
+    <w:abstractNumId w:val="16"/>
   </w:num>
   <w:num w:numId="5" w16cid:durableId="765854314">
-    <w:abstractNumId w:val="8"/>
+    <w:abstractNumId w:val="13"/>
   </w:num>
   <w:num w:numId="6" w16cid:durableId="2124497744">
     <w:abstractNumId w:val="2"/>
   </w:num>
   <w:num w:numId="7" w16cid:durableId="862089462">
-    <w:abstractNumId w:val="6"/>
+    <w:abstractNumId w:val="11"/>
   </w:num>
   <w:num w:numId="8" w16cid:durableId="1761290362">
     <w:abstractNumId w:val="0"/>
@@ -13456,10 +14364,28 @@
     <w:abstractNumId w:val="1"/>
   </w:num>
   <w:num w:numId="10" w16cid:durableId="1389718951">
-    <w:abstractNumId w:val="9"/>
+    <w:abstractNumId w:val="15"/>
   </w:num>
   <w:num w:numId="11" w16cid:durableId="2123331163">
+    <w:abstractNumId w:val="12"/>
+  </w:num>
+  <w:num w:numId="12" w16cid:durableId="412629434">
+    <w:abstractNumId w:val="10"/>
+  </w:num>
+  <w:num w:numId="13" w16cid:durableId="626474338">
+    <w:abstractNumId w:val="4"/>
+  </w:num>
+  <w:num w:numId="14" w16cid:durableId="102116045">
+    <w:abstractNumId w:val="3"/>
+  </w:num>
+  <w:num w:numId="15" w16cid:durableId="214972738">
     <w:abstractNumId w:val="7"/>
+  </w:num>
+  <w:num w:numId="16" w16cid:durableId="1650162621">
+    <w:abstractNumId w:val="14"/>
+  </w:num>
+  <w:num w:numId="17" w16cid:durableId="1105272505">
+    <w:abstractNumId w:val="9"/>
   </w:num>
   <w:numIdMacAtCleanup w:val="11"/>
 </w:numbering>
@@ -15044,15 +15970,18 @@
 </file>
 
 <file path=customXml/item1.xml><?xml version="1.0" encoding="utf-8"?>
-<?mso-contentType ?>
-<FormTemplates xmlns="http://schemas.microsoft.com/sharepoint/v3/contenttype/forms">
-  <Display>DocumentLibraryForm</Display>
-  <Edit>DocumentLibraryForm</Edit>
-  <New>DocumentLibraryForm</New>
-</FormTemplates>
+<p:properties xmlns:p="http://schemas.microsoft.com/office/2006/metadata/properties" xmlns:xsi="http://www.w3.org/2001/XMLSchema-instance" xmlns:pc="http://schemas.microsoft.com/office/infopath/2007/PartnerControls">
+  <documentManagement>
+    <_activity xmlns="c3effdcd-d07f-41bf-be8c-ee7dde103b23" xsi:nil="true"/>
+  </documentManagement>
+</p:properties>
 </file>
 
 <file path=customXml/item2.xml><?xml version="1.0" encoding="utf-8"?>
+<b:Sources xmlns:b="http://schemas.openxmlformats.org/officeDocument/2006/bibliography" xmlns="http://schemas.openxmlformats.org/officeDocument/2006/bibliography" SelectedStyle="\IEEE2006OfficeOnline.xsl" StyleName="IEEE" Version="2006"/>
+</file>
+
+<file path=customXml/item3.xml><?xml version="1.0" encoding="utf-8"?>
 <ct:contentTypeSchema xmlns:ct="http://schemas.microsoft.com/office/2006/metadata/contentType" xmlns:ma="http://schemas.microsoft.com/office/2006/metadata/properties/metaAttributes" ct:_="" ma:_="" ma:contentTypeName="Document" ma:contentTypeID="0x010100804698EF9F74E34D98A9612CF5C0F1D0" ma:contentTypeVersion="10" ma:contentTypeDescription="Create a new document." ma:contentTypeScope="" ma:versionID="58dceb7cf8ce909bda22a970603e5c20">
   <xsd:schema xmlns:xsd="http://www.w3.org/2001/XMLSchema" xmlns:xs="http://www.w3.org/2001/XMLSchema" xmlns:p="http://schemas.microsoft.com/office/2006/metadata/properties" xmlns:ns3="c3effdcd-d07f-41bf-be8c-ee7dde103b23" xmlns:ns4="7bc5fff8-8d54-4b93-8f4e-6c967da124bc" targetNamespace="http://schemas.microsoft.com/office/2006/metadata/properties" ma:root="true" ma:fieldsID="f535e40451a90dce9d96053208a808b2" ns3:_="" ns4:_="">
     <xsd:import namespace="c3effdcd-d07f-41bf-be8c-ee7dde103b23"/>
@@ -15255,27 +16184,34 @@
 </ct:contentTypeSchema>
 </file>
 
-<file path=customXml/item3.xml><?xml version="1.0" encoding="utf-8"?>
-<b:Sources xmlns:b="http://schemas.openxmlformats.org/officeDocument/2006/bibliography" xmlns="http://schemas.openxmlformats.org/officeDocument/2006/bibliography" SelectedStyle="\IEEE2006OfficeOnline.xsl" StyleName="IEEE" Version="2006"/>
-</file>
-
 <file path=customXml/item4.xml><?xml version="1.0" encoding="utf-8"?>
-<p:properties xmlns:p="http://schemas.microsoft.com/office/2006/metadata/properties" xmlns:xsi="http://www.w3.org/2001/XMLSchema-instance" xmlns:pc="http://schemas.microsoft.com/office/infopath/2007/PartnerControls">
-  <documentManagement>
-    <_activity xmlns="c3effdcd-d07f-41bf-be8c-ee7dde103b23" xsi:nil="true"/>
-  </documentManagement>
-</p:properties>
+<?mso-contentType ?>
+<FormTemplates xmlns="http://schemas.microsoft.com/sharepoint/v3/contenttype/forms">
+  <Display>DocumentLibraryForm</Display>
+  <Edit>DocumentLibraryForm</Edit>
+  <New>DocumentLibraryForm</New>
+</FormTemplates>
 </file>
 
 <file path=customXml/itemProps1.xml><?xml version="1.0" encoding="utf-8"?>
-<ds:datastoreItem xmlns:ds="http://schemas.openxmlformats.org/officeDocument/2006/customXml" ds:itemID="{6B4CEE98-E912-480E-B794-EBDB3E7A80B7}">
+<ds:datastoreItem xmlns:ds="http://schemas.openxmlformats.org/officeDocument/2006/customXml" ds:itemID="{D5FCE9B0-DF81-4B5C-8C85-1904818371C3}">
   <ds:schemaRefs>
-    <ds:schemaRef ds:uri="http://schemas.microsoft.com/sharepoint/v3/contenttype/forms"/>
+    <ds:schemaRef ds:uri="http://schemas.microsoft.com/office/2006/metadata/properties"/>
+    <ds:schemaRef ds:uri="http://schemas.microsoft.com/office/infopath/2007/PartnerControls"/>
+    <ds:schemaRef ds:uri="c3effdcd-d07f-41bf-be8c-ee7dde103b23"/>
   </ds:schemaRefs>
 </ds:datastoreItem>
 </file>
 
 <file path=customXml/itemProps2.xml><?xml version="1.0" encoding="utf-8"?>
+<ds:datastoreItem xmlns:ds="http://schemas.openxmlformats.org/officeDocument/2006/customXml" ds:itemID="{C7155EF9-4EBF-4E6B-8543-B3E431EC4806}">
+  <ds:schemaRefs>
+    <ds:schemaRef ds:uri="http://schemas.openxmlformats.org/officeDocument/2006/bibliography"/>
+  </ds:schemaRefs>
+</ds:datastoreItem>
+</file>
+
+<file path=customXml/itemProps3.xml><?xml version="1.0" encoding="utf-8"?>
 <ds:datastoreItem xmlns:ds="http://schemas.openxmlformats.org/officeDocument/2006/customXml" ds:itemID="{7E377923-6DE6-429F-AF9E-FD9C1BFA9920}">
   <ds:schemaRefs>
     <ds:schemaRef ds:uri="http://schemas.microsoft.com/office/2006/metadata/contentType"/>
@@ -15294,20 +16230,10 @@
 </ds:datastoreItem>
 </file>
 
-<file path=customXml/itemProps3.xml><?xml version="1.0" encoding="utf-8"?>
-<ds:datastoreItem xmlns:ds="http://schemas.openxmlformats.org/officeDocument/2006/customXml" ds:itemID="{C7155EF9-4EBF-4E6B-8543-B3E431EC4806}">
+<file path=customXml/itemProps4.xml><?xml version="1.0" encoding="utf-8"?>
+<ds:datastoreItem xmlns:ds="http://schemas.openxmlformats.org/officeDocument/2006/customXml" ds:itemID="{6B4CEE98-E912-480E-B794-EBDB3E7A80B7}">
   <ds:schemaRefs>
-    <ds:schemaRef ds:uri="http://schemas.openxmlformats.org/officeDocument/2006/bibliography"/>
-  </ds:schemaRefs>
-</ds:datastoreItem>
-</file>
-
-<file path=customXml/itemProps4.xml><?xml version="1.0" encoding="utf-8"?>
-<ds:datastoreItem xmlns:ds="http://schemas.openxmlformats.org/officeDocument/2006/customXml" ds:itemID="{D5FCE9B0-DF81-4B5C-8C85-1904818371C3}">
-  <ds:schemaRefs>
-    <ds:schemaRef ds:uri="http://schemas.microsoft.com/office/2006/metadata/properties"/>
-    <ds:schemaRef ds:uri="http://schemas.microsoft.com/office/infopath/2007/PartnerControls"/>
-    <ds:schemaRef ds:uri="c3effdcd-d07f-41bf-be8c-ee7dde103b23"/>
+    <ds:schemaRef ds:uri="http://schemas.microsoft.com/sharepoint/v3/contenttype/forms"/>
   </ds:schemaRefs>
 </ds:datastoreItem>
 </file>
</xml_diff>

<commit_message>
Implemented things written in things to change file
</commit_message>
<xml_diff>
--- a/Final Year Project Report_ARSTORE.docx
+++ b/Final Year Project Report_ARSTORE.docx
@@ -598,7 +598,13 @@
     </w:p>
     <w:p>
       <w:r>
-        <w:t>The AR Furniture Store Ecommerce Website project revolutionizes online furniture shopping by introducing augmented reality (AR) technology, enabling users to visualize furniture within their own living spaces for informed decisions. Developed with React for the front-end and Node.js for the back-end, it seamlessly integrates WebXR Device API and Three.js for immersive AR experiences directly in the web browser. The project prioritizes ecommerce functionality, ensuring secure payment processing with Stripe and user authentication via JSON Web Tokens. Through this amalgamation of innovative technology and robust infrastructure, the project exemplifies the future of ecommerce, where immersive experiences and seamless functionality converge to deliver a truly satisfying shopping experience.</w:t>
+        <w:t xml:space="preserve">The AR Furniture Store Ecommerce Website project revolutionizes online furniture shopping by introducing augmented reality (AR) technology, enabling users to visualize furniture within their own living spaces for informed decisions. Developed with React for the front-end and Node.js for the back-end, it seamlessly integrates WebXR Device API and Three.js for immersive AR experiences directly in the web browser. The project prioritizes ecommerce functionality, ensuring secure payment processing with </w:t>
+      </w:r>
+      <w:r>
+        <w:t>Khalti</w:t>
+      </w:r>
+      <w:r>
+        <w:t xml:space="preserve"> and user authentication via JSON Web Tokens. Through this amalgamation of innovative technology and robust infrastructure, the project exemplifies the future of ecommerce, where immersive experiences and seamless functionality converge to deliver a truly satisfying shopping experience.</w:t>
       </w:r>
     </w:p>
     <w:p>
@@ -634,11 +640,24 @@
         </w:rPr>
         <w:t xml:space="preserve"> </w:t>
       </w:r>
-      <w:r>
-        <w:t xml:space="preserve">WebXR, </w:t>
-      </w:r>
-      <w:r>
-        <w:t>ARCore, ARKit, L</w:t>
+      <w:proofErr w:type="spellStart"/>
+      <w:r>
+        <w:t>WebXR</w:t>
+      </w:r>
+      <w:proofErr w:type="spellEnd"/>
+      <w:r>
+        <w:t xml:space="preserve">, </w:t>
+      </w:r>
+      <w:r>
+        <w:t xml:space="preserve">ARCore, </w:t>
+      </w:r>
+      <w:proofErr w:type="spellStart"/>
+      <w:r>
+        <w:t>ARKit</w:t>
+      </w:r>
+      <w:proofErr w:type="spellEnd"/>
+      <w:r>
+        <w:t>, L</w:t>
       </w:r>
       <w:r>
         <w:t>i</w:t>
@@ -647,13 +666,13 @@
         <w:t>DAR</w:t>
       </w:r>
       <w:r>
-        <w:t>, Node.js, MongoDB</w:t>
-      </w:r>
-      <w:r>
-        <w:t xml:space="preserve">, </w:t>
-      </w:r>
-      <w:r>
-        <w:t>Three.js]</w:t>
+        <w:t>,</w:t>
+      </w:r>
+      <w:r>
+        <w:t xml:space="preserve"> Node.js, PostgreSQL, Three.js</w:t>
+      </w:r>
+      <w:r>
+        <w:t>]</w:t>
       </w:r>
       <w:r>
         <w:rPr>
@@ -4011,7 +4030,13 @@
       </w:r>
       <w:r>
         <w:lastRenderedPageBreak/>
-        <w:t>Node.js, and MongoDB. Through the integration of AR technology and sophisticated backend infrastructure, the project aims to revolutionize the way customers shop for furniture online, offering a seamless, immersive, and intuitive shopping experience.</w:t>
+        <w:t xml:space="preserve">Node.js, and </w:t>
+      </w:r>
+      <w:r>
+        <w:t>PostgreSQL</w:t>
+      </w:r>
+      <w:r>
+        <w:t>. Through the integration of AR technology and sophisticated backend infrastructure, the project aims to revolutionize the way customers shop for furniture online, offering a seamless, immersive, and intuitive shopping experience.</w:t>
       </w:r>
     </w:p>
     <w:p>
@@ -4309,7 +4334,13 @@
         <w:t>Technical Feasibility:</w:t>
       </w:r>
       <w:r>
-        <w:t xml:space="preserve"> The required technologies, including React, Node.js, MongoDB, and AR libraries like Three.js, are readily available and well-documented. The project team possesses the necessary technical expertise and skills in front-end and back-end development, as well as AR technology integration. Additionally, there are no significant technical barriers to integrating AR functionality into the ecommerce platform, as AR libraries and APIs are compatible with modern web development frameworks.</w:t>
+        <w:t xml:space="preserve"> The required technologies, including React, Node.js, </w:t>
+      </w:r>
+      <w:r>
+        <w:t>PostgreSQL</w:t>
+      </w:r>
+      <w:r>
+        <w:t>, and AR libraries like Three.js, are readily available and well-documented. The project team possesses the necessary technical expertise and skills in front-end and back-end development, as well as AR technology integration. Additionally, there are no significant technical barriers to integrating AR functionality into the ecommerce platform, as AR libraries and APIs are compatible with modern web development frameworks.</w:t>
       </w:r>
     </w:p>
     <w:p>
@@ -4476,7 +4507,13 @@
         <w:t>front end</w:t>
       </w:r>
       <w:r>
-        <w:t xml:space="preserve"> while ensuring scalability and performance of the backend infrastructure. The development phase involves the implementation of the designed system using appropriate technologies and frameworks. Frontend components are typically developed using JavaScript libraries such as React.js, while the backend infrastructure may be built using frameworks like Express.js and databases like MongoDB.</w:t>
+        <w:t xml:space="preserve"> while ensuring scalability and performance of the backend infrastructure. The development phase involves the implementation of the designed system using appropriate technologies and frameworks. Frontend components are typically developed using JavaScript libraries such as React.js, while the backend infrastructure may be built using frameworks like Express.js and databases like </w:t>
+      </w:r>
+      <w:r>
+        <w:t>PostgreSQL</w:t>
+      </w:r>
+      <w:r>
+        <w:t>.</w:t>
       </w:r>
       <w:r>
         <w:fldChar w:fldCharType="begin"/>
@@ -5688,7 +5725,16 @@
         <w:rPr>
           <w:lang w:bidi="ar-SA"/>
         </w:rPr>
-        <w:t>The system design of the project consists of three main components: the frontend, the backend, and the AR module. The frontend is responsible for rendering the user interface, displaying the product catalog, and managing user interactions. It uses HTML, CSS, and JavaScript (React) to create a responsive and accessible web page that can run on various devices and browsers. The backend is responsible for managing the product information, processing transactions, and communicating with the AR module. It uses Node.js and MongoDB to create a RESTful API that handles requests from the frontend and provides data in JSON format. The AR module is responsible for implementing AR functionality, such as motion tracking, environmental understanding, light estimation, and hit testing.</w:t>
+        <w:t xml:space="preserve">The system design of the project consists of three main components: the frontend, the backend, and the AR module. The frontend is responsible for rendering the user interface, displaying the product catalog, and managing user interactions. It uses HTML, CSS, and JavaScript (React) to create a responsive and accessible web page that can run on various devices and browsers. The backend is responsible for managing the product information, processing transactions, and communicating with the AR module. It uses Node.js and </w:t>
+      </w:r>
+      <w:r>
+        <w:t>PostgreSQL</w:t>
+      </w:r>
+      <w:r>
+        <w:rPr>
+          <w:lang w:bidi="ar-SA"/>
+        </w:rPr>
+        <w:t xml:space="preserve"> to create a RESTful API that handles requests from the frontend and provides data in JSON format. The AR module is responsible for implementing AR functionality, such as motion tracking, environmental understanding, light estimation, and hit testing.</w:t>
       </w:r>
     </w:p>
     <w:p>
@@ -6438,45 +6484,25 @@
       <w:r>
         <w:t xml:space="preserve">Figure </w:t>
       </w:r>
-      <w:r>
-        <w:fldChar w:fldCharType="begin"/>
-      </w:r>
-      <w:r>
-        <w:instrText xml:space="preserve"> STYLEREF 1 \s </w:instrText>
-      </w:r>
-      <w:r>
-        <w:fldChar w:fldCharType="separate"/>
-      </w:r>
-      <w:r>
-        <w:rPr>
-          <w:noProof/>
-        </w:rPr>
-        <w:t>3</w:t>
-      </w:r>
-      <w:r>
-        <w:fldChar w:fldCharType="end"/>
-      </w:r>
+      <w:fldSimple w:instr=" STYLEREF 1 \s ">
+        <w:r>
+          <w:rPr>
+            <w:noProof/>
+          </w:rPr>
+          <w:t>3</w:t>
+        </w:r>
+      </w:fldSimple>
       <w:r>
         <w:noBreakHyphen/>
       </w:r>
-      <w:r>
-        <w:fldChar w:fldCharType="begin"/>
-      </w:r>
-      <w:r>
-        <w:instrText xml:space="preserve"> SEQ Figure \* ARABIC \s 1 </w:instrText>
-      </w:r>
-      <w:r>
-        <w:fldChar w:fldCharType="separate"/>
-      </w:r>
-      <w:r>
-        <w:rPr>
-          <w:noProof/>
-        </w:rPr>
-        <w:t>5</w:t>
-      </w:r>
-      <w:r>
-        <w:fldChar w:fldCharType="end"/>
-      </w:r>
+      <w:fldSimple w:instr=" SEQ Figure \* ARABIC \s 1 ">
+        <w:r>
+          <w:rPr>
+            <w:noProof/>
+          </w:rPr>
+          <w:t>5</w:t>
+        </w:r>
+      </w:fldSimple>
       <w:r>
         <w:t>: DFD Level 1</w:t>
       </w:r>
@@ -6557,45 +6583,25 @@
       <w:r>
         <w:t xml:space="preserve">Figure </w:t>
       </w:r>
-      <w:r>
-        <w:fldChar w:fldCharType="begin"/>
-      </w:r>
-      <w:r>
-        <w:instrText xml:space="preserve"> STYLEREF 1 \s </w:instrText>
-      </w:r>
-      <w:r>
-        <w:fldChar w:fldCharType="separate"/>
-      </w:r>
-      <w:r>
-        <w:rPr>
-          <w:noProof/>
-        </w:rPr>
-        <w:t>3</w:t>
-      </w:r>
-      <w:r>
-        <w:fldChar w:fldCharType="end"/>
-      </w:r>
+      <w:fldSimple w:instr=" STYLEREF 1 \s ">
+        <w:r>
+          <w:rPr>
+            <w:noProof/>
+          </w:rPr>
+          <w:t>3</w:t>
+        </w:r>
+      </w:fldSimple>
       <w:r>
         <w:noBreakHyphen/>
       </w:r>
-      <w:r>
-        <w:fldChar w:fldCharType="begin"/>
-      </w:r>
-      <w:r>
-        <w:instrText xml:space="preserve"> SEQ Figure \* ARABIC \s 1 </w:instrText>
-      </w:r>
-      <w:r>
-        <w:fldChar w:fldCharType="separate"/>
-      </w:r>
-      <w:r>
-        <w:rPr>
-          <w:noProof/>
-        </w:rPr>
-        <w:t>6</w:t>
-      </w:r>
-      <w:r>
-        <w:fldChar w:fldCharType="end"/>
-      </w:r>
+      <w:fldSimple w:instr=" SEQ Figure \* ARABIC \s 1 ">
+        <w:r>
+          <w:rPr>
+            <w:noProof/>
+          </w:rPr>
+          <w:t>6</w:t>
+        </w:r>
+      </w:fldSimple>
       <w:r>
         <w:t>: DFD Level 2</w:t>
       </w:r>
@@ -6762,7 +6768,13 @@
     </w:p>
     <w:p>
       <w:r>
-        <w:t>The development phase involved the implementation of the designed system. The front-end components were developed using React.js, a popular JavaScript library for building user interfaces. The backend infrastructure was implemented using Express, Node.js, an event-driven JavaScript runtime, and MongoDB, a NoSQL database for storing product, user, cart, and order data. To incorporate AR functionality into the platform, libraries such as Three.js and WebXR Device API were utilized. Three.js provided tools for rendering 3D models of furniture products, while WebXR Device API enabled AR experiences on compatible devices.</w:t>
+        <w:t xml:space="preserve">The development phase involved the implementation of the designed system. The front-end components were developed using React.js, a popular JavaScript library for building user interfaces. The backend infrastructure was implemented using Express, Node.js, an event-driven JavaScript runtime, and </w:t>
+      </w:r>
+      <w:r>
+        <w:t>PostgreSQL</w:t>
+      </w:r>
+      <w:r>
+        <w:t>, a NoSQL database for storing product, user, cart, and order data. To incorporate AR functionality into the platform, libraries such as Three.js and WebXR Device API were utilized. Three.js provided tools for rendering 3D models of furniture products, while WebXR Device API enabled AR experiences on compatible devices.</w:t>
       </w:r>
     </w:p>
     <w:p>
@@ -6924,7 +6936,13 @@
         <w:t>Step 5:</w:t>
       </w:r>
       <w:r>
-        <w:t xml:space="preserve"> Design and implement the RESTful API layer to handle requests from the frontend and interact with the MongoDB database.</w:t>
+        <w:t xml:space="preserve"> Design and implement the RESTful API layer to handle requests from the frontend and interact with the </w:t>
+      </w:r>
+      <w:r>
+        <w:t>PostgreSQL</w:t>
+      </w:r>
+      <w:r>
+        <w:t xml:space="preserve"> database.</w:t>
       </w:r>
     </w:p>
     <w:p>
@@ -6989,7 +7007,13 @@
         <w:t>Step 7:</w:t>
       </w:r>
       <w:r>
-        <w:t xml:space="preserve"> Design the MongoDB database schema to store product, user, cart, and order data.</w:t>
+        <w:t xml:space="preserve"> Design the </w:t>
+      </w:r>
+      <w:r>
+        <w:t>PostgreSQL</w:t>
+      </w:r>
+      <w:r>
+        <w:t xml:space="preserve"> database schema to store product, user, cart, and order data.</w:t>
       </w:r>
     </w:p>
     <w:p>
@@ -7004,7 +7028,27 @@
         <w:t>Step 8:</w:t>
       </w:r>
       <w:r>
-        <w:t xml:space="preserve"> Implement data access and manipulation logic to interact with the MongoDB database using Mongoose, a MongoDB object modeling tool.</w:t>
+        <w:t xml:space="preserve"> Implement data access and manipulation logic to interact with the </w:t>
+      </w:r>
+      <w:r>
+        <w:t>PostgreSQL</w:t>
+      </w:r>
+      <w:r>
+        <w:t xml:space="preserve"> database using </w:t>
+      </w:r>
+      <w:proofErr w:type="spellStart"/>
+      <w:r>
+        <w:t>Supabase</w:t>
+      </w:r>
+      <w:proofErr w:type="spellEnd"/>
+      <w:r>
+        <w:t xml:space="preserve">, a </w:t>
+      </w:r>
+      <w:r>
+        <w:t>PostgreSQL</w:t>
+      </w:r>
+      <w:r>
+        <w:t xml:space="preserve"> object modeling tool.</w:t>
       </w:r>
     </w:p>
     <w:p>
@@ -7198,7 +7242,7 @@
           <w:b/>
           <w:bCs/>
         </w:rPr>
-        <w:t>User Interface (UI) Enhancements:</w:t>
+        <w:t>User Interface (UI):</w:t>
       </w:r>
     </w:p>
     <w:p>
@@ -7527,45 +7571,25 @@
       <w:r>
         <w:t xml:space="preserve">Table </w:t>
       </w:r>
-      <w:r>
-        <w:fldChar w:fldCharType="begin"/>
-      </w:r>
-      <w:r>
-        <w:instrText xml:space="preserve"> STYLEREF 1 \s </w:instrText>
-      </w:r>
-      <w:r>
-        <w:fldChar w:fldCharType="separate"/>
-      </w:r>
-      <w:r>
-        <w:rPr>
-          <w:noProof/>
-        </w:rPr>
-        <w:t>4</w:t>
-      </w:r>
-      <w:r>
-        <w:fldChar w:fldCharType="end"/>
-      </w:r>
+      <w:fldSimple w:instr=" STYLEREF 1 \s ">
+        <w:r>
+          <w:rPr>
+            <w:noProof/>
+          </w:rPr>
+          <w:t>4</w:t>
+        </w:r>
+      </w:fldSimple>
       <w:r>
         <w:noBreakHyphen/>
       </w:r>
-      <w:r>
-        <w:fldChar w:fldCharType="begin"/>
-      </w:r>
-      <w:r>
-        <w:instrText xml:space="preserve"> SEQ Table \* ARABIC \s 1 </w:instrText>
-      </w:r>
-      <w:r>
-        <w:fldChar w:fldCharType="separate"/>
-      </w:r>
-      <w:r>
-        <w:rPr>
-          <w:noProof/>
-        </w:rPr>
-        <w:t>1</w:t>
-      </w:r>
-      <w:r>
-        <w:fldChar w:fldCharType="end"/>
-      </w:r>
+      <w:fldSimple w:instr=" SEQ Table \* ARABIC \s 1 ">
+        <w:r>
+          <w:rPr>
+            <w:noProof/>
+          </w:rPr>
+          <w:t>1</w:t>
+        </w:r>
+      </w:fldSimple>
       <w:r>
         <w:t xml:space="preserve">: </w:t>
       </w:r>
@@ -8540,45 +8564,25 @@
       <w:r>
         <w:t xml:space="preserve">Table </w:t>
       </w:r>
-      <w:r>
-        <w:fldChar w:fldCharType="begin"/>
-      </w:r>
-      <w:r>
-        <w:instrText xml:space="preserve"> STYLEREF 1 \s </w:instrText>
-      </w:r>
-      <w:r>
-        <w:fldChar w:fldCharType="separate"/>
-      </w:r>
-      <w:r>
-        <w:rPr>
-          <w:noProof/>
-        </w:rPr>
-        <w:t>4</w:t>
-      </w:r>
-      <w:r>
-        <w:fldChar w:fldCharType="end"/>
-      </w:r>
+      <w:fldSimple w:instr=" STYLEREF 1 \s ">
+        <w:r>
+          <w:rPr>
+            <w:noProof/>
+          </w:rPr>
+          <w:t>4</w:t>
+        </w:r>
+      </w:fldSimple>
       <w:r>
         <w:noBreakHyphen/>
       </w:r>
-      <w:r>
-        <w:fldChar w:fldCharType="begin"/>
-      </w:r>
-      <w:r>
-        <w:instrText xml:space="preserve"> SEQ Table \* ARABIC \s 1 </w:instrText>
-      </w:r>
-      <w:r>
-        <w:fldChar w:fldCharType="separate"/>
-      </w:r>
-      <w:r>
-        <w:rPr>
-          <w:noProof/>
-        </w:rPr>
-        <w:t>2</w:t>
-      </w:r>
-      <w:r>
-        <w:fldChar w:fldCharType="end"/>
-      </w:r>
+      <w:fldSimple w:instr=" SEQ Table \* ARABIC \s 1 ">
+        <w:r>
+          <w:rPr>
+            <w:noProof/>
+          </w:rPr>
+          <w:t>2</w:t>
+        </w:r>
+      </w:fldSimple>
       <w:r>
         <w:t xml:space="preserve">: </w:t>
       </w:r>
@@ -9458,45 +9462,25 @@
       <w:r>
         <w:t xml:space="preserve">Table </w:t>
       </w:r>
-      <w:r>
-        <w:fldChar w:fldCharType="begin"/>
-      </w:r>
-      <w:r>
-        <w:instrText xml:space="preserve"> STYLEREF 1 \s </w:instrText>
-      </w:r>
-      <w:r>
-        <w:fldChar w:fldCharType="separate"/>
-      </w:r>
-      <w:r>
-        <w:rPr>
-          <w:noProof/>
-        </w:rPr>
-        <w:t>4</w:t>
-      </w:r>
-      <w:r>
-        <w:fldChar w:fldCharType="end"/>
-      </w:r>
+      <w:fldSimple w:instr=" STYLEREF 1 \s ">
+        <w:r>
+          <w:rPr>
+            <w:noProof/>
+          </w:rPr>
+          <w:t>4</w:t>
+        </w:r>
+      </w:fldSimple>
       <w:r>
         <w:noBreakHyphen/>
       </w:r>
-      <w:r>
-        <w:fldChar w:fldCharType="begin"/>
-      </w:r>
-      <w:r>
-        <w:instrText xml:space="preserve"> SEQ Table \* ARABIC \s 1 </w:instrText>
-      </w:r>
-      <w:r>
-        <w:fldChar w:fldCharType="separate"/>
-      </w:r>
-      <w:r>
-        <w:rPr>
-          <w:noProof/>
-        </w:rPr>
-        <w:t>3</w:t>
-      </w:r>
-      <w:r>
-        <w:fldChar w:fldCharType="end"/>
-      </w:r>
+      <w:fldSimple w:instr=" SEQ Table \* ARABIC \s 1 ">
+        <w:r>
+          <w:rPr>
+            <w:noProof/>
+          </w:rPr>
+          <w:t>3</w:t>
+        </w:r>
+      </w:fldSimple>
       <w:r>
         <w:t xml:space="preserve">: </w:t>
       </w:r>
@@ -10707,13 +10691,8 @@
           <w:numId w:val="3"/>
         </w:numPr>
       </w:pPr>
-      <w:proofErr w:type="spellStart"/>
-      <w:r>
-        <w:t>eSewa</w:t>
-      </w:r>
-      <w:proofErr w:type="spellEnd"/>
-      <w:r>
-        <w:t>/Khalti integration ensures seamless payments.</w:t>
+      <w:r>
+        <w:t>Khalti integration ensures seamless payments.</w:t>
       </w:r>
     </w:p>
     <w:p>
@@ -10940,45 +10919,25 @@
       <w:r>
         <w:t xml:space="preserve">Figure </w:t>
       </w:r>
-      <w:r>
-        <w:fldChar w:fldCharType="begin"/>
-      </w:r>
-      <w:r>
-        <w:instrText xml:space="preserve"> STYLEREF 1 \s </w:instrText>
-      </w:r>
-      <w:r>
-        <w:fldChar w:fldCharType="separate"/>
-      </w:r>
-      <w:r>
-        <w:rPr>
-          <w:noProof/>
-        </w:rPr>
-        <w:t>4</w:t>
-      </w:r>
-      <w:r>
-        <w:fldChar w:fldCharType="end"/>
-      </w:r>
+      <w:fldSimple w:instr=" STYLEREF 1 \s ">
+        <w:r>
+          <w:rPr>
+            <w:noProof/>
+          </w:rPr>
+          <w:t>4</w:t>
+        </w:r>
+      </w:fldSimple>
       <w:r>
         <w:noBreakHyphen/>
       </w:r>
-      <w:r>
-        <w:fldChar w:fldCharType="begin"/>
-      </w:r>
-      <w:r>
-        <w:instrText xml:space="preserve"> SEQ Figure \* ARABIC \s 1 </w:instrText>
-      </w:r>
-      <w:r>
-        <w:fldChar w:fldCharType="separate"/>
-      </w:r>
-      <w:r>
-        <w:rPr>
-          <w:noProof/>
-        </w:rPr>
-        <w:t>1</w:t>
-      </w:r>
-      <w:r>
-        <w:fldChar w:fldCharType="end"/>
-      </w:r>
+      <w:fldSimple w:instr=" SEQ Figure \* ARABIC \s 1 ">
+        <w:r>
+          <w:rPr>
+            <w:noProof/>
+          </w:rPr>
+          <w:t>1</w:t>
+        </w:r>
+      </w:fldSimple>
       <w:r>
         <w:t>:  Gantt Chart of AR Store</w:t>
       </w:r>
@@ -16335,6 +16294,7 @@
   <w:style w:type="character" w:default="1" w:styleId="DefaultParagraphFont">
     <w:name w:val="Default Paragraph Font"/>
     <w:uiPriority w:val="1"/>
+    <w:semiHidden/>
     <w:unhideWhenUsed/>
   </w:style>
   <w:style w:type="table" w:default="1" w:styleId="TableNormal">
@@ -17273,7 +17233,12 @@
 </file>
 
 <file path=customXml/item2.xml><?xml version="1.0" encoding="utf-8"?>
-<b:Sources xmlns:b="http://schemas.openxmlformats.org/officeDocument/2006/bibliography" xmlns="http://schemas.openxmlformats.org/officeDocument/2006/bibliography" SelectedStyle="\IEEE2006OfficeOnline.xsl" StyleName="IEEE" Version="2006"/>
+<?mso-contentType ?>
+<FormTemplates xmlns="http://schemas.microsoft.com/sharepoint/v3/contenttype/forms">
+  <Display>DocumentLibraryForm</Display>
+  <Edit>DocumentLibraryForm</Edit>
+  <New>DocumentLibraryForm</New>
+</FormTemplates>
 </file>
 
 <file path=customXml/item3.xml><?xml version="1.0" encoding="utf-8"?>
@@ -17480,12 +17445,7 @@
 </file>
 
 <file path=customXml/item4.xml><?xml version="1.0" encoding="utf-8"?>
-<?mso-contentType ?>
-<FormTemplates xmlns="http://schemas.microsoft.com/sharepoint/v3/contenttype/forms">
-  <Display>DocumentLibraryForm</Display>
-  <Edit>DocumentLibraryForm</Edit>
-  <New>DocumentLibraryForm</New>
-</FormTemplates>
+<b:Sources xmlns:b="http://schemas.openxmlformats.org/officeDocument/2006/bibliography" xmlns="http://schemas.openxmlformats.org/officeDocument/2006/bibliography" SelectedStyle="\IEEE2006OfficeOnline.xsl" StyleName="IEEE" Version="2006"/>
 </file>
 
 <file path=customXml/itemProps1.xml><?xml version="1.0" encoding="utf-8"?>
@@ -17499,9 +17459,9 @@
 </file>
 
 <file path=customXml/itemProps2.xml><?xml version="1.0" encoding="utf-8"?>
-<ds:datastoreItem xmlns:ds="http://schemas.openxmlformats.org/officeDocument/2006/customXml" ds:itemID="{C7155EF9-4EBF-4E6B-8543-B3E431EC4806}">
+<ds:datastoreItem xmlns:ds="http://schemas.openxmlformats.org/officeDocument/2006/customXml" ds:itemID="{6B4CEE98-E912-480E-B794-EBDB3E7A80B7}">
   <ds:schemaRefs>
-    <ds:schemaRef ds:uri="http://schemas.openxmlformats.org/officeDocument/2006/bibliography"/>
+    <ds:schemaRef ds:uri="http://schemas.microsoft.com/sharepoint/v3/contenttype/forms"/>
   </ds:schemaRefs>
 </ds:datastoreItem>
 </file>
@@ -17526,9 +17486,9 @@
 </file>
 
 <file path=customXml/itemProps4.xml><?xml version="1.0" encoding="utf-8"?>
-<ds:datastoreItem xmlns:ds="http://schemas.openxmlformats.org/officeDocument/2006/customXml" ds:itemID="{6B4CEE98-E912-480E-B794-EBDB3E7A80B7}">
+<ds:datastoreItem xmlns:ds="http://schemas.openxmlformats.org/officeDocument/2006/customXml" ds:itemID="{C7155EF9-4EBF-4E6B-8543-B3E431EC4806}">
   <ds:schemaRefs>
-    <ds:schemaRef ds:uri="http://schemas.microsoft.com/sharepoint/v3/contenttype/forms"/>
+    <ds:schemaRef ds:uri="http://schemas.openxmlformats.org/officeDocument/2006/bibliography"/>
   </ds:schemaRefs>
 </ds:datastoreItem>
 </file>
</xml_diff>

<commit_message>
Fixed Table of Context alignment- Blackbook Print
</commit_message>
<xml_diff>
--- a/Final Year Project Report_ARSTORE.docx
+++ b/Final Year Project Report_ARSTORE.docx
@@ -1,6 +1,6 @@
 
 <file path=word/document.xml><?xml version="1.0" encoding="utf-8"?>
-<w:document xmlns:wpc="http://schemas.microsoft.com/office/word/2010/wordprocessingCanvas" xmlns:cx="http://schemas.microsoft.com/office/drawing/2014/chartex" xmlns:cx1="http://schemas.microsoft.com/office/drawing/2015/9/8/chartex" xmlns:cx2="http://schemas.microsoft.com/office/drawing/2015/10/21/chartex" xmlns:cx3="http://schemas.microsoft.com/office/drawing/2016/5/9/chartex" xmlns:cx4="http://schemas.microsoft.com/office/drawing/2016/5/10/chartex" xmlns:cx5="http://schemas.microsoft.com/office/drawing/2016/5/11/chartex" xmlns:cx6="http://schemas.microsoft.com/office/drawing/2016/5/12/chartex" xmlns:cx7="http://schemas.microsoft.com/office/drawing/2016/5/13/chartex" xmlns:cx8="http://schemas.microsoft.com/office/drawing/2016/5/14/chartex" xmlns:mc="http://schemas.openxmlformats.org/markup-compatibility/2006" xmlns:aink="http://schemas.microsoft.com/office/drawing/2016/ink" xmlns:am3d="http://schemas.microsoft.com/office/drawing/2017/model3d" xmlns:o="urn:schemas-microsoft-com:office:office" xmlns:oel="http://schemas.microsoft.com/office/2019/extlst" xmlns:r="http://schemas.openxmlformats.org/officeDocument/2006/relationships" xmlns:m="http://schemas.openxmlformats.org/officeDocument/2006/math" xmlns:v="urn:schemas-microsoft-com:vml" xmlns:wp14="http://schemas.microsoft.com/office/word/2010/wordprocessingDrawing" xmlns:wp="http://schemas.openxmlformats.org/drawingml/2006/wordprocessingDrawing" xmlns:w10="urn:schemas-microsoft-com:office:word" xmlns:w="http://schemas.openxmlformats.org/wordprocessingml/2006/main" xmlns:w14="http://schemas.microsoft.com/office/word/2010/wordml" xmlns:w15="http://schemas.microsoft.com/office/word/2012/wordml" xmlns:w16cex="http://schemas.microsoft.com/office/word/2018/wordml/cex" xmlns:w16cid="http://schemas.microsoft.com/office/word/2016/wordml/cid" xmlns:w16="http://schemas.microsoft.com/office/word/2018/wordml" xmlns:w16sdtdh="http://schemas.microsoft.com/office/word/2020/wordml/sdtdatahash" xmlns:w16se="http://schemas.microsoft.com/office/word/2015/wordml/symex" xmlns:wpg="http://schemas.microsoft.com/office/word/2010/wordprocessingGroup" xmlns:wpi="http://schemas.microsoft.com/office/word/2010/wordprocessingInk" xmlns:wne="http://schemas.microsoft.com/office/word/2006/wordml" xmlns:wps="http://schemas.microsoft.com/office/word/2010/wordprocessingShape" mc:Ignorable="w14 w15 w16se w16cid w16 w16cex w16sdtdh wp14">
+<w:document xmlns:wpc="http://schemas.microsoft.com/office/word/2010/wordprocessingCanvas" xmlns:cx="http://schemas.microsoft.com/office/drawing/2014/chartex" xmlns:cx1="http://schemas.microsoft.com/office/drawing/2015/9/8/chartex" xmlns:cx2="http://schemas.microsoft.com/office/drawing/2015/10/21/chartex" xmlns:cx3="http://schemas.microsoft.com/office/drawing/2016/5/9/chartex" xmlns:cx4="http://schemas.microsoft.com/office/drawing/2016/5/10/chartex" xmlns:cx5="http://schemas.microsoft.com/office/drawing/2016/5/11/chartex" xmlns:cx6="http://schemas.microsoft.com/office/drawing/2016/5/12/chartex" xmlns:cx7="http://schemas.microsoft.com/office/drawing/2016/5/13/chartex" xmlns:cx8="http://schemas.microsoft.com/office/drawing/2016/5/14/chartex" xmlns:mc="http://schemas.openxmlformats.org/markup-compatibility/2006" xmlns:aink="http://schemas.microsoft.com/office/drawing/2016/ink" xmlns:am3d="http://schemas.microsoft.com/office/drawing/2017/model3d" xmlns:o="urn:schemas-microsoft-com:office:office" xmlns:oel="http://schemas.microsoft.com/office/2019/extlst" xmlns:r="http://schemas.openxmlformats.org/officeDocument/2006/relationships" xmlns:m="http://schemas.openxmlformats.org/officeDocument/2006/math" xmlns:v="urn:schemas-microsoft-com:vml" xmlns:wp14="http://schemas.microsoft.com/office/word/2010/wordprocessingDrawing" xmlns:wp="http://schemas.openxmlformats.org/drawingml/2006/wordprocessingDrawing" xmlns:w10="urn:schemas-microsoft-com:office:word" xmlns:w="http://schemas.openxmlformats.org/wordprocessingml/2006/main" xmlns:w14="http://schemas.microsoft.com/office/word/2010/wordml" xmlns:w15="http://schemas.microsoft.com/office/word/2012/wordml" xmlns:w16cex="http://schemas.microsoft.com/office/word/2018/wordml/cex" xmlns:w16cid="http://schemas.microsoft.com/office/word/2016/wordml/cid" xmlns:w16="http://schemas.microsoft.com/office/word/2018/wordml" xmlns:w16du="http://schemas.microsoft.com/office/word/2023/wordml/word16du" xmlns:w16sdtdh="http://schemas.microsoft.com/office/word/2020/wordml/sdtdatahash" xmlns:w16se="http://schemas.microsoft.com/office/word/2015/wordml/symex" xmlns:wpg="http://schemas.microsoft.com/office/word/2010/wordprocessingGroup" xmlns:wpi="http://schemas.microsoft.com/office/word/2010/wordprocessingInk" xmlns:wne="http://schemas.microsoft.com/office/word/2006/wordml" xmlns:wps="http://schemas.microsoft.com/office/word/2010/wordprocessingShape" mc:Ignorable="w14 w15 w16se w16cid w16 w16cex w16sdtdh w16du wp14">
   <w:body>
     <w:p>
       <w:pPr>
@@ -373,25 +373,7 @@
           <w:bCs/>
           <w:szCs w:val="24"/>
         </w:rPr>
-        <w:t xml:space="preserve">Sushant </w:t>
-      </w:r>
-      <w:proofErr w:type="spellStart"/>
-      <w:r>
-        <w:rPr>
-          <w:rFonts w:cs="Times New Roman"/>
-          <w:bCs/>
-          <w:szCs w:val="24"/>
-        </w:rPr>
-        <w:t>Byanju</w:t>
-      </w:r>
-      <w:proofErr w:type="spellEnd"/>
-      <w:r>
-        <w:rPr>
-          <w:rFonts w:cs="Times New Roman"/>
-          <w:bCs/>
-          <w:szCs w:val="24"/>
-        </w:rPr>
-        <w:t xml:space="preserve"> Shrestha (019-392)</w:t>
+        <w:t>Sushant Byanju Shrestha (019-392)</w:t>
       </w:r>
     </w:p>
     <w:p>
@@ -579,15 +561,7 @@
     </w:p>
     <w:p>
       <w:r>
-        <w:t xml:space="preserve">Sushant </w:t>
-      </w:r>
-      <w:proofErr w:type="spellStart"/>
-      <w:r>
-        <w:t>Byanju</w:t>
-      </w:r>
-      <w:proofErr w:type="spellEnd"/>
-      <w:r>
-        <w:t xml:space="preserve"> Shrestha (019-392)</w:t>
+        <w:t>Sushant Byanju Shrestha (019-392)</w:t>
       </w:r>
     </w:p>
     <w:p>
@@ -630,15 +604,7 @@
         <w:t>AR</w:t>
       </w:r>
       <w:r>
-        <w:t xml:space="preserve"> technology, enabling users to visualize furniture within their own living spaces for informed decisions. Developed with React for the front-end and Node.js for the back-end, it seamlessly integrates </w:t>
-      </w:r>
-      <w:proofErr w:type="spellStart"/>
-      <w:r>
-        <w:t>WebXR</w:t>
-      </w:r>
-      <w:proofErr w:type="spellEnd"/>
-      <w:r>
-        <w:t xml:space="preserve"> Device API and Three.js for immersive AR experiences directly in the web browser. The project prioritizes ecommerce functionality, ensuring secure payment processing with </w:t>
+        <w:t xml:space="preserve"> technology, enabling users to visualize furniture within their own living spaces for informed decisions. Developed with React for the front-end and Node.js for the back-end, it seamlessly integrates WebXR Device API and Three.js for immersive AR experiences directly in the web browser. The project prioritizes ecommerce functionality, ensuring secure payment processing with </w:t>
       </w:r>
       <w:r>
         <w:t>Khalti</w:t>
@@ -680,24 +646,11 @@
         </w:rPr>
         <w:t xml:space="preserve"> </w:t>
       </w:r>
-      <w:proofErr w:type="spellStart"/>
-      <w:r>
-        <w:t>WebXR</w:t>
-      </w:r>
-      <w:proofErr w:type="spellEnd"/>
-      <w:r>
-        <w:t xml:space="preserve">, </w:t>
-      </w:r>
-      <w:r>
-        <w:t xml:space="preserve">ARCore, </w:t>
-      </w:r>
-      <w:proofErr w:type="spellStart"/>
-      <w:r>
-        <w:t>ARKit</w:t>
-      </w:r>
-      <w:proofErr w:type="spellEnd"/>
-      <w:r>
-        <w:t>, L</w:t>
+      <w:r>
+        <w:t xml:space="preserve">WebXR, </w:t>
+      </w:r>
+      <w:r>
+        <w:t>ARCore, ARKit, L</w:t>
       </w:r>
       <w:r>
         <w:t>i</w:t>
@@ -764,16 +717,12 @@
             <w:pStyle w:val="TOC1"/>
             <w:rPr>
               <w:rFonts w:asciiTheme="minorHAnsi" w:eastAsiaTheme="minorEastAsia" w:hAnsiTheme="minorHAnsi" w:cstheme="minorBidi"/>
-              <w:b w:val="0"/>
-              <w:bCs w:val="0"/>
               <w:color w:val="auto"/>
               <w:sz w:val="22"/>
             </w:rPr>
           </w:pPr>
           <w:r>
             <w:rPr>
-              <w:b w:val="0"/>
-              <w:bCs w:val="0"/>
               <w:szCs w:val="24"/>
             </w:rPr>
             <w:fldChar w:fldCharType="begin"/>
@@ -786,8 +735,6 @@
           </w:r>
           <w:r>
             <w:rPr>
-              <w:b w:val="0"/>
-              <w:bCs w:val="0"/>
               <w:szCs w:val="24"/>
             </w:rPr>
             <w:fldChar w:fldCharType="separate"/>
@@ -847,8 +794,6 @@
             <w:pStyle w:val="TOC1"/>
             <w:rPr>
               <w:rFonts w:asciiTheme="minorHAnsi" w:eastAsiaTheme="minorEastAsia" w:hAnsiTheme="minorHAnsi" w:cstheme="minorBidi"/>
-              <w:b w:val="0"/>
-              <w:bCs w:val="0"/>
               <w:color w:val="auto"/>
               <w:sz w:val="22"/>
             </w:rPr>
@@ -908,8 +853,6 @@
             <w:pStyle w:val="TOC1"/>
             <w:rPr>
               <w:rFonts w:asciiTheme="minorHAnsi" w:eastAsiaTheme="minorEastAsia" w:hAnsiTheme="minorHAnsi" w:cstheme="minorBidi"/>
-              <w:b w:val="0"/>
-              <w:bCs w:val="0"/>
               <w:color w:val="auto"/>
               <w:sz w:val="22"/>
             </w:rPr>
@@ -969,8 +912,6 @@
             <w:pStyle w:val="TOC1"/>
             <w:rPr>
               <w:rFonts w:asciiTheme="minorHAnsi" w:eastAsiaTheme="minorEastAsia" w:hAnsiTheme="minorHAnsi" w:cstheme="minorBidi"/>
-              <w:b w:val="0"/>
-              <w:bCs w:val="0"/>
               <w:color w:val="auto"/>
               <w:sz w:val="22"/>
             </w:rPr>
@@ -1030,8 +971,6 @@
             <w:pStyle w:val="TOC1"/>
             <w:rPr>
               <w:rFonts w:asciiTheme="minorHAnsi" w:eastAsiaTheme="minorEastAsia" w:hAnsiTheme="minorHAnsi" w:cstheme="minorBidi"/>
-              <w:b w:val="0"/>
-              <w:bCs w:val="0"/>
               <w:color w:val="auto"/>
               <w:sz w:val="22"/>
             </w:rPr>
@@ -1667,8 +1606,6 @@
             <w:pStyle w:val="TOC1"/>
             <w:rPr>
               <w:rFonts w:asciiTheme="minorHAnsi" w:eastAsiaTheme="minorEastAsia" w:hAnsiTheme="minorHAnsi" w:cstheme="minorBidi"/>
-              <w:b w:val="0"/>
-              <w:bCs w:val="0"/>
               <w:color w:val="auto"/>
               <w:sz w:val="22"/>
             </w:rPr>
@@ -1728,8 +1665,6 @@
             <w:pStyle w:val="TOC1"/>
             <w:rPr>
               <w:rFonts w:asciiTheme="minorHAnsi" w:eastAsiaTheme="minorEastAsia" w:hAnsiTheme="minorHAnsi" w:cstheme="minorBidi"/>
-              <w:b w:val="0"/>
-              <w:bCs w:val="0"/>
               <w:color w:val="auto"/>
               <w:sz w:val="22"/>
             </w:rPr>
@@ -2077,8 +2012,6 @@
             <w:pStyle w:val="TOC1"/>
             <w:rPr>
               <w:rFonts w:asciiTheme="minorHAnsi" w:eastAsiaTheme="minorEastAsia" w:hAnsiTheme="minorHAnsi" w:cstheme="minorBidi"/>
-              <w:b w:val="0"/>
-              <w:bCs w:val="0"/>
               <w:color w:val="auto"/>
               <w:sz w:val="22"/>
             </w:rPr>
@@ -2570,8 +2503,6 @@
             <w:pStyle w:val="TOC1"/>
             <w:rPr>
               <w:rFonts w:asciiTheme="minorHAnsi" w:eastAsiaTheme="minorEastAsia" w:hAnsiTheme="minorHAnsi" w:cstheme="minorBidi"/>
-              <w:b w:val="0"/>
-              <w:bCs w:val="0"/>
               <w:color w:val="auto"/>
               <w:sz w:val="22"/>
             </w:rPr>
@@ -2775,8 +2706,6 @@
             <w:pStyle w:val="TOC1"/>
             <w:rPr>
               <w:rFonts w:asciiTheme="minorHAnsi" w:eastAsiaTheme="minorEastAsia" w:hAnsiTheme="minorHAnsi" w:cstheme="minorBidi"/>
-              <w:b w:val="0"/>
-              <w:bCs w:val="0"/>
               <w:color w:val="auto"/>
               <w:sz w:val="22"/>
             </w:rPr>
@@ -2836,8 +2765,6 @@
             <w:pStyle w:val="TOC1"/>
             <w:rPr>
               <w:rFonts w:asciiTheme="minorHAnsi" w:eastAsiaTheme="minorEastAsia" w:hAnsiTheme="minorHAnsi" w:cstheme="minorBidi"/>
-              <w:b w:val="0"/>
-              <w:bCs w:val="0"/>
               <w:color w:val="auto"/>
               <w:sz w:val="22"/>
             </w:rPr>
@@ -2897,8 +2824,6 @@
             <w:pStyle w:val="TOC1"/>
             <w:rPr>
               <w:rFonts w:asciiTheme="minorHAnsi" w:eastAsiaTheme="minorEastAsia" w:hAnsiTheme="minorHAnsi" w:cstheme="minorBidi"/>
-              <w:b w:val="0"/>
-              <w:bCs w:val="0"/>
               <w:color w:val="auto"/>
               <w:sz w:val="22"/>
             </w:rPr>
@@ -4551,23 +4476,7 @@
     </w:p>
     <w:p>
       <w:r>
-        <w:t xml:space="preserve">To incorporate AR functionality into the platform, developers leverage libraries and APIs such as Three.js and </w:t>
-      </w:r>
-      <w:proofErr w:type="spellStart"/>
-      <w:r>
-        <w:t>WebXR</w:t>
-      </w:r>
-      <w:proofErr w:type="spellEnd"/>
-      <w:r>
-        <w:t xml:space="preserve"> Device API. Three.js provides tools for rendering 3D models of products, while </w:t>
-      </w:r>
-      <w:proofErr w:type="spellStart"/>
-      <w:r>
-        <w:t>WebXR</w:t>
-      </w:r>
-      <w:proofErr w:type="spellEnd"/>
-      <w:r>
-        <w:t xml:space="preserve"> Device API enables AR experiences on compatible devices. These technologies enable developers to create immersive and interactive AR experiences that enhance the ecommerce platform's overall user experience. Throughout the development process, rigorous testing and quality assurance are conducted to ensure the reliability, performance, and security of the platform. This includes various testing methodologies such as unit testing, integration testing, and end-to-end testing to identify and address any issues or bugs.</w:t>
+        <w:t>To incorporate AR functionality into the platform, developers leverage libraries and APIs such as Three.js and WebXR Device API. Three.js provides tools for rendering 3D models of products, while WebXR Device API enables AR experiences on compatible devices. These technologies enable developers to create immersive and interactive AR experiences that enhance the ecommerce platform's overall user experience. Throughout the development process, rigorous testing and quality assurance are conducted to ensure the reliability, performance, and security of the platform. This includes various testing methodologies such as unit testing, integration testing, and end-to-end testing to identify and address any issues or bugs.</w:t>
       </w:r>
       <w:r>
         <w:fldChar w:fldCharType="begin"/>
@@ -5783,35 +5692,7 @@
         <w:rPr>
           <w:lang w:bidi="ar-SA"/>
         </w:rPr>
-        <w:t xml:space="preserve">The web application works as follows: The user accesses the web page through a compatible browser and device that supports ARCore, </w:t>
-      </w:r>
-      <w:proofErr w:type="spellStart"/>
-      <w:r>
-        <w:rPr>
-          <w:lang w:bidi="ar-SA"/>
-        </w:rPr>
-        <w:t>WebXR</w:t>
-      </w:r>
-      <w:proofErr w:type="spellEnd"/>
-      <w:r>
-        <w:rPr>
-          <w:lang w:bidi="ar-SA"/>
-        </w:rPr>
-        <w:t xml:space="preserve">, and compatible Android &amp; iOS versions. The user browses the product catalog and selects an item to view in AR mode. The web page requests permission to access the device’s camera and sensors and initializes the AR session using the </w:t>
-      </w:r>
-      <w:proofErr w:type="spellStart"/>
-      <w:r>
-        <w:rPr>
-          <w:lang w:bidi="ar-SA"/>
-        </w:rPr>
-        <w:t>WebXR</w:t>
-      </w:r>
-      <w:proofErr w:type="spellEnd"/>
-      <w:r>
-        <w:rPr>
-          <w:lang w:bidi="ar-SA"/>
-        </w:rPr>
-        <w:t xml:space="preserve"> Device API. The AR module uses the device’s camera feed to track the device’s position and orientation in the real world and detect the surfaces and lighting conditions of the environment. The AR module loads the 3D model of the selected item from the backend and renders it on top of the camera feed using Three.js. The user can move the device around to see the item from different angles and distances, and use touch gestures to adjust the position, rotation, and scale of the item. The user can also perform a hit test by tapping on the screen, which will place the item on the nearest surface detected by the AR module. The user can switch between different items and add the desired items to the shopping cart. The user can proceed to the checkout page, where the web page will communicate with the backend to process the payment and confirm the order.</w:t>
+        <w:t>The web application works as follows: The user accesses the web page through a compatible browser and device that supports ARCore, WebXR, and compatible Android &amp; iOS versions. The user browses the product catalog and selects an item to view in AR mode. The web page requests permission to access the device’s camera and sensors and initializes the AR session using the WebXR Device API. The AR module uses the device’s camera feed to track the device’s position and orientation in the real world and detect the surfaces and lighting conditions of the environment. The AR module loads the 3D model of the selected item from the backend and renders it on top of the camera feed using Three.js. The user can move the device around to see the item from different angles and distances, and use touch gestures to adjust the position, rotation, and scale of the item. The user can also perform a hit test by tapping on the screen, which will place the item on the nearest surface detected by the AR module. The user can switch between different items and add the desired items to the shopping cart. The user can proceed to the checkout page, where the web page will communicate with the backend to process the payment and confirm the order.</w:t>
       </w:r>
     </w:p>
     <w:p>
@@ -6548,25 +6429,51 @@
       <w:r>
         <w:t xml:space="preserve">Figure </w:t>
       </w:r>
-      <w:fldSimple w:instr=" STYLEREF 1 \s ">
-        <w:r>
-          <w:rPr>
-            <w:noProof/>
-          </w:rPr>
-          <w:t>3</w:t>
-        </w:r>
-      </w:fldSimple>
+      <w:r>
+        <w:fldChar w:fldCharType="begin"/>
+      </w:r>
+      <w:r>
+        <w:instrText xml:space="preserve"> STYLEREF 1 \s </w:instrText>
+      </w:r>
+      <w:r>
+        <w:fldChar w:fldCharType="separate"/>
+      </w:r>
+      <w:r>
+        <w:rPr>
+          <w:noProof/>
+        </w:rPr>
+        <w:t>3</w:t>
+      </w:r>
+      <w:r>
+        <w:rPr>
+          <w:noProof/>
+        </w:rPr>
+        <w:fldChar w:fldCharType="end"/>
+      </w:r>
       <w:r>
         <w:noBreakHyphen/>
       </w:r>
-      <w:fldSimple w:instr=" SEQ Figure \* ARABIC \s 1 ">
-        <w:r>
-          <w:rPr>
-            <w:noProof/>
-          </w:rPr>
-          <w:t>5</w:t>
-        </w:r>
-      </w:fldSimple>
+      <w:r>
+        <w:fldChar w:fldCharType="begin"/>
+      </w:r>
+      <w:r>
+        <w:instrText xml:space="preserve"> SEQ Figure \* ARABIC \s 1 </w:instrText>
+      </w:r>
+      <w:r>
+        <w:fldChar w:fldCharType="separate"/>
+      </w:r>
+      <w:r>
+        <w:rPr>
+          <w:noProof/>
+        </w:rPr>
+        <w:t>5</w:t>
+      </w:r>
+      <w:r>
+        <w:rPr>
+          <w:noProof/>
+        </w:rPr>
+        <w:fldChar w:fldCharType="end"/>
+      </w:r>
       <w:r>
         <w:t>: DFD Level 1</w:t>
       </w:r>
@@ -6647,25 +6554,51 @@
       <w:r>
         <w:t xml:space="preserve">Figure </w:t>
       </w:r>
-      <w:fldSimple w:instr=" STYLEREF 1 \s ">
-        <w:r>
-          <w:rPr>
-            <w:noProof/>
-          </w:rPr>
-          <w:t>3</w:t>
-        </w:r>
-      </w:fldSimple>
+      <w:r>
+        <w:fldChar w:fldCharType="begin"/>
+      </w:r>
+      <w:r>
+        <w:instrText xml:space="preserve"> STYLEREF 1 \s </w:instrText>
+      </w:r>
+      <w:r>
+        <w:fldChar w:fldCharType="separate"/>
+      </w:r>
+      <w:r>
+        <w:rPr>
+          <w:noProof/>
+        </w:rPr>
+        <w:t>3</w:t>
+      </w:r>
+      <w:r>
+        <w:rPr>
+          <w:noProof/>
+        </w:rPr>
+        <w:fldChar w:fldCharType="end"/>
+      </w:r>
       <w:r>
         <w:noBreakHyphen/>
       </w:r>
-      <w:fldSimple w:instr=" SEQ Figure \* ARABIC \s 1 ">
-        <w:r>
-          <w:rPr>
-            <w:noProof/>
-          </w:rPr>
-          <w:t>6</w:t>
-        </w:r>
-      </w:fldSimple>
+      <w:r>
+        <w:fldChar w:fldCharType="begin"/>
+      </w:r>
+      <w:r>
+        <w:instrText xml:space="preserve"> SEQ Figure \* ARABIC \s 1 </w:instrText>
+      </w:r>
+      <w:r>
+        <w:fldChar w:fldCharType="separate"/>
+      </w:r>
+      <w:r>
+        <w:rPr>
+          <w:noProof/>
+        </w:rPr>
+        <w:t>6</w:t>
+      </w:r>
+      <w:r>
+        <w:rPr>
+          <w:noProof/>
+        </w:rPr>
+        <w:fldChar w:fldCharType="end"/>
+      </w:r>
       <w:r>
         <w:t>: DFD Level 2</w:t>
       </w:r>
@@ -6843,23 +6776,7 @@
         <w:t>PostgreSQL</w:t>
       </w:r>
       <w:r>
-        <w:t xml:space="preserve">, a NoSQL database for storing product, user, cart, and order data. To incorporate AR functionality into the platform, libraries such as Three.js and </w:t>
-      </w:r>
-      <w:proofErr w:type="spellStart"/>
-      <w:r>
-        <w:t>WebXR</w:t>
-      </w:r>
-      <w:proofErr w:type="spellEnd"/>
-      <w:r>
-        <w:t xml:space="preserve"> Device API were utilized. Three.js provided tools for rendering 3D models of furniture products, while </w:t>
-      </w:r>
-      <w:proofErr w:type="spellStart"/>
-      <w:r>
-        <w:t>WebXR</w:t>
-      </w:r>
-      <w:proofErr w:type="spellEnd"/>
-      <w:r>
-        <w:t xml:space="preserve"> Device API enabled AR experiences on compatible devices.</w:t>
+        <w:t>, a NoSQL database for storing product, user, cart, and order data. To incorporate AR functionality into the platform, libraries such as Three.js and WebXR Device API were utilized. Three.js provided tools for rendering 3D models of furniture products, while WebXR Device API enabled AR experiences on compatible devices.</w:t>
       </w:r>
     </w:p>
     <w:p>
@@ -6964,15 +6881,7 @@
         <w:t>Step 3:</w:t>
       </w:r>
       <w:r>
-        <w:t xml:space="preserve"> Integrate AR functionality into the frontend using libraries such as Three.js and </w:t>
-      </w:r>
-      <w:proofErr w:type="spellStart"/>
-      <w:r>
-        <w:t>WebXR</w:t>
-      </w:r>
-      <w:proofErr w:type="spellEnd"/>
-      <w:r>
-        <w:t xml:space="preserve"> Device API.</w:t>
+        <w:t xml:space="preserve"> Integrate AR functionality into the frontend using libraries such as Three.js and WebXR Device API.</w:t>
       </w:r>
     </w:p>
     <w:p>
@@ -7792,25 +7701,51 @@
       <w:r>
         <w:t xml:space="preserve">Table </w:t>
       </w:r>
-      <w:fldSimple w:instr=" STYLEREF 1 \s ">
-        <w:r>
-          <w:rPr>
-            <w:noProof/>
-          </w:rPr>
-          <w:t>4</w:t>
-        </w:r>
-      </w:fldSimple>
+      <w:r>
+        <w:fldChar w:fldCharType="begin"/>
+      </w:r>
+      <w:r>
+        <w:instrText xml:space="preserve"> STYLEREF 1 \s </w:instrText>
+      </w:r>
+      <w:r>
+        <w:fldChar w:fldCharType="separate"/>
+      </w:r>
+      <w:r>
+        <w:rPr>
+          <w:noProof/>
+        </w:rPr>
+        <w:t>4</w:t>
+      </w:r>
+      <w:r>
+        <w:rPr>
+          <w:noProof/>
+        </w:rPr>
+        <w:fldChar w:fldCharType="end"/>
+      </w:r>
       <w:r>
         <w:noBreakHyphen/>
       </w:r>
-      <w:fldSimple w:instr=" SEQ Table \* ARABIC \s 1 ">
-        <w:r>
-          <w:rPr>
-            <w:noProof/>
-          </w:rPr>
-          <w:t>1</w:t>
-        </w:r>
-      </w:fldSimple>
+      <w:r>
+        <w:fldChar w:fldCharType="begin"/>
+      </w:r>
+      <w:r>
+        <w:instrText xml:space="preserve"> SEQ Table \* ARABIC \s 1 </w:instrText>
+      </w:r>
+      <w:r>
+        <w:fldChar w:fldCharType="separate"/>
+      </w:r>
+      <w:r>
+        <w:rPr>
+          <w:noProof/>
+        </w:rPr>
+        <w:t>1</w:t>
+      </w:r>
+      <w:r>
+        <w:rPr>
+          <w:noProof/>
+        </w:rPr>
+        <w:fldChar w:fldCharType="end"/>
+      </w:r>
       <w:r>
         <w:t xml:space="preserve">: </w:t>
       </w:r>
@@ -8785,25 +8720,51 @@
       <w:r>
         <w:t xml:space="preserve">Table </w:t>
       </w:r>
-      <w:fldSimple w:instr=" STYLEREF 1 \s ">
-        <w:r>
-          <w:rPr>
-            <w:noProof/>
-          </w:rPr>
-          <w:t>4</w:t>
-        </w:r>
-      </w:fldSimple>
+      <w:r>
+        <w:fldChar w:fldCharType="begin"/>
+      </w:r>
+      <w:r>
+        <w:instrText xml:space="preserve"> STYLEREF 1 \s </w:instrText>
+      </w:r>
+      <w:r>
+        <w:fldChar w:fldCharType="separate"/>
+      </w:r>
+      <w:r>
+        <w:rPr>
+          <w:noProof/>
+        </w:rPr>
+        <w:t>4</w:t>
+      </w:r>
+      <w:r>
+        <w:rPr>
+          <w:noProof/>
+        </w:rPr>
+        <w:fldChar w:fldCharType="end"/>
+      </w:r>
       <w:r>
         <w:noBreakHyphen/>
       </w:r>
-      <w:fldSimple w:instr=" SEQ Table \* ARABIC \s 1 ">
-        <w:r>
-          <w:rPr>
-            <w:noProof/>
-          </w:rPr>
-          <w:t>2</w:t>
-        </w:r>
-      </w:fldSimple>
+      <w:r>
+        <w:fldChar w:fldCharType="begin"/>
+      </w:r>
+      <w:r>
+        <w:instrText xml:space="preserve"> SEQ Table \* ARABIC \s 1 </w:instrText>
+      </w:r>
+      <w:r>
+        <w:fldChar w:fldCharType="separate"/>
+      </w:r>
+      <w:r>
+        <w:rPr>
+          <w:noProof/>
+        </w:rPr>
+        <w:t>2</w:t>
+      </w:r>
+      <w:r>
+        <w:rPr>
+          <w:noProof/>
+        </w:rPr>
+        <w:fldChar w:fldCharType="end"/>
+      </w:r>
       <w:r>
         <w:t xml:space="preserve">: </w:t>
       </w:r>
@@ -9682,25 +9643,51 @@
       <w:r>
         <w:t xml:space="preserve">Table </w:t>
       </w:r>
-      <w:fldSimple w:instr=" STYLEREF 1 \s ">
-        <w:r>
-          <w:rPr>
-            <w:noProof/>
-          </w:rPr>
-          <w:t>4</w:t>
-        </w:r>
-      </w:fldSimple>
+      <w:r>
+        <w:fldChar w:fldCharType="begin"/>
+      </w:r>
+      <w:r>
+        <w:instrText xml:space="preserve"> STYLEREF 1 \s </w:instrText>
+      </w:r>
+      <w:r>
+        <w:fldChar w:fldCharType="separate"/>
+      </w:r>
+      <w:r>
+        <w:rPr>
+          <w:noProof/>
+        </w:rPr>
+        <w:t>4</w:t>
+      </w:r>
+      <w:r>
+        <w:rPr>
+          <w:noProof/>
+        </w:rPr>
+        <w:fldChar w:fldCharType="end"/>
+      </w:r>
       <w:r>
         <w:noBreakHyphen/>
       </w:r>
-      <w:fldSimple w:instr=" SEQ Table \* ARABIC \s 1 ">
-        <w:r>
-          <w:rPr>
-            <w:noProof/>
-          </w:rPr>
-          <w:t>3</w:t>
-        </w:r>
-      </w:fldSimple>
+      <w:r>
+        <w:fldChar w:fldCharType="begin"/>
+      </w:r>
+      <w:r>
+        <w:instrText xml:space="preserve"> SEQ Table \* ARABIC \s 1 </w:instrText>
+      </w:r>
+      <w:r>
+        <w:fldChar w:fldCharType="separate"/>
+      </w:r>
+      <w:r>
+        <w:rPr>
+          <w:noProof/>
+        </w:rPr>
+        <w:t>3</w:t>
+      </w:r>
+      <w:r>
+        <w:rPr>
+          <w:noProof/>
+        </w:rPr>
+        <w:fldChar w:fldCharType="end"/>
+      </w:r>
       <w:r>
         <w:t xml:space="preserve">: </w:t>
       </w:r>
@@ -11126,25 +11113,51 @@
       <w:r>
         <w:t xml:space="preserve">Figure </w:t>
       </w:r>
-      <w:fldSimple w:instr=" STYLEREF 1 \s ">
-        <w:r>
-          <w:rPr>
-            <w:noProof/>
-          </w:rPr>
-          <w:t>4</w:t>
-        </w:r>
-      </w:fldSimple>
+      <w:r>
+        <w:fldChar w:fldCharType="begin"/>
+      </w:r>
+      <w:r>
+        <w:instrText xml:space="preserve"> STYLEREF 1 \s </w:instrText>
+      </w:r>
+      <w:r>
+        <w:fldChar w:fldCharType="separate"/>
+      </w:r>
+      <w:r>
+        <w:rPr>
+          <w:noProof/>
+        </w:rPr>
+        <w:t>4</w:t>
+      </w:r>
+      <w:r>
+        <w:rPr>
+          <w:noProof/>
+        </w:rPr>
+        <w:fldChar w:fldCharType="end"/>
+      </w:r>
       <w:r>
         <w:noBreakHyphen/>
       </w:r>
-      <w:fldSimple w:instr=" SEQ Figure \* ARABIC \s 1 ">
-        <w:r>
-          <w:rPr>
-            <w:noProof/>
-          </w:rPr>
-          <w:t>1</w:t>
-        </w:r>
-      </w:fldSimple>
+      <w:r>
+        <w:fldChar w:fldCharType="begin"/>
+      </w:r>
+      <w:r>
+        <w:instrText xml:space="preserve"> SEQ Figure \* ARABIC \s 1 </w:instrText>
+      </w:r>
+      <w:r>
+        <w:fldChar w:fldCharType="separate"/>
+      </w:r>
+      <w:r>
+        <w:rPr>
+          <w:noProof/>
+        </w:rPr>
+        <w:t>1</w:t>
+      </w:r>
+      <w:r>
+        <w:rPr>
+          <w:noProof/>
+        </w:rPr>
+        <w:fldChar w:fldCharType="end"/>
+      </w:r>
       <w:r>
         <w:t>:  Gantt Chart of AR Store</w:t>
       </w:r>
@@ -13153,7 +13166,7 @@
         </w:rPr>
         <w:lastRenderedPageBreak/>
         <w:drawing>
-          <wp:anchor distT="0" distB="0" distL="114300" distR="114300" simplePos="0" relativeHeight="251661315" behindDoc="0" locked="0" layoutInCell="1" allowOverlap="1" wp14:anchorId="55C15A23" wp14:editId="76401990">
+          <wp:anchor distT="0" distB="0" distL="114300" distR="114300" simplePos="0" relativeHeight="251661315" behindDoc="0" locked="0" layoutInCell="1" allowOverlap="1" wp14:anchorId="55C15A23" wp14:editId="27004513">
             <wp:simplePos x="0" y="0"/>
             <wp:positionH relativeFrom="column">
               <wp:posOffset>3251390</wp:posOffset>
@@ -13226,7 +13239,7 @@
           <w:noProof/>
         </w:rPr>
         <w:drawing>
-          <wp:anchor distT="0" distB="0" distL="114300" distR="114300" simplePos="0" relativeHeight="251663363" behindDoc="0" locked="0" layoutInCell="1" allowOverlap="1" wp14:anchorId="59C8C3CB" wp14:editId="11ADE3A3">
+          <wp:anchor distT="0" distB="0" distL="114300" distR="114300" simplePos="0" relativeHeight="251663363" behindDoc="0" locked="0" layoutInCell="1" allowOverlap="1" wp14:anchorId="59C8C3CB" wp14:editId="6D245C92">
             <wp:simplePos x="0" y="0"/>
             <wp:positionH relativeFrom="margin">
               <wp:align>right</wp:align>
@@ -13287,7 +13300,7 @@
           <w:noProof/>
         </w:rPr>
         <w:drawing>
-          <wp:anchor distT="0" distB="0" distL="114300" distR="114300" simplePos="0" relativeHeight="251662339" behindDoc="0" locked="0" layoutInCell="1" allowOverlap="1" wp14:anchorId="1A2472FE" wp14:editId="22C243C0">
+          <wp:anchor distT="0" distB="0" distL="114300" distR="114300" simplePos="0" relativeHeight="251662339" behindDoc="0" locked="0" layoutInCell="1" allowOverlap="1" wp14:anchorId="1A2472FE" wp14:editId="379869EC">
             <wp:simplePos x="0" y="0"/>
             <wp:positionH relativeFrom="margin">
               <wp:align>left</wp:align>
@@ -13348,7 +13361,7 @@
           <w:noProof/>
         </w:rPr>
         <w:drawing>
-          <wp:anchor distT="0" distB="0" distL="114300" distR="114300" simplePos="0" relativeHeight="251660291" behindDoc="0" locked="0" layoutInCell="1" allowOverlap="1" wp14:anchorId="064D82A5" wp14:editId="563DFA90">
+          <wp:anchor distT="0" distB="0" distL="114300" distR="114300" simplePos="0" relativeHeight="251660291" behindDoc="0" locked="0" layoutInCell="1" allowOverlap="1" wp14:anchorId="064D82A5" wp14:editId="70EFB8FB">
             <wp:simplePos x="0" y="0"/>
             <wp:positionH relativeFrom="column">
               <wp:posOffset>0</wp:posOffset>
@@ -13579,7 +13592,7 @@
 </file>
 
 <file path=word/endnotes.xml><?xml version="1.0" encoding="utf-8"?>
-<w:endnotes xmlns:wpc="http://schemas.microsoft.com/office/word/2010/wordprocessingCanvas" xmlns:cx="http://schemas.microsoft.com/office/drawing/2014/chartex" xmlns:cx1="http://schemas.microsoft.com/office/drawing/2015/9/8/chartex" xmlns:cx2="http://schemas.microsoft.com/office/drawing/2015/10/21/chartex" xmlns:cx3="http://schemas.microsoft.com/office/drawing/2016/5/9/chartex" xmlns:cx4="http://schemas.microsoft.com/office/drawing/2016/5/10/chartex" xmlns:cx5="http://schemas.microsoft.com/office/drawing/2016/5/11/chartex" xmlns:cx6="http://schemas.microsoft.com/office/drawing/2016/5/12/chartex" xmlns:cx7="http://schemas.microsoft.com/office/drawing/2016/5/13/chartex" xmlns:cx8="http://schemas.microsoft.com/office/drawing/2016/5/14/chartex" xmlns:mc="http://schemas.openxmlformats.org/markup-compatibility/2006" xmlns:aink="http://schemas.microsoft.com/office/drawing/2016/ink" xmlns:am3d="http://schemas.microsoft.com/office/drawing/2017/model3d" xmlns:o="urn:schemas-microsoft-com:office:office" xmlns:oel="http://schemas.microsoft.com/office/2019/extlst" xmlns:r="http://schemas.openxmlformats.org/officeDocument/2006/relationships" xmlns:m="http://schemas.openxmlformats.org/officeDocument/2006/math" xmlns:v="urn:schemas-microsoft-com:vml" xmlns:wp14="http://schemas.microsoft.com/office/word/2010/wordprocessingDrawing" xmlns:wp="http://schemas.openxmlformats.org/drawingml/2006/wordprocessingDrawing" xmlns:w10="urn:schemas-microsoft-com:office:word" xmlns:w="http://schemas.openxmlformats.org/wordprocessingml/2006/main" xmlns:w14="http://schemas.microsoft.com/office/word/2010/wordml" xmlns:w15="http://schemas.microsoft.com/office/word/2012/wordml" xmlns:w16cex="http://schemas.microsoft.com/office/word/2018/wordml/cex" xmlns:w16cid="http://schemas.microsoft.com/office/word/2016/wordml/cid" xmlns:w16="http://schemas.microsoft.com/office/word/2018/wordml" xmlns:w16sdtdh="http://schemas.microsoft.com/office/word/2020/wordml/sdtdatahash" xmlns:w16se="http://schemas.microsoft.com/office/word/2015/wordml/symex" xmlns:wpg="http://schemas.microsoft.com/office/word/2010/wordprocessingGroup" xmlns:wpi="http://schemas.microsoft.com/office/word/2010/wordprocessingInk" xmlns:wne="http://schemas.microsoft.com/office/word/2006/wordml" xmlns:wps="http://schemas.microsoft.com/office/word/2010/wordprocessingShape" mc:Ignorable="w14 w15 w16se w16cid w16 w16cex w16sdtdh wp14">
+<w:endnotes xmlns:wpc="http://schemas.microsoft.com/office/word/2010/wordprocessingCanvas" xmlns:cx="http://schemas.microsoft.com/office/drawing/2014/chartex" xmlns:cx1="http://schemas.microsoft.com/office/drawing/2015/9/8/chartex" xmlns:cx2="http://schemas.microsoft.com/office/drawing/2015/10/21/chartex" xmlns:cx3="http://schemas.microsoft.com/office/drawing/2016/5/9/chartex" xmlns:cx4="http://schemas.microsoft.com/office/drawing/2016/5/10/chartex" xmlns:cx5="http://schemas.microsoft.com/office/drawing/2016/5/11/chartex" xmlns:cx6="http://schemas.microsoft.com/office/drawing/2016/5/12/chartex" xmlns:cx7="http://schemas.microsoft.com/office/drawing/2016/5/13/chartex" xmlns:cx8="http://schemas.microsoft.com/office/drawing/2016/5/14/chartex" xmlns:mc="http://schemas.openxmlformats.org/markup-compatibility/2006" xmlns:aink="http://schemas.microsoft.com/office/drawing/2016/ink" xmlns:am3d="http://schemas.microsoft.com/office/drawing/2017/model3d" xmlns:o="urn:schemas-microsoft-com:office:office" xmlns:oel="http://schemas.microsoft.com/office/2019/extlst" xmlns:r="http://schemas.openxmlformats.org/officeDocument/2006/relationships" xmlns:m="http://schemas.openxmlformats.org/officeDocument/2006/math" xmlns:v="urn:schemas-microsoft-com:vml" xmlns:wp14="http://schemas.microsoft.com/office/word/2010/wordprocessingDrawing" xmlns:wp="http://schemas.openxmlformats.org/drawingml/2006/wordprocessingDrawing" xmlns:w10="urn:schemas-microsoft-com:office:word" xmlns:w="http://schemas.openxmlformats.org/wordprocessingml/2006/main" xmlns:w14="http://schemas.microsoft.com/office/word/2010/wordml" xmlns:w15="http://schemas.microsoft.com/office/word/2012/wordml" xmlns:w16cex="http://schemas.microsoft.com/office/word/2018/wordml/cex" xmlns:w16cid="http://schemas.microsoft.com/office/word/2016/wordml/cid" xmlns:w16="http://schemas.microsoft.com/office/word/2018/wordml" xmlns:w16du="http://schemas.microsoft.com/office/word/2023/wordml/word16du" xmlns:w16sdtdh="http://schemas.microsoft.com/office/word/2020/wordml/sdtdatahash" xmlns:w16se="http://schemas.microsoft.com/office/word/2015/wordml/symex" xmlns:wpg="http://schemas.microsoft.com/office/word/2010/wordprocessingGroup" xmlns:wpi="http://schemas.microsoft.com/office/word/2010/wordprocessingInk" xmlns:wne="http://schemas.microsoft.com/office/word/2006/wordml" xmlns:wps="http://schemas.microsoft.com/office/word/2010/wordprocessingShape" mc:Ignorable="w14 w15 w16se w16cid w16 w16cex w16sdtdh w16du wp14">
   <w:endnote w:type="separator" w:id="-1">
     <w:p>
       <w:pPr>
@@ -13611,7 +13624,7 @@
 </file>
 
 <file path=word/footer1.xml><?xml version="1.0" encoding="utf-8"?>
-<w:ftr xmlns:wpc="http://schemas.microsoft.com/office/word/2010/wordprocessingCanvas" xmlns:cx="http://schemas.microsoft.com/office/drawing/2014/chartex" xmlns:cx1="http://schemas.microsoft.com/office/drawing/2015/9/8/chartex" xmlns:cx2="http://schemas.microsoft.com/office/drawing/2015/10/21/chartex" xmlns:cx3="http://schemas.microsoft.com/office/drawing/2016/5/9/chartex" xmlns:cx4="http://schemas.microsoft.com/office/drawing/2016/5/10/chartex" xmlns:cx5="http://schemas.microsoft.com/office/drawing/2016/5/11/chartex" xmlns:cx6="http://schemas.microsoft.com/office/drawing/2016/5/12/chartex" xmlns:cx7="http://schemas.microsoft.com/office/drawing/2016/5/13/chartex" xmlns:cx8="http://schemas.microsoft.com/office/drawing/2016/5/14/chartex" xmlns:mc="http://schemas.openxmlformats.org/markup-compatibility/2006" xmlns:aink="http://schemas.microsoft.com/office/drawing/2016/ink" xmlns:am3d="http://schemas.microsoft.com/office/drawing/2017/model3d" xmlns:o="urn:schemas-microsoft-com:office:office" xmlns:oel="http://schemas.microsoft.com/office/2019/extlst" xmlns:r="http://schemas.openxmlformats.org/officeDocument/2006/relationships" xmlns:m="http://schemas.openxmlformats.org/officeDocument/2006/math" xmlns:v="urn:schemas-microsoft-com:vml" xmlns:wp14="http://schemas.microsoft.com/office/word/2010/wordprocessingDrawing" xmlns:wp="http://schemas.openxmlformats.org/drawingml/2006/wordprocessingDrawing" xmlns:w10="urn:schemas-microsoft-com:office:word" xmlns:w="http://schemas.openxmlformats.org/wordprocessingml/2006/main" xmlns:w14="http://schemas.microsoft.com/office/word/2010/wordml" xmlns:w15="http://schemas.microsoft.com/office/word/2012/wordml" xmlns:w16cex="http://schemas.microsoft.com/office/word/2018/wordml/cex" xmlns:w16cid="http://schemas.microsoft.com/office/word/2016/wordml/cid" xmlns:w16="http://schemas.microsoft.com/office/word/2018/wordml" xmlns:w16sdtdh="http://schemas.microsoft.com/office/word/2020/wordml/sdtdatahash" xmlns:w16se="http://schemas.microsoft.com/office/word/2015/wordml/symex" xmlns:wpg="http://schemas.microsoft.com/office/word/2010/wordprocessingGroup" xmlns:wpi="http://schemas.microsoft.com/office/word/2010/wordprocessingInk" xmlns:wne="http://schemas.microsoft.com/office/word/2006/wordml" xmlns:wps="http://schemas.microsoft.com/office/word/2010/wordprocessingShape" mc:Ignorable="w14 w15 w16se w16cid w16 w16cex w16sdtdh wp14">
+<w:ftr xmlns:wpc="http://schemas.microsoft.com/office/word/2010/wordprocessingCanvas" xmlns:cx="http://schemas.microsoft.com/office/drawing/2014/chartex" xmlns:cx1="http://schemas.microsoft.com/office/drawing/2015/9/8/chartex" xmlns:cx2="http://schemas.microsoft.com/office/drawing/2015/10/21/chartex" xmlns:cx3="http://schemas.microsoft.com/office/drawing/2016/5/9/chartex" xmlns:cx4="http://schemas.microsoft.com/office/drawing/2016/5/10/chartex" xmlns:cx5="http://schemas.microsoft.com/office/drawing/2016/5/11/chartex" xmlns:cx6="http://schemas.microsoft.com/office/drawing/2016/5/12/chartex" xmlns:cx7="http://schemas.microsoft.com/office/drawing/2016/5/13/chartex" xmlns:cx8="http://schemas.microsoft.com/office/drawing/2016/5/14/chartex" xmlns:mc="http://schemas.openxmlformats.org/markup-compatibility/2006" xmlns:aink="http://schemas.microsoft.com/office/drawing/2016/ink" xmlns:am3d="http://schemas.microsoft.com/office/drawing/2017/model3d" xmlns:o="urn:schemas-microsoft-com:office:office" xmlns:oel="http://schemas.microsoft.com/office/2019/extlst" xmlns:r="http://schemas.openxmlformats.org/officeDocument/2006/relationships" xmlns:m="http://schemas.openxmlformats.org/officeDocument/2006/math" xmlns:v="urn:schemas-microsoft-com:vml" xmlns:wp14="http://schemas.microsoft.com/office/word/2010/wordprocessingDrawing" xmlns:wp="http://schemas.openxmlformats.org/drawingml/2006/wordprocessingDrawing" xmlns:w10="urn:schemas-microsoft-com:office:word" xmlns:w="http://schemas.openxmlformats.org/wordprocessingml/2006/main" xmlns:w14="http://schemas.microsoft.com/office/word/2010/wordml" xmlns:w15="http://schemas.microsoft.com/office/word/2012/wordml" xmlns:w16cex="http://schemas.microsoft.com/office/word/2018/wordml/cex" xmlns:w16cid="http://schemas.microsoft.com/office/word/2016/wordml/cid" xmlns:w16="http://schemas.microsoft.com/office/word/2018/wordml" xmlns:w16du="http://schemas.microsoft.com/office/word/2023/wordml/word16du" xmlns:w16sdtdh="http://schemas.microsoft.com/office/word/2020/wordml/sdtdatahash" xmlns:w16se="http://schemas.microsoft.com/office/word/2015/wordml/symex" xmlns:wpg="http://schemas.microsoft.com/office/word/2010/wordprocessingGroup" xmlns:wpi="http://schemas.microsoft.com/office/word/2010/wordprocessingInk" xmlns:wne="http://schemas.microsoft.com/office/word/2006/wordml" xmlns:wps="http://schemas.microsoft.com/office/word/2010/wordprocessingShape" mc:Ignorable="w14 w15 w16se w16cid w16 w16cex w16sdtdh w16du wp14">
   <w:sdt>
     <w:sdtPr>
       <w:id w:val="-1982066239"/>
@@ -13664,7 +13677,7 @@
 </file>
 
 <file path=word/footer2.xml><?xml version="1.0" encoding="utf-8"?>
-<w:ftr xmlns:wpc="http://schemas.microsoft.com/office/word/2010/wordprocessingCanvas" xmlns:cx="http://schemas.microsoft.com/office/drawing/2014/chartex" xmlns:cx1="http://schemas.microsoft.com/office/drawing/2015/9/8/chartex" xmlns:cx2="http://schemas.microsoft.com/office/drawing/2015/10/21/chartex" xmlns:cx3="http://schemas.microsoft.com/office/drawing/2016/5/9/chartex" xmlns:cx4="http://schemas.microsoft.com/office/drawing/2016/5/10/chartex" xmlns:cx5="http://schemas.microsoft.com/office/drawing/2016/5/11/chartex" xmlns:cx6="http://schemas.microsoft.com/office/drawing/2016/5/12/chartex" xmlns:cx7="http://schemas.microsoft.com/office/drawing/2016/5/13/chartex" xmlns:cx8="http://schemas.microsoft.com/office/drawing/2016/5/14/chartex" xmlns:mc="http://schemas.openxmlformats.org/markup-compatibility/2006" xmlns:aink="http://schemas.microsoft.com/office/drawing/2016/ink" xmlns:am3d="http://schemas.microsoft.com/office/drawing/2017/model3d" xmlns:o="urn:schemas-microsoft-com:office:office" xmlns:oel="http://schemas.microsoft.com/office/2019/extlst" xmlns:r="http://schemas.openxmlformats.org/officeDocument/2006/relationships" xmlns:m="http://schemas.openxmlformats.org/officeDocument/2006/math" xmlns:v="urn:schemas-microsoft-com:vml" xmlns:wp14="http://schemas.microsoft.com/office/word/2010/wordprocessingDrawing" xmlns:wp="http://schemas.openxmlformats.org/drawingml/2006/wordprocessingDrawing" xmlns:w10="urn:schemas-microsoft-com:office:word" xmlns:w="http://schemas.openxmlformats.org/wordprocessingml/2006/main" xmlns:w14="http://schemas.microsoft.com/office/word/2010/wordml" xmlns:w15="http://schemas.microsoft.com/office/word/2012/wordml" xmlns:w16cex="http://schemas.microsoft.com/office/word/2018/wordml/cex" xmlns:w16cid="http://schemas.microsoft.com/office/word/2016/wordml/cid" xmlns:w16="http://schemas.microsoft.com/office/word/2018/wordml" xmlns:w16sdtdh="http://schemas.microsoft.com/office/word/2020/wordml/sdtdatahash" xmlns:w16se="http://schemas.microsoft.com/office/word/2015/wordml/symex" xmlns:wpg="http://schemas.microsoft.com/office/word/2010/wordprocessingGroup" xmlns:wpi="http://schemas.microsoft.com/office/word/2010/wordprocessingInk" xmlns:wne="http://schemas.microsoft.com/office/word/2006/wordml" xmlns:wps="http://schemas.microsoft.com/office/word/2010/wordprocessingShape" mc:Ignorable="w14 w15 w16se w16cid w16 w16cex w16sdtdh wp14">
+<w:ftr xmlns:wpc="http://schemas.microsoft.com/office/word/2010/wordprocessingCanvas" xmlns:cx="http://schemas.microsoft.com/office/drawing/2014/chartex" xmlns:cx1="http://schemas.microsoft.com/office/drawing/2015/9/8/chartex" xmlns:cx2="http://schemas.microsoft.com/office/drawing/2015/10/21/chartex" xmlns:cx3="http://schemas.microsoft.com/office/drawing/2016/5/9/chartex" xmlns:cx4="http://schemas.microsoft.com/office/drawing/2016/5/10/chartex" xmlns:cx5="http://schemas.microsoft.com/office/drawing/2016/5/11/chartex" xmlns:cx6="http://schemas.microsoft.com/office/drawing/2016/5/12/chartex" xmlns:cx7="http://schemas.microsoft.com/office/drawing/2016/5/13/chartex" xmlns:cx8="http://schemas.microsoft.com/office/drawing/2016/5/14/chartex" xmlns:mc="http://schemas.openxmlformats.org/markup-compatibility/2006" xmlns:aink="http://schemas.microsoft.com/office/drawing/2016/ink" xmlns:am3d="http://schemas.microsoft.com/office/drawing/2017/model3d" xmlns:o="urn:schemas-microsoft-com:office:office" xmlns:oel="http://schemas.microsoft.com/office/2019/extlst" xmlns:r="http://schemas.openxmlformats.org/officeDocument/2006/relationships" xmlns:m="http://schemas.openxmlformats.org/officeDocument/2006/math" xmlns:v="urn:schemas-microsoft-com:vml" xmlns:wp14="http://schemas.microsoft.com/office/word/2010/wordprocessingDrawing" xmlns:wp="http://schemas.openxmlformats.org/drawingml/2006/wordprocessingDrawing" xmlns:w10="urn:schemas-microsoft-com:office:word" xmlns:w="http://schemas.openxmlformats.org/wordprocessingml/2006/main" xmlns:w14="http://schemas.microsoft.com/office/word/2010/wordml" xmlns:w15="http://schemas.microsoft.com/office/word/2012/wordml" xmlns:w16cex="http://schemas.microsoft.com/office/word/2018/wordml/cex" xmlns:w16cid="http://schemas.microsoft.com/office/word/2016/wordml/cid" xmlns:w16="http://schemas.microsoft.com/office/word/2018/wordml" xmlns:w16du="http://schemas.microsoft.com/office/word/2023/wordml/word16du" xmlns:w16sdtdh="http://schemas.microsoft.com/office/word/2020/wordml/sdtdatahash" xmlns:w16se="http://schemas.microsoft.com/office/word/2015/wordml/symex" xmlns:wpg="http://schemas.microsoft.com/office/word/2010/wordprocessingGroup" xmlns:wpi="http://schemas.microsoft.com/office/word/2010/wordprocessingInk" xmlns:wne="http://schemas.microsoft.com/office/word/2006/wordml" xmlns:wps="http://schemas.microsoft.com/office/word/2010/wordprocessingShape" mc:Ignorable="w14 w15 w16se w16cid w16 w16cex w16sdtdh w16du wp14">
   <w:sdt>
     <w:sdtPr>
       <w:id w:val="40182905"/>
@@ -13717,7 +13730,7 @@
 </file>
 
 <file path=word/footnotes.xml><?xml version="1.0" encoding="utf-8"?>
-<w:footnotes xmlns:wpc="http://schemas.microsoft.com/office/word/2010/wordprocessingCanvas" xmlns:cx="http://schemas.microsoft.com/office/drawing/2014/chartex" xmlns:cx1="http://schemas.microsoft.com/office/drawing/2015/9/8/chartex" xmlns:cx2="http://schemas.microsoft.com/office/drawing/2015/10/21/chartex" xmlns:cx3="http://schemas.microsoft.com/office/drawing/2016/5/9/chartex" xmlns:cx4="http://schemas.microsoft.com/office/drawing/2016/5/10/chartex" xmlns:cx5="http://schemas.microsoft.com/office/drawing/2016/5/11/chartex" xmlns:cx6="http://schemas.microsoft.com/office/drawing/2016/5/12/chartex" xmlns:cx7="http://schemas.microsoft.com/office/drawing/2016/5/13/chartex" xmlns:cx8="http://schemas.microsoft.com/office/drawing/2016/5/14/chartex" xmlns:mc="http://schemas.openxmlformats.org/markup-compatibility/2006" xmlns:aink="http://schemas.microsoft.com/office/drawing/2016/ink" xmlns:am3d="http://schemas.microsoft.com/office/drawing/2017/model3d" xmlns:o="urn:schemas-microsoft-com:office:office" xmlns:oel="http://schemas.microsoft.com/office/2019/extlst" xmlns:r="http://schemas.openxmlformats.org/officeDocument/2006/relationships" xmlns:m="http://schemas.openxmlformats.org/officeDocument/2006/math" xmlns:v="urn:schemas-microsoft-com:vml" xmlns:wp14="http://schemas.microsoft.com/office/word/2010/wordprocessingDrawing" xmlns:wp="http://schemas.openxmlformats.org/drawingml/2006/wordprocessingDrawing" xmlns:w10="urn:schemas-microsoft-com:office:word" xmlns:w="http://schemas.openxmlformats.org/wordprocessingml/2006/main" xmlns:w14="http://schemas.microsoft.com/office/word/2010/wordml" xmlns:w15="http://schemas.microsoft.com/office/word/2012/wordml" xmlns:w16cex="http://schemas.microsoft.com/office/word/2018/wordml/cex" xmlns:w16cid="http://schemas.microsoft.com/office/word/2016/wordml/cid" xmlns:w16="http://schemas.microsoft.com/office/word/2018/wordml" xmlns:w16sdtdh="http://schemas.microsoft.com/office/word/2020/wordml/sdtdatahash" xmlns:w16se="http://schemas.microsoft.com/office/word/2015/wordml/symex" xmlns:wpg="http://schemas.microsoft.com/office/word/2010/wordprocessingGroup" xmlns:wpi="http://schemas.microsoft.com/office/word/2010/wordprocessingInk" xmlns:wne="http://schemas.microsoft.com/office/word/2006/wordml" xmlns:wps="http://schemas.microsoft.com/office/word/2010/wordprocessingShape" mc:Ignorable="w14 w15 w16se w16cid w16 w16cex w16sdtdh wp14">
+<w:footnotes xmlns:wpc="http://schemas.microsoft.com/office/word/2010/wordprocessingCanvas" xmlns:cx="http://schemas.microsoft.com/office/drawing/2014/chartex" xmlns:cx1="http://schemas.microsoft.com/office/drawing/2015/9/8/chartex" xmlns:cx2="http://schemas.microsoft.com/office/drawing/2015/10/21/chartex" xmlns:cx3="http://schemas.microsoft.com/office/drawing/2016/5/9/chartex" xmlns:cx4="http://schemas.microsoft.com/office/drawing/2016/5/10/chartex" xmlns:cx5="http://schemas.microsoft.com/office/drawing/2016/5/11/chartex" xmlns:cx6="http://schemas.microsoft.com/office/drawing/2016/5/12/chartex" xmlns:cx7="http://schemas.microsoft.com/office/drawing/2016/5/13/chartex" xmlns:cx8="http://schemas.microsoft.com/office/drawing/2016/5/14/chartex" xmlns:mc="http://schemas.openxmlformats.org/markup-compatibility/2006" xmlns:aink="http://schemas.microsoft.com/office/drawing/2016/ink" xmlns:am3d="http://schemas.microsoft.com/office/drawing/2017/model3d" xmlns:o="urn:schemas-microsoft-com:office:office" xmlns:oel="http://schemas.microsoft.com/office/2019/extlst" xmlns:r="http://schemas.openxmlformats.org/officeDocument/2006/relationships" xmlns:m="http://schemas.openxmlformats.org/officeDocument/2006/math" xmlns:v="urn:schemas-microsoft-com:vml" xmlns:wp14="http://schemas.microsoft.com/office/word/2010/wordprocessingDrawing" xmlns:wp="http://schemas.openxmlformats.org/drawingml/2006/wordprocessingDrawing" xmlns:w10="urn:schemas-microsoft-com:office:word" xmlns:w="http://schemas.openxmlformats.org/wordprocessingml/2006/main" xmlns:w14="http://schemas.microsoft.com/office/word/2010/wordml" xmlns:w15="http://schemas.microsoft.com/office/word/2012/wordml" xmlns:w16cex="http://schemas.microsoft.com/office/word/2018/wordml/cex" xmlns:w16cid="http://schemas.microsoft.com/office/word/2016/wordml/cid" xmlns:w16="http://schemas.microsoft.com/office/word/2018/wordml" xmlns:w16du="http://schemas.microsoft.com/office/word/2023/wordml/word16du" xmlns:w16sdtdh="http://schemas.microsoft.com/office/word/2020/wordml/sdtdatahash" xmlns:w16se="http://schemas.microsoft.com/office/word/2015/wordml/symex" xmlns:wpg="http://schemas.microsoft.com/office/word/2010/wordprocessingGroup" xmlns:wpi="http://schemas.microsoft.com/office/word/2010/wordprocessingInk" xmlns:wne="http://schemas.microsoft.com/office/word/2006/wordml" xmlns:wps="http://schemas.microsoft.com/office/word/2010/wordprocessingShape" mc:Ignorable="w14 w15 w16se w16cid w16 w16cex w16sdtdh w16du wp14">
   <w:footnote w:type="separator" w:id="-1">
     <w:p>
       <w:pPr>
@@ -13782,7 +13795,7 @@
 </file>
 
 <file path=word/numbering.xml><?xml version="1.0" encoding="utf-8"?>
-<w:numbering xmlns:wpc="http://schemas.microsoft.com/office/word/2010/wordprocessingCanvas" xmlns:cx="http://schemas.microsoft.com/office/drawing/2014/chartex" xmlns:cx1="http://schemas.microsoft.com/office/drawing/2015/9/8/chartex" xmlns:cx2="http://schemas.microsoft.com/office/drawing/2015/10/21/chartex" xmlns:cx3="http://schemas.microsoft.com/office/drawing/2016/5/9/chartex" xmlns:cx4="http://schemas.microsoft.com/office/drawing/2016/5/10/chartex" xmlns:cx5="http://schemas.microsoft.com/office/drawing/2016/5/11/chartex" xmlns:cx6="http://schemas.microsoft.com/office/drawing/2016/5/12/chartex" xmlns:cx7="http://schemas.microsoft.com/office/drawing/2016/5/13/chartex" xmlns:cx8="http://schemas.microsoft.com/office/drawing/2016/5/14/chartex" xmlns:mc="http://schemas.openxmlformats.org/markup-compatibility/2006" xmlns:aink="http://schemas.microsoft.com/office/drawing/2016/ink" xmlns:am3d="http://schemas.microsoft.com/office/drawing/2017/model3d" xmlns:o="urn:schemas-microsoft-com:office:office" xmlns:oel="http://schemas.microsoft.com/office/2019/extlst" xmlns:r="http://schemas.openxmlformats.org/officeDocument/2006/relationships" xmlns:m="http://schemas.openxmlformats.org/officeDocument/2006/math" xmlns:v="urn:schemas-microsoft-com:vml" xmlns:wp14="http://schemas.microsoft.com/office/word/2010/wordprocessingDrawing" xmlns:wp="http://schemas.openxmlformats.org/drawingml/2006/wordprocessingDrawing" xmlns:w10="urn:schemas-microsoft-com:office:word" xmlns:w="http://schemas.openxmlformats.org/wordprocessingml/2006/main" xmlns:w14="http://schemas.microsoft.com/office/word/2010/wordml" xmlns:w15="http://schemas.microsoft.com/office/word/2012/wordml" xmlns:w16cex="http://schemas.microsoft.com/office/word/2018/wordml/cex" xmlns:w16cid="http://schemas.microsoft.com/office/word/2016/wordml/cid" xmlns:w16="http://schemas.microsoft.com/office/word/2018/wordml" xmlns:w16sdtdh="http://schemas.microsoft.com/office/word/2020/wordml/sdtdatahash" xmlns:w16se="http://schemas.microsoft.com/office/word/2015/wordml/symex" xmlns:wpg="http://schemas.microsoft.com/office/word/2010/wordprocessingGroup" xmlns:wpi="http://schemas.microsoft.com/office/word/2010/wordprocessingInk" xmlns:wne="http://schemas.microsoft.com/office/word/2006/wordml" xmlns:wps="http://schemas.microsoft.com/office/word/2010/wordprocessingShape" mc:Ignorable="w14 w15 w16se w16cid w16 w16cex w16sdtdh wp14">
+<w:numbering xmlns:wpc="http://schemas.microsoft.com/office/word/2010/wordprocessingCanvas" xmlns:cx="http://schemas.microsoft.com/office/drawing/2014/chartex" xmlns:cx1="http://schemas.microsoft.com/office/drawing/2015/9/8/chartex" xmlns:cx2="http://schemas.microsoft.com/office/drawing/2015/10/21/chartex" xmlns:cx3="http://schemas.microsoft.com/office/drawing/2016/5/9/chartex" xmlns:cx4="http://schemas.microsoft.com/office/drawing/2016/5/10/chartex" xmlns:cx5="http://schemas.microsoft.com/office/drawing/2016/5/11/chartex" xmlns:cx6="http://schemas.microsoft.com/office/drawing/2016/5/12/chartex" xmlns:cx7="http://schemas.microsoft.com/office/drawing/2016/5/13/chartex" xmlns:cx8="http://schemas.microsoft.com/office/drawing/2016/5/14/chartex" xmlns:mc="http://schemas.openxmlformats.org/markup-compatibility/2006" xmlns:aink="http://schemas.microsoft.com/office/drawing/2016/ink" xmlns:am3d="http://schemas.microsoft.com/office/drawing/2017/model3d" xmlns:o="urn:schemas-microsoft-com:office:office" xmlns:oel="http://schemas.microsoft.com/office/2019/extlst" xmlns:r="http://schemas.openxmlformats.org/officeDocument/2006/relationships" xmlns:m="http://schemas.openxmlformats.org/officeDocument/2006/math" xmlns:v="urn:schemas-microsoft-com:vml" xmlns:wp14="http://schemas.microsoft.com/office/word/2010/wordprocessingDrawing" xmlns:wp="http://schemas.openxmlformats.org/drawingml/2006/wordprocessingDrawing" xmlns:w10="urn:schemas-microsoft-com:office:word" xmlns:w="http://schemas.openxmlformats.org/wordprocessingml/2006/main" xmlns:w14="http://schemas.microsoft.com/office/word/2010/wordml" xmlns:w15="http://schemas.microsoft.com/office/word/2012/wordml" xmlns:w16cex="http://schemas.microsoft.com/office/word/2018/wordml/cex" xmlns:w16cid="http://schemas.microsoft.com/office/word/2016/wordml/cid" xmlns:w16="http://schemas.microsoft.com/office/word/2018/wordml" xmlns:w16du="http://schemas.microsoft.com/office/word/2023/wordml/word16du" xmlns:w16sdtdh="http://schemas.microsoft.com/office/word/2020/wordml/sdtdatahash" xmlns:w16se="http://schemas.microsoft.com/office/word/2015/wordml/symex" xmlns:wpg="http://schemas.microsoft.com/office/word/2010/wordprocessingGroup" xmlns:wpi="http://schemas.microsoft.com/office/word/2010/wordprocessingInk" xmlns:wne="http://schemas.microsoft.com/office/word/2006/wordml" xmlns:wps="http://schemas.microsoft.com/office/word/2010/wordprocessingShape" mc:Ignorable="w14 w15 w16se w16cid w16 w16cex w16sdtdh w16du wp14">
   <w:abstractNum w:abstractNumId="0" w15:restartNumberingAfterBreak="0">
     <w:nsid w:val="05AA01A9"/>
     <w:multiLevelType w:val="hybridMultilevel"/>
@@ -15822,7 +15835,7 @@
 </file>
 
 <file path=word/styles.xml><?xml version="1.0" encoding="utf-8"?>
-<w:styles xmlns:mc="http://schemas.openxmlformats.org/markup-compatibility/2006" xmlns:r="http://schemas.openxmlformats.org/officeDocument/2006/relationships" xmlns:w="http://schemas.openxmlformats.org/wordprocessingml/2006/main" xmlns:w14="http://schemas.microsoft.com/office/word/2010/wordml" xmlns:w15="http://schemas.microsoft.com/office/word/2012/wordml" xmlns:w16cex="http://schemas.microsoft.com/office/word/2018/wordml/cex" xmlns:w16cid="http://schemas.microsoft.com/office/word/2016/wordml/cid" xmlns:w16="http://schemas.microsoft.com/office/word/2018/wordml" xmlns:w16sdtdh="http://schemas.microsoft.com/office/word/2020/wordml/sdtdatahash" xmlns:w16se="http://schemas.microsoft.com/office/word/2015/wordml/symex" mc:Ignorable="w14 w15 w16se w16cid w16 w16cex w16sdtdh">
+<w:styles xmlns:mc="http://schemas.openxmlformats.org/markup-compatibility/2006" xmlns:r="http://schemas.openxmlformats.org/officeDocument/2006/relationships" xmlns:w="http://schemas.openxmlformats.org/wordprocessingml/2006/main" xmlns:w14="http://schemas.microsoft.com/office/word/2010/wordml" xmlns:w15="http://schemas.microsoft.com/office/word/2012/wordml" xmlns:w16cex="http://schemas.microsoft.com/office/word/2018/wordml/cex" xmlns:w16cid="http://schemas.microsoft.com/office/word/2016/wordml/cid" xmlns:w16="http://schemas.microsoft.com/office/word/2018/wordml" xmlns:w16du="http://schemas.microsoft.com/office/word/2023/wordml/word16du" xmlns:w16sdtdh="http://schemas.microsoft.com/office/word/2020/wordml/sdtdatahash" xmlns:w16se="http://schemas.microsoft.com/office/word/2015/wordml/symex" mc:Ignorable="w14 w15 w16se w16cid w16 w16cex w16sdtdh w16du">
   <w:docDefaults>
     <w:rPrDefault>
       <w:rPr>
@@ -16794,10 +16807,10 @@
     <w:autoRedefine/>
     <w:uiPriority w:val="39"/>
     <w:unhideWhenUsed/>
-    <w:rsid w:val="00FB2DAA"/>
+    <w:rsid w:val="00EC750C"/>
     <w:pPr>
       <w:tabs>
-        <w:tab w:val="right" w:leader="dot" w:pos="7939"/>
+        <w:tab w:val="right" w:leader="dot" w:pos="8280"/>
       </w:tabs>
     </w:pPr>
     <w:rPr>
@@ -17401,23 +17414,6 @@
 </file>
 
 <file path=customXml/item1.xml><?xml version="1.0" encoding="utf-8"?>
-<p:properties xmlns:p="http://schemas.microsoft.com/office/2006/metadata/properties" xmlns:xsi="http://www.w3.org/2001/XMLSchema-instance" xmlns:pc="http://schemas.microsoft.com/office/infopath/2007/PartnerControls">
-  <documentManagement>
-    <_activity xmlns="c3effdcd-d07f-41bf-be8c-ee7dde103b23" xsi:nil="true"/>
-  </documentManagement>
-</p:properties>
-</file>
-
-<file path=customXml/item2.xml><?xml version="1.0" encoding="utf-8"?>
-<?mso-contentType ?>
-<FormTemplates xmlns="http://schemas.microsoft.com/sharepoint/v3/contenttype/forms">
-  <Display>DocumentLibraryForm</Display>
-  <Edit>DocumentLibraryForm</Edit>
-  <New>DocumentLibraryForm</New>
-</FormTemplates>
-</file>
-
-<file path=customXml/item3.xml><?xml version="1.0" encoding="utf-8"?>
 <ct:contentTypeSchema xmlns:ct="http://schemas.microsoft.com/office/2006/metadata/contentType" xmlns:ma="http://schemas.microsoft.com/office/2006/metadata/properties/metaAttributes" ct:_="" ma:_="" ma:contentTypeName="Document" ma:contentTypeID="0x010100804698EF9F74E34D98A9612CF5C0F1D0" ma:contentTypeVersion="10" ma:contentTypeDescription="Create a new document." ma:contentTypeScope="" ma:versionID="58dceb7cf8ce909bda22a970603e5c20">
   <xsd:schema xmlns:xsd="http://www.w3.org/2001/XMLSchema" xmlns:xs="http://www.w3.org/2001/XMLSchema" xmlns:p="http://schemas.microsoft.com/office/2006/metadata/properties" xmlns:ns3="c3effdcd-d07f-41bf-be8c-ee7dde103b23" xmlns:ns4="7bc5fff8-8d54-4b93-8f4e-6c967da124bc" targetNamespace="http://schemas.microsoft.com/office/2006/metadata/properties" ma:root="true" ma:fieldsID="f535e40451a90dce9d96053208a808b2" ns3:_="" ns4:_="">
     <xsd:import namespace="c3effdcd-d07f-41bf-be8c-ee7dde103b23"/>
@@ -17620,29 +17616,28 @@
 </ct:contentTypeSchema>
 </file>
 
+<file path=customXml/item2.xml><?xml version="1.0" encoding="utf-8"?>
+<?mso-contentType ?>
+<FormTemplates xmlns="http://schemas.microsoft.com/sharepoint/v3/contenttype/forms">
+  <Display>DocumentLibraryForm</Display>
+  <Edit>DocumentLibraryForm</Edit>
+  <New>DocumentLibraryForm</New>
+</FormTemplates>
+</file>
+
+<file path=customXml/item3.xml><?xml version="1.0" encoding="utf-8"?>
+<p:properties xmlns:p="http://schemas.microsoft.com/office/2006/metadata/properties" xmlns:xsi="http://www.w3.org/2001/XMLSchema-instance" xmlns:pc="http://schemas.microsoft.com/office/infopath/2007/PartnerControls">
+  <documentManagement>
+    <_activity xmlns="c3effdcd-d07f-41bf-be8c-ee7dde103b23" xsi:nil="true"/>
+  </documentManagement>
+</p:properties>
+</file>
+
 <file path=customXml/item4.xml><?xml version="1.0" encoding="utf-8"?>
 <b:Sources xmlns:b="http://schemas.openxmlformats.org/officeDocument/2006/bibliography" xmlns="http://schemas.openxmlformats.org/officeDocument/2006/bibliography" SelectedStyle="\IEEE2006OfficeOnline.xsl" StyleName="IEEE" Version="2006"/>
 </file>
 
 <file path=customXml/itemProps1.xml><?xml version="1.0" encoding="utf-8"?>
-<ds:datastoreItem xmlns:ds="http://schemas.openxmlformats.org/officeDocument/2006/customXml" ds:itemID="{D5FCE9B0-DF81-4B5C-8C85-1904818371C3}">
-  <ds:schemaRefs>
-    <ds:schemaRef ds:uri="http://schemas.microsoft.com/office/2006/metadata/properties"/>
-    <ds:schemaRef ds:uri="http://schemas.microsoft.com/office/infopath/2007/PartnerControls"/>
-    <ds:schemaRef ds:uri="c3effdcd-d07f-41bf-be8c-ee7dde103b23"/>
-  </ds:schemaRefs>
-</ds:datastoreItem>
-</file>
-
-<file path=customXml/itemProps2.xml><?xml version="1.0" encoding="utf-8"?>
-<ds:datastoreItem xmlns:ds="http://schemas.openxmlformats.org/officeDocument/2006/customXml" ds:itemID="{6B4CEE98-E912-480E-B794-EBDB3E7A80B7}">
-  <ds:schemaRefs>
-    <ds:schemaRef ds:uri="http://schemas.microsoft.com/sharepoint/v3/contenttype/forms"/>
-  </ds:schemaRefs>
-</ds:datastoreItem>
-</file>
-
-<file path=customXml/itemProps3.xml><?xml version="1.0" encoding="utf-8"?>
 <ds:datastoreItem xmlns:ds="http://schemas.openxmlformats.org/officeDocument/2006/customXml" ds:itemID="{7E377923-6DE6-429F-AF9E-FD9C1BFA9920}">
   <ds:schemaRefs>
     <ds:schemaRef ds:uri="http://schemas.microsoft.com/office/2006/metadata/contentType"/>
@@ -17661,6 +17656,24 @@
 </ds:datastoreItem>
 </file>
 
+<file path=customXml/itemProps2.xml><?xml version="1.0" encoding="utf-8"?>
+<ds:datastoreItem xmlns:ds="http://schemas.openxmlformats.org/officeDocument/2006/customXml" ds:itemID="{6B4CEE98-E912-480E-B794-EBDB3E7A80B7}">
+  <ds:schemaRefs>
+    <ds:schemaRef ds:uri="http://schemas.microsoft.com/sharepoint/v3/contenttype/forms"/>
+  </ds:schemaRefs>
+</ds:datastoreItem>
+</file>
+
+<file path=customXml/itemProps3.xml><?xml version="1.0" encoding="utf-8"?>
+<ds:datastoreItem xmlns:ds="http://schemas.openxmlformats.org/officeDocument/2006/customXml" ds:itemID="{D5FCE9B0-DF81-4B5C-8C85-1904818371C3}">
+  <ds:schemaRefs>
+    <ds:schemaRef ds:uri="http://schemas.microsoft.com/office/2006/metadata/properties"/>
+    <ds:schemaRef ds:uri="http://schemas.microsoft.com/office/infopath/2007/PartnerControls"/>
+    <ds:schemaRef ds:uri="c3effdcd-d07f-41bf-be8c-ee7dde103b23"/>
+  </ds:schemaRefs>
+</ds:datastoreItem>
+</file>
+
 <file path=customXml/itemProps4.xml><?xml version="1.0" encoding="utf-8"?>
 <ds:datastoreItem xmlns:ds="http://schemas.openxmlformats.org/officeDocument/2006/customXml" ds:itemID="{C7155EF9-4EBF-4E6B-8543-B3E431EC4806}">
   <ds:schemaRefs>

</xml_diff>